<commit_message>
Update Test Results (Test#2)
</commit_message>
<xml_diff>
--- a/testers/RESULTS_SUMMARY.docx
+++ b/testers/RESULTS_SUMMARY.docx
@@ -71,8 +71,618 @@
         </w:numPr>
       </w:pPr>
       <w:r>
-        <w:t>DEPLOYMENT LOAD USAGE STATISTICS</w:t>
+        <w:t>INTERNAL LOAD USAGE STATISTICS</w:t>
       </w:r>
+    </w:p>
+    <w:tbl>
+      <w:tblPr>
+        <w:tblStyle w:val="TableGrid"/>
+        <w:tblW w:w="0" w:type="auto"/>
+        <w:tblInd w:w="720" w:type="dxa"/>
+        <w:tblLook w:val="04A0" w:firstRow="1" w:lastRow="0" w:firstColumn="1" w:lastColumn="0" w:noHBand="0" w:noVBand="1"/>
+      </w:tblPr>
+      <w:tblGrid>
+        <w:gridCol w:w="2145"/>
+        <w:gridCol w:w="2135"/>
+        <w:gridCol w:w="2142"/>
+        <w:gridCol w:w="2208"/>
+      </w:tblGrid>
+      <w:tr>
+        <w:tc>
+          <w:tcPr>
+            <w:tcW w:w="2145" w:type="dxa"/>
+            <w:vAlign w:val="center"/>
+          </w:tcPr>
+          <w:p>
+            <w:pPr>
+              <w:pStyle w:val="ListParagraph"/>
+              <w:ind w:left="0"/>
+              <w:jc w:val="center"/>
+            </w:pPr>
+          </w:p>
+        </w:tc>
+        <w:tc>
+          <w:tcPr>
+            <w:tcW w:w="2135" w:type="dxa"/>
+            <w:vAlign w:val="center"/>
+          </w:tcPr>
+          <w:p>
+            <w:pPr>
+              <w:pStyle w:val="ListParagraph"/>
+              <w:ind w:left="0"/>
+              <w:jc w:val="center"/>
+              <w:rPr>
+                <w:b/>
+                <w:bCs/>
+              </w:rPr>
+            </w:pPr>
+            <w:r>
+              <w:rPr>
+                <w:b/>
+                <w:bCs/>
+              </w:rPr>
+              <w:t>DATA COLLECTOR</w:t>
+            </w:r>
+          </w:p>
+        </w:tc>
+        <w:tc>
+          <w:tcPr>
+            <w:tcW w:w="2142" w:type="dxa"/>
+            <w:vAlign w:val="center"/>
+          </w:tcPr>
+          <w:p>
+            <w:pPr>
+              <w:pStyle w:val="ListParagraph"/>
+              <w:ind w:left="0"/>
+              <w:jc w:val="center"/>
+              <w:rPr>
+                <w:b/>
+                <w:bCs/>
+              </w:rPr>
+            </w:pPr>
+            <w:r>
+              <w:rPr>
+                <w:b/>
+                <w:bCs/>
+              </w:rPr>
+              <w:t>DATA PROCESSOR</w:t>
+            </w:r>
+          </w:p>
+        </w:tc>
+        <w:tc>
+          <w:tcPr>
+            <w:tcW w:w="2208" w:type="dxa"/>
+            <w:vAlign w:val="center"/>
+          </w:tcPr>
+          <w:p>
+            <w:pPr>
+              <w:pStyle w:val="ListParagraph"/>
+              <w:ind w:left="0"/>
+              <w:jc w:val="center"/>
+            </w:pPr>
+            <w:proofErr w:type="spellStart"/>
+            <w:r>
+              <w:rPr>
+                <w:b/>
+                <w:bCs/>
+              </w:rPr>
+              <w:t>alamSYS</w:t>
+            </w:r>
+            <w:proofErr w:type="spellEnd"/>
+            <w:r>
+              <w:rPr>
+                <w:b/>
+                <w:bCs/>
+              </w:rPr>
+              <w:t xml:space="preserve"> PREPROCESSOR</w:t>
+            </w:r>
+            <w:r>
+              <w:t xml:space="preserve"> </w:t>
+            </w:r>
+            <w:r>
+              <w:rPr>
+                <w:i/>
+                <w:iCs/>
+              </w:rPr>
+              <w:t>(Data Collector &amp; Data Processor)</w:t>
+            </w:r>
+          </w:p>
+        </w:tc>
+      </w:tr>
+      <w:tr>
+        <w:tc>
+          <w:tcPr>
+            <w:tcW w:w="2145" w:type="dxa"/>
+            <w:vAlign w:val="center"/>
+          </w:tcPr>
+          <w:p>
+            <w:pPr>
+              <w:pStyle w:val="ListParagraph"/>
+              <w:ind w:left="0"/>
+              <w:jc w:val="center"/>
+              <w:rPr>
+                <w:b/>
+                <w:bCs/>
+              </w:rPr>
+            </w:pPr>
+            <w:r>
+              <w:rPr>
+                <w:b/>
+                <w:bCs/>
+              </w:rPr>
+              <w:t>FAILURE RATE (%)</w:t>
+            </w:r>
+          </w:p>
+        </w:tc>
+        <w:tc>
+          <w:tcPr>
+            <w:tcW w:w="2135" w:type="dxa"/>
+            <w:vAlign w:val="center"/>
+          </w:tcPr>
+          <w:p>
+            <w:pPr>
+              <w:pStyle w:val="ListParagraph"/>
+              <w:ind w:left="0"/>
+              <w:jc w:val="center"/>
+            </w:pPr>
+            <w:r>
+              <w:t>0</w:t>
+            </w:r>
+          </w:p>
+        </w:tc>
+        <w:tc>
+          <w:tcPr>
+            <w:tcW w:w="2142" w:type="dxa"/>
+            <w:vAlign w:val="center"/>
+          </w:tcPr>
+          <w:p>
+            <w:pPr>
+              <w:pStyle w:val="ListParagraph"/>
+              <w:ind w:left="0"/>
+              <w:jc w:val="center"/>
+            </w:pPr>
+            <w:r>
+              <w:t>0</w:t>
+            </w:r>
+          </w:p>
+        </w:tc>
+        <w:tc>
+          <w:tcPr>
+            <w:tcW w:w="2208" w:type="dxa"/>
+            <w:vAlign w:val="center"/>
+          </w:tcPr>
+          <w:p>
+            <w:pPr>
+              <w:pStyle w:val="ListParagraph"/>
+              <w:ind w:left="0"/>
+              <w:jc w:val="center"/>
+            </w:pPr>
+            <w:r>
+              <w:t>0</w:t>
+            </w:r>
+          </w:p>
+        </w:tc>
+      </w:tr>
+      <w:tr>
+        <w:tc>
+          <w:tcPr>
+            <w:tcW w:w="2145" w:type="dxa"/>
+            <w:vAlign w:val="center"/>
+          </w:tcPr>
+          <w:p>
+            <w:pPr>
+              <w:pStyle w:val="ListParagraph"/>
+              <w:ind w:left="0"/>
+              <w:jc w:val="center"/>
+              <w:rPr>
+                <w:b/>
+                <w:bCs/>
+              </w:rPr>
+            </w:pPr>
+            <w:r>
+              <w:rPr>
+                <w:b/>
+                <w:bCs/>
+              </w:rPr>
+              <w:t>SUCCESS RATE (%)</w:t>
+            </w:r>
+          </w:p>
+        </w:tc>
+        <w:tc>
+          <w:tcPr>
+            <w:tcW w:w="2135" w:type="dxa"/>
+            <w:vAlign w:val="center"/>
+          </w:tcPr>
+          <w:p>
+            <w:pPr>
+              <w:pStyle w:val="ListParagraph"/>
+              <w:ind w:left="0"/>
+              <w:jc w:val="center"/>
+            </w:pPr>
+            <w:r>
+              <w:t>100</w:t>
+            </w:r>
+          </w:p>
+        </w:tc>
+        <w:tc>
+          <w:tcPr>
+            <w:tcW w:w="2142" w:type="dxa"/>
+            <w:vAlign w:val="center"/>
+          </w:tcPr>
+          <w:p>
+            <w:pPr>
+              <w:pStyle w:val="ListParagraph"/>
+              <w:ind w:left="0"/>
+              <w:jc w:val="center"/>
+            </w:pPr>
+            <w:r>
+              <w:t>100</w:t>
+            </w:r>
+          </w:p>
+        </w:tc>
+        <w:tc>
+          <w:tcPr>
+            <w:tcW w:w="2208" w:type="dxa"/>
+            <w:vAlign w:val="center"/>
+          </w:tcPr>
+          <w:p>
+            <w:pPr>
+              <w:pStyle w:val="ListParagraph"/>
+              <w:ind w:left="0"/>
+              <w:jc w:val="center"/>
+            </w:pPr>
+            <w:r>
+              <w:t>100</w:t>
+            </w:r>
+          </w:p>
+        </w:tc>
+      </w:tr>
+      <w:tr>
+        <w:tc>
+          <w:tcPr>
+            <w:tcW w:w="2145" w:type="dxa"/>
+            <w:vAlign w:val="center"/>
+          </w:tcPr>
+          <w:p>
+            <w:pPr>
+              <w:pStyle w:val="ListParagraph"/>
+              <w:ind w:left="0"/>
+              <w:jc w:val="center"/>
+              <w:rPr>
+                <w:b/>
+                <w:bCs/>
+              </w:rPr>
+            </w:pPr>
+            <w:r>
+              <w:rPr>
+                <w:b/>
+                <w:bCs/>
+              </w:rPr>
+              <w:t>AVERAGE RUNTIME (s)</w:t>
+            </w:r>
+          </w:p>
+        </w:tc>
+        <w:tc>
+          <w:tcPr>
+            <w:tcW w:w="2135" w:type="dxa"/>
+            <w:vAlign w:val="center"/>
+          </w:tcPr>
+          <w:p>
+            <w:pPr>
+              <w:pStyle w:val="ListParagraph"/>
+              <w:ind w:left="0"/>
+              <w:jc w:val="center"/>
+            </w:pPr>
+            <w:r>
+              <w:t>41.7239</w:t>
+            </w:r>
+            <w:r>
+              <w:t>8</w:t>
+            </w:r>
+          </w:p>
+        </w:tc>
+        <w:tc>
+          <w:tcPr>
+            <w:tcW w:w="2142" w:type="dxa"/>
+            <w:vAlign w:val="center"/>
+          </w:tcPr>
+          <w:p>
+            <w:pPr>
+              <w:pStyle w:val="ListParagraph"/>
+              <w:ind w:left="0"/>
+              <w:jc w:val="center"/>
+            </w:pPr>
+            <w:r>
+              <w:t>8.38061</w:t>
+            </w:r>
+          </w:p>
+        </w:tc>
+        <w:tc>
+          <w:tcPr>
+            <w:tcW w:w="2208" w:type="dxa"/>
+            <w:vAlign w:val="center"/>
+          </w:tcPr>
+          <w:p>
+            <w:pPr>
+              <w:pStyle w:val="ListParagraph"/>
+              <w:ind w:left="0"/>
+              <w:jc w:val="center"/>
+            </w:pPr>
+            <w:r>
+              <w:t>48.30466</w:t>
+            </w:r>
+          </w:p>
+        </w:tc>
+      </w:tr>
+      <w:tr>
+        <w:tc>
+          <w:tcPr>
+            <w:tcW w:w="2145" w:type="dxa"/>
+            <w:vAlign w:val="center"/>
+          </w:tcPr>
+          <w:p>
+            <w:pPr>
+              <w:pStyle w:val="ListParagraph"/>
+              <w:ind w:left="0"/>
+              <w:jc w:val="center"/>
+              <w:rPr>
+                <w:b/>
+                <w:bCs/>
+              </w:rPr>
+            </w:pPr>
+            <w:r>
+              <w:rPr>
+                <w:b/>
+                <w:bCs/>
+              </w:rPr>
+              <w:t>AVERAGE CPU (%) UTILIZATION</w:t>
+            </w:r>
+          </w:p>
+        </w:tc>
+        <w:tc>
+          <w:tcPr>
+            <w:tcW w:w="2135" w:type="dxa"/>
+            <w:vAlign w:val="center"/>
+          </w:tcPr>
+          <w:p>
+            <w:pPr>
+              <w:pStyle w:val="ListParagraph"/>
+              <w:ind w:left="0"/>
+              <w:jc w:val="center"/>
+            </w:pPr>
+            <w:r>
+              <w:t>11.4065</w:t>
+            </w:r>
+            <w:r>
+              <w:t>9</w:t>
+            </w:r>
+          </w:p>
+        </w:tc>
+        <w:tc>
+          <w:tcPr>
+            <w:tcW w:w="2142" w:type="dxa"/>
+            <w:vAlign w:val="center"/>
+          </w:tcPr>
+          <w:p>
+            <w:pPr>
+              <w:pStyle w:val="ListParagraph"/>
+              <w:ind w:left="0"/>
+              <w:jc w:val="center"/>
+            </w:pPr>
+            <w:r>
+              <w:t>92.71117</w:t>
+            </w:r>
+          </w:p>
+        </w:tc>
+        <w:tc>
+          <w:tcPr>
+            <w:tcW w:w="2208" w:type="dxa"/>
+            <w:vAlign w:val="center"/>
+          </w:tcPr>
+          <w:p>
+            <w:pPr>
+              <w:pStyle w:val="ListParagraph"/>
+              <w:ind w:left="0"/>
+              <w:jc w:val="center"/>
+            </w:pPr>
+            <w:r>
+              <w:t>20.03138</w:t>
+            </w:r>
+          </w:p>
+        </w:tc>
+      </w:tr>
+      <w:tr>
+        <w:tc>
+          <w:tcPr>
+            <w:tcW w:w="2145" w:type="dxa"/>
+            <w:vAlign w:val="center"/>
+          </w:tcPr>
+          <w:p>
+            <w:pPr>
+              <w:pStyle w:val="ListParagraph"/>
+              <w:ind w:left="0"/>
+              <w:jc w:val="center"/>
+              <w:rPr>
+                <w:b/>
+                <w:bCs/>
+              </w:rPr>
+            </w:pPr>
+            <w:r>
+              <w:rPr>
+                <w:b/>
+                <w:bCs/>
+              </w:rPr>
+              <w:t>AVERAGE MEMORY UTILIZATION (M</w:t>
+            </w:r>
+            <w:r>
+              <w:rPr>
+                <w:b/>
+                <w:bCs/>
+              </w:rPr>
+              <w:t>i</w:t>
+            </w:r>
+            <w:r>
+              <w:rPr>
+                <w:b/>
+                <w:bCs/>
+              </w:rPr>
+              <w:t>B)</w:t>
+            </w:r>
+          </w:p>
+        </w:tc>
+        <w:tc>
+          <w:tcPr>
+            <w:tcW w:w="2135" w:type="dxa"/>
+            <w:vAlign w:val="center"/>
+          </w:tcPr>
+          <w:p>
+            <w:pPr>
+              <w:pStyle w:val="ListParagraph"/>
+              <w:ind w:left="0"/>
+              <w:jc w:val="center"/>
+            </w:pPr>
+            <w:r>
+              <w:t>3.64</w:t>
+            </w:r>
+            <w:r>
+              <w:t>200</w:t>
+            </w:r>
+          </w:p>
+        </w:tc>
+        <w:tc>
+          <w:tcPr>
+            <w:tcW w:w="2142" w:type="dxa"/>
+            <w:vAlign w:val="center"/>
+          </w:tcPr>
+          <w:p>
+            <w:pPr>
+              <w:pStyle w:val="ListParagraph"/>
+              <w:ind w:left="0"/>
+              <w:jc w:val="center"/>
+            </w:pPr>
+            <w:r>
+              <w:t>57.09545</w:t>
+            </w:r>
+          </w:p>
+        </w:tc>
+        <w:tc>
+          <w:tcPr>
+            <w:tcW w:w="2208" w:type="dxa"/>
+            <w:vAlign w:val="center"/>
+          </w:tcPr>
+          <w:p>
+            <w:pPr>
+              <w:pStyle w:val="ListParagraph"/>
+              <w:ind w:left="0"/>
+              <w:jc w:val="center"/>
+            </w:pPr>
+            <w:r>
+              <w:t>794.2943</w:t>
+            </w:r>
+            <w:r>
+              <w:t>6</w:t>
+            </w:r>
+          </w:p>
+        </w:tc>
+      </w:tr>
+      <w:tr>
+        <w:tc>
+          <w:tcPr>
+            <w:tcW w:w="2145" w:type="dxa"/>
+            <w:vAlign w:val="center"/>
+          </w:tcPr>
+          <w:p>
+            <w:pPr>
+              <w:pStyle w:val="ListParagraph"/>
+              <w:ind w:left="0"/>
+              <w:jc w:val="center"/>
+              <w:rPr>
+                <w:b/>
+                <w:bCs/>
+              </w:rPr>
+            </w:pPr>
+            <w:r>
+              <w:rPr>
+                <w:b/>
+                <w:bCs/>
+              </w:rPr>
+              <w:t>AVERAGE NETWORK UTILIZATION (MB)</w:t>
+            </w:r>
+          </w:p>
+        </w:tc>
+        <w:tc>
+          <w:tcPr>
+            <w:tcW w:w="2135" w:type="dxa"/>
+            <w:vAlign w:val="center"/>
+          </w:tcPr>
+          <w:p>
+            <w:pPr>
+              <w:pStyle w:val="ListParagraph"/>
+              <w:ind w:left="0"/>
+              <w:jc w:val="center"/>
+            </w:pPr>
+            <w:r>
+              <w:t>232.73640</w:t>
+            </w:r>
+          </w:p>
+        </w:tc>
+        <w:tc>
+          <w:tcPr>
+            <w:tcW w:w="2142" w:type="dxa"/>
+            <w:vAlign w:val="center"/>
+          </w:tcPr>
+          <w:p>
+            <w:pPr>
+              <w:pStyle w:val="ListParagraph"/>
+              <w:ind w:left="0"/>
+              <w:jc w:val="center"/>
+            </w:pPr>
+            <w:r>
+              <w:t>154</w:t>
+            </w:r>
+          </w:p>
+        </w:tc>
+        <w:tc>
+          <w:tcPr>
+            <w:tcW w:w="2208" w:type="dxa"/>
+            <w:vAlign w:val="center"/>
+          </w:tcPr>
+          <w:p>
+            <w:pPr>
+              <w:pStyle w:val="ListParagraph"/>
+              <w:ind w:left="0"/>
+              <w:jc w:val="center"/>
+            </w:pPr>
+            <w:r>
+              <w:t>77.2765</w:t>
+            </w:r>
+            <w:r>
+              <w:t>5</w:t>
+            </w:r>
+          </w:p>
+        </w:tc>
+      </w:tr>
+    </w:tbl>
+    <w:p>
+      <w:pPr>
+        <w:pStyle w:val="ListParagraph"/>
+        <w:rPr>
+          <w:i/>
+          <w:iCs/>
+        </w:rPr>
+      </w:pPr>
+      <w:r>
+        <w:rPr>
+          <w:i/>
+          <w:iCs/>
+        </w:rPr>
+        <w:t>* Out of 100 total runs</w:t>
+      </w:r>
+    </w:p>
+    <w:p>
+      <w:pPr>
+        <w:pStyle w:val="ListParagraph"/>
+      </w:pPr>
     </w:p>
     <w:p>
       <w:pPr>
@@ -83,43 +693,7 @@
         </w:numPr>
       </w:pPr>
       <w:r>
-        <w:t>INTERNAL LOAD USAGE STATISTICS</w:t>
-      </w:r>
-    </w:p>
-    <w:p>
-      <w:pPr>
-        <w:pStyle w:val="ListParagraph"/>
-        <w:numPr>
-          <w:ilvl w:val="0"/>
-          <w:numId w:val="1"/>
-        </w:numPr>
-      </w:pPr>
-      <w:r>
         <w:t>DEPLOYMENT LOAD TEST RESULTS</w:t>
-      </w:r>
-    </w:p>
-    <w:p>
-      <w:pPr>
-        <w:pStyle w:val="ListParagraph"/>
-        <w:numPr>
-          <w:ilvl w:val="0"/>
-          <w:numId w:val="1"/>
-        </w:numPr>
-      </w:pPr>
-      <w:r>
-        <w:t>INTERNAL LOAD TEST RESULTS</w:t>
-      </w:r>
-    </w:p>
-    <w:p>
-      <w:pPr>
-        <w:pStyle w:val="ListParagraph"/>
-        <w:numPr>
-          <w:ilvl w:val="0"/>
-          <w:numId w:val="1"/>
-        </w:numPr>
-      </w:pPr>
-      <w:r>
-        <w:t>SYSTEM STRESS TEST RESULTS</w:t>
       </w:r>
     </w:p>
     <w:p>
@@ -645,7 +1219,6 @@
   <w:style w:type="character" w:default="1" w:styleId="DefaultParagraphFont">
     <w:name w:val="Default Paragraph Font"/>
     <w:uiPriority w:val="1"/>
-    <w:semiHidden/>
     <w:unhideWhenUsed/>
   </w:style>
   <w:style w:type="table" w:default="1" w:styleId="TableNormal">
@@ -679,6 +1252,25 @@
       <w:ind w:left="720"/>
       <w:contextualSpacing/>
     </w:pPr>
+  </w:style>
+  <w:style w:type="table" w:styleId="TableGrid">
+    <w:name w:val="Table Grid"/>
+    <w:basedOn w:val="TableNormal"/>
+    <w:uiPriority w:val="39"/>
+    <w:rsid w:val="001C12B5"/>
+    <w:pPr>
+      <w:spacing w:after="0" w:line="240" w:lineRule="auto"/>
+    </w:pPr>
+    <w:tblPr>
+      <w:tblBorders>
+        <w:top w:val="single" w:sz="4" w:space="0" w:color="auto"/>
+        <w:left w:val="single" w:sz="4" w:space="0" w:color="auto"/>
+        <w:bottom w:val="single" w:sz="4" w:space="0" w:color="auto"/>
+        <w:right w:val="single" w:sz="4" w:space="0" w:color="auto"/>
+        <w:insideH w:val="single" w:sz="4" w:space="0" w:color="auto"/>
+        <w:insideV w:val="single" w:sz="4" w:space="0" w:color="auto"/>
+      </w:tblBorders>
+    </w:tblPr>
   </w:style>
 </w:styles>
 </file>

</xml_diff>

<commit_message>
Updated Summary of Results
</commit_message>
<xml_diff>
--- a/testers/RESULTS_SUMMARY.docx
+++ b/testers/RESULTS_SUMMARY.docx
@@ -2,6 +2,11 @@
 <file path=word/document.xml><?xml version="1.0" encoding="utf-8"?>
 <w:document xmlns:wpc="http://schemas.microsoft.com/office/word/2010/wordprocessingCanvas" xmlns:cx="http://schemas.microsoft.com/office/drawing/2014/chartex" xmlns:cx1="http://schemas.microsoft.com/office/drawing/2015/9/8/chartex" xmlns:cx2="http://schemas.microsoft.com/office/drawing/2015/10/21/chartex" xmlns:cx3="http://schemas.microsoft.com/office/drawing/2016/5/9/chartex" xmlns:cx4="http://schemas.microsoft.com/office/drawing/2016/5/10/chartex" xmlns:cx5="http://schemas.microsoft.com/office/drawing/2016/5/11/chartex" xmlns:cx6="http://schemas.microsoft.com/office/drawing/2016/5/12/chartex" xmlns:cx7="http://schemas.microsoft.com/office/drawing/2016/5/13/chartex" xmlns:cx8="http://schemas.microsoft.com/office/drawing/2016/5/14/chartex" xmlns:mc="http://schemas.openxmlformats.org/markup-compatibility/2006" xmlns:aink="http://schemas.microsoft.com/office/drawing/2016/ink" xmlns:am3d="http://schemas.microsoft.com/office/drawing/2017/model3d" xmlns:o="urn:schemas-microsoft-com:office:office" xmlns:oel="http://schemas.microsoft.com/office/2019/extlst" xmlns:r="http://schemas.openxmlformats.org/officeDocument/2006/relationships" xmlns:m="http://schemas.openxmlformats.org/officeDocument/2006/math" xmlns:v="urn:schemas-microsoft-com:vml" xmlns:wp14="http://schemas.microsoft.com/office/word/2010/wordprocessingDrawing" xmlns:wp="http://schemas.openxmlformats.org/drawingml/2006/wordprocessingDrawing" xmlns:w10="urn:schemas-microsoft-com:office:word" xmlns:w="http://schemas.openxmlformats.org/wordprocessingml/2006/main" xmlns:w14="http://schemas.microsoft.com/office/word/2010/wordml" xmlns:w15="http://schemas.microsoft.com/office/word/2012/wordml" xmlns:w16cex="http://schemas.microsoft.com/office/word/2018/wordml/cex" xmlns:w16cid="http://schemas.microsoft.com/office/word/2016/wordml/cid" xmlns:w16="http://schemas.microsoft.com/office/word/2018/wordml" xmlns:w16sdtdh="http://schemas.microsoft.com/office/word/2020/wordml/sdtdatahash" xmlns:w16se="http://schemas.microsoft.com/office/word/2015/wordml/symex" xmlns:wpg="http://schemas.microsoft.com/office/word/2010/wordprocessingGroup" xmlns:wpi="http://schemas.microsoft.com/office/word/2010/wordprocessingInk" xmlns:wne="http://schemas.microsoft.com/office/word/2006/wordml" xmlns:wps="http://schemas.microsoft.com/office/word/2010/wordprocessingShape" mc:Ignorable="w14 w15 w16se w16cid w16 w16cex w16sdtdh wp14">
   <w:body>
+    <w:p>
+      <w:pPr>
+        <w:ind w:left="720" w:hanging="360"/>
+      </w:pPr>
+    </w:p>
     <w:p>
       <w:pPr>
         <w:pStyle w:val="ListParagraph"/>
@@ -11,7 +16,7 @@
         </w:numPr>
       </w:pPr>
       <w:r>
-        <w:t>DMD-LSTM TESTING AND EVALUATION (Different Window Sizes)</w:t>
+        <w:t>DMD-LSTM TRAINING</w:t>
       </w:r>
     </w:p>
     <w:tbl>
@@ -513,18 +518,13 @@
     <w:p>
       <w:pPr>
         <w:pStyle w:val="ListParagraph"/>
-      </w:pPr>
-    </w:p>
-    <w:p>
-      <w:pPr>
-        <w:pStyle w:val="ListParagraph"/>
         <w:numPr>
           <w:ilvl w:val="0"/>
           <w:numId w:val="1"/>
         </w:numPr>
       </w:pPr>
       <w:r>
-        <w:t>BASELINE LSTM (Different Window Sizes)</w:t>
+        <w:t>DMD-LSTM EVALUATION (Different Window Sizes)</w:t>
       </w:r>
     </w:p>
     <w:tbl>
@@ -741,45 +741,60 @@
               <w:ind w:left="0"/>
               <w:jc w:val="center"/>
             </w:pPr>
-          </w:p>
-        </w:tc>
-        <w:tc>
-          <w:tcPr>
-            <w:tcW w:w="1665" w:type="dxa"/>
-            <w:vAlign w:val="center"/>
-          </w:tcPr>
-          <w:p>
-            <w:pPr>
-              <w:pStyle w:val="ListParagraph"/>
-              <w:ind w:left="0"/>
-              <w:jc w:val="center"/>
-            </w:pPr>
-          </w:p>
-        </w:tc>
-        <w:tc>
-          <w:tcPr>
-            <w:tcW w:w="1665" w:type="dxa"/>
-            <w:vAlign w:val="center"/>
-          </w:tcPr>
-          <w:p>
-            <w:pPr>
-              <w:pStyle w:val="ListParagraph"/>
-              <w:ind w:left="0"/>
-              <w:jc w:val="center"/>
-            </w:pPr>
-          </w:p>
-        </w:tc>
-        <w:tc>
-          <w:tcPr>
-            <w:tcW w:w="1665" w:type="dxa"/>
-            <w:vAlign w:val="center"/>
-          </w:tcPr>
-          <w:p>
-            <w:pPr>
-              <w:pStyle w:val="ListParagraph"/>
-              <w:ind w:left="0"/>
-              <w:jc w:val="center"/>
-            </w:pPr>
+            <w:r>
+              <w:t>31669.60270</w:t>
+            </w:r>
+          </w:p>
+        </w:tc>
+        <w:tc>
+          <w:tcPr>
+            <w:tcW w:w="1665" w:type="dxa"/>
+            <w:vAlign w:val="center"/>
+          </w:tcPr>
+          <w:p>
+            <w:pPr>
+              <w:pStyle w:val="ListParagraph"/>
+              <w:ind w:left="0"/>
+              <w:jc w:val="center"/>
+            </w:pPr>
+            <w:r>
+              <w:t>75216.39203</w:t>
+            </w:r>
+          </w:p>
+        </w:tc>
+        <w:tc>
+          <w:tcPr>
+            <w:tcW w:w="1665" w:type="dxa"/>
+            <w:vAlign w:val="center"/>
+          </w:tcPr>
+          <w:p>
+            <w:pPr>
+              <w:pStyle w:val="ListParagraph"/>
+              <w:ind w:left="0"/>
+              <w:jc w:val="center"/>
+            </w:pPr>
+            <w:r>
+              <w:t>120814.0215</w:t>
+            </w:r>
+            <w:r>
+              <w:t>4</w:t>
+            </w:r>
+          </w:p>
+        </w:tc>
+        <w:tc>
+          <w:tcPr>
+            <w:tcW w:w="1665" w:type="dxa"/>
+            <w:vAlign w:val="center"/>
+          </w:tcPr>
+          <w:p>
+            <w:pPr>
+              <w:pStyle w:val="ListParagraph"/>
+              <w:ind w:left="0"/>
+              <w:jc w:val="center"/>
+            </w:pPr>
+            <w:r>
+              <w:t>162395.82288</w:t>
+            </w:r>
           </w:p>
         </w:tc>
       </w:tr>
@@ -819,45 +834,57 @@
               <w:ind w:left="0"/>
               <w:jc w:val="center"/>
             </w:pPr>
-          </w:p>
-        </w:tc>
-        <w:tc>
-          <w:tcPr>
-            <w:tcW w:w="1665" w:type="dxa"/>
-            <w:vAlign w:val="center"/>
-          </w:tcPr>
-          <w:p>
-            <w:pPr>
-              <w:pStyle w:val="ListParagraph"/>
-              <w:ind w:left="0"/>
-              <w:jc w:val="center"/>
-            </w:pPr>
-          </w:p>
-        </w:tc>
-        <w:tc>
-          <w:tcPr>
-            <w:tcW w:w="1665" w:type="dxa"/>
-            <w:vAlign w:val="center"/>
-          </w:tcPr>
-          <w:p>
-            <w:pPr>
-              <w:pStyle w:val="ListParagraph"/>
-              <w:ind w:left="0"/>
-              <w:jc w:val="center"/>
-            </w:pPr>
-          </w:p>
-        </w:tc>
-        <w:tc>
-          <w:tcPr>
-            <w:tcW w:w="1665" w:type="dxa"/>
-            <w:vAlign w:val="center"/>
-          </w:tcPr>
-          <w:p>
-            <w:pPr>
-              <w:pStyle w:val="ListParagraph"/>
-              <w:ind w:left="0"/>
-              <w:jc w:val="center"/>
-            </w:pPr>
+            <w:r>
+              <w:t>177.95955</w:t>
+            </w:r>
+          </w:p>
+        </w:tc>
+        <w:tc>
+          <w:tcPr>
+            <w:tcW w:w="1665" w:type="dxa"/>
+            <w:vAlign w:val="center"/>
+          </w:tcPr>
+          <w:p>
+            <w:pPr>
+              <w:pStyle w:val="ListParagraph"/>
+              <w:ind w:left="0"/>
+              <w:jc w:val="center"/>
+            </w:pPr>
+            <w:r>
+              <w:t>274.25607</w:t>
+            </w:r>
+          </w:p>
+        </w:tc>
+        <w:tc>
+          <w:tcPr>
+            <w:tcW w:w="1665" w:type="dxa"/>
+            <w:vAlign w:val="center"/>
+          </w:tcPr>
+          <w:p>
+            <w:pPr>
+              <w:pStyle w:val="ListParagraph"/>
+              <w:ind w:left="0"/>
+              <w:jc w:val="center"/>
+            </w:pPr>
+            <w:r>
+              <w:t>347.58311</w:t>
+            </w:r>
+          </w:p>
+        </w:tc>
+        <w:tc>
+          <w:tcPr>
+            <w:tcW w:w="1665" w:type="dxa"/>
+            <w:vAlign w:val="center"/>
+          </w:tcPr>
+          <w:p>
+            <w:pPr>
+              <w:pStyle w:val="ListParagraph"/>
+              <w:ind w:left="0"/>
+              <w:jc w:val="center"/>
+            </w:pPr>
+            <w:r>
+              <w:t>402.98365</w:t>
+            </w:r>
           </w:p>
         </w:tc>
       </w:tr>
@@ -897,45 +924,60 @@
               <w:ind w:left="0"/>
               <w:jc w:val="center"/>
             </w:pPr>
-          </w:p>
-        </w:tc>
-        <w:tc>
-          <w:tcPr>
-            <w:tcW w:w="1665" w:type="dxa"/>
-            <w:vAlign w:val="center"/>
-          </w:tcPr>
-          <w:p>
-            <w:pPr>
-              <w:pStyle w:val="ListParagraph"/>
-              <w:ind w:left="0"/>
-              <w:jc w:val="center"/>
-            </w:pPr>
-          </w:p>
-        </w:tc>
-        <w:tc>
-          <w:tcPr>
-            <w:tcW w:w="1665" w:type="dxa"/>
-            <w:vAlign w:val="center"/>
-          </w:tcPr>
-          <w:p>
-            <w:pPr>
-              <w:pStyle w:val="ListParagraph"/>
-              <w:ind w:left="0"/>
-              <w:jc w:val="center"/>
-            </w:pPr>
-          </w:p>
-        </w:tc>
-        <w:tc>
-          <w:tcPr>
-            <w:tcW w:w="1665" w:type="dxa"/>
-            <w:vAlign w:val="center"/>
-          </w:tcPr>
-          <w:p>
-            <w:pPr>
-              <w:pStyle w:val="ListParagraph"/>
-              <w:ind w:left="0"/>
-              <w:jc w:val="center"/>
-            </w:pPr>
+            <w:r>
+              <w:t>128.60952</w:t>
+            </w:r>
+          </w:p>
+        </w:tc>
+        <w:tc>
+          <w:tcPr>
+            <w:tcW w:w="1665" w:type="dxa"/>
+            <w:vAlign w:val="center"/>
+          </w:tcPr>
+          <w:p>
+            <w:pPr>
+              <w:pStyle w:val="ListParagraph"/>
+              <w:ind w:left="0"/>
+              <w:jc w:val="center"/>
+            </w:pPr>
+            <w:r>
+              <w:t>189.9027</w:t>
+            </w:r>
+            <w:r>
+              <w:t>9</w:t>
+            </w:r>
+          </w:p>
+        </w:tc>
+        <w:tc>
+          <w:tcPr>
+            <w:tcW w:w="1665" w:type="dxa"/>
+            <w:vAlign w:val="center"/>
+          </w:tcPr>
+          <w:p>
+            <w:pPr>
+              <w:pStyle w:val="ListParagraph"/>
+              <w:ind w:left="0"/>
+              <w:jc w:val="center"/>
+            </w:pPr>
+            <w:r>
+              <w:t>239.87496</w:t>
+            </w:r>
+          </w:p>
+        </w:tc>
+        <w:tc>
+          <w:tcPr>
+            <w:tcW w:w="1665" w:type="dxa"/>
+            <w:vAlign w:val="center"/>
+          </w:tcPr>
+          <w:p>
+            <w:pPr>
+              <w:pStyle w:val="ListParagraph"/>
+              <w:ind w:left="0"/>
+              <w:jc w:val="center"/>
+            </w:pPr>
+            <w:r>
+              <w:t>280.75467</w:t>
+            </w:r>
           </w:p>
         </w:tc>
       </w:tr>
@@ -975,45 +1017,1154 @@
               <w:ind w:left="0"/>
               <w:jc w:val="center"/>
             </w:pPr>
-          </w:p>
-        </w:tc>
-        <w:tc>
-          <w:tcPr>
-            <w:tcW w:w="1665" w:type="dxa"/>
-            <w:vAlign w:val="center"/>
-          </w:tcPr>
-          <w:p>
-            <w:pPr>
-              <w:pStyle w:val="ListParagraph"/>
-              <w:ind w:left="0"/>
-              <w:jc w:val="center"/>
-            </w:pPr>
-          </w:p>
-        </w:tc>
-        <w:tc>
-          <w:tcPr>
-            <w:tcW w:w="1665" w:type="dxa"/>
-            <w:vAlign w:val="center"/>
-          </w:tcPr>
-          <w:p>
-            <w:pPr>
-              <w:pStyle w:val="ListParagraph"/>
-              <w:ind w:left="0"/>
-              <w:jc w:val="center"/>
-            </w:pPr>
-          </w:p>
-        </w:tc>
-        <w:tc>
-          <w:tcPr>
-            <w:tcW w:w="1665" w:type="dxa"/>
-            <w:vAlign w:val="center"/>
-          </w:tcPr>
-          <w:p>
-            <w:pPr>
-              <w:pStyle w:val="ListParagraph"/>
-              <w:ind w:left="0"/>
-              <w:jc w:val="center"/>
-            </w:pPr>
+            <w:r>
+              <w:t>0.01911</w:t>
+            </w:r>
+          </w:p>
+        </w:tc>
+        <w:tc>
+          <w:tcPr>
+            <w:tcW w:w="1665" w:type="dxa"/>
+            <w:vAlign w:val="center"/>
+          </w:tcPr>
+          <w:p>
+            <w:pPr>
+              <w:pStyle w:val="ListParagraph"/>
+              <w:ind w:left="0"/>
+              <w:jc w:val="center"/>
+            </w:pPr>
+            <w:r>
+              <w:t>0.02842</w:t>
+            </w:r>
+          </w:p>
+        </w:tc>
+        <w:tc>
+          <w:tcPr>
+            <w:tcW w:w="1665" w:type="dxa"/>
+            <w:vAlign w:val="center"/>
+          </w:tcPr>
+          <w:p>
+            <w:pPr>
+              <w:pStyle w:val="ListParagraph"/>
+              <w:ind w:left="0"/>
+              <w:jc w:val="center"/>
+            </w:pPr>
+            <w:r>
+              <w:t>0.03606</w:t>
+            </w:r>
+          </w:p>
+        </w:tc>
+        <w:tc>
+          <w:tcPr>
+            <w:tcW w:w="1665" w:type="dxa"/>
+            <w:vAlign w:val="center"/>
+          </w:tcPr>
+          <w:p>
+            <w:pPr>
+              <w:pStyle w:val="ListParagraph"/>
+              <w:ind w:left="0"/>
+              <w:jc w:val="center"/>
+            </w:pPr>
+            <w:r>
+              <w:t>0.0423</w:t>
+            </w:r>
+            <w:r>
+              <w:t>6</w:t>
+            </w:r>
+          </w:p>
+        </w:tc>
+      </w:tr>
+    </w:tbl>
+    <w:p>
+      <w:pPr>
+        <w:pStyle w:val="ListParagraph"/>
+        <w:tabs>
+          <w:tab w:val="left" w:pos="6228"/>
+        </w:tabs>
+      </w:pPr>
+      <w:r>
+        <w:tab/>
+      </w:r>
+    </w:p>
+    <w:p>
+      <w:pPr>
+        <w:pStyle w:val="ListParagraph"/>
+        <w:numPr>
+          <w:ilvl w:val="0"/>
+          <w:numId w:val="1"/>
+        </w:numPr>
+      </w:pPr>
+      <w:r>
+        <w:t>BASELINE LSTM TRAINING</w:t>
+      </w:r>
+    </w:p>
+    <w:tbl>
+      <w:tblPr>
+        <w:tblStyle w:val="TableGrid"/>
+        <w:tblW w:w="0" w:type="auto"/>
+        <w:tblInd w:w="720" w:type="dxa"/>
+        <w:tblLook w:val="04A0" w:firstRow="1" w:lastRow="0" w:firstColumn="1" w:lastColumn="0" w:noHBand="0" w:noVBand="1"/>
+      </w:tblPr>
+      <w:tblGrid>
+        <w:gridCol w:w="1804"/>
+        <w:gridCol w:w="1831"/>
+        <w:gridCol w:w="1665"/>
+        <w:gridCol w:w="1665"/>
+        <w:gridCol w:w="1665"/>
+      </w:tblGrid>
+      <w:tr>
+        <w:tc>
+          <w:tcPr>
+            <w:tcW w:w="1804" w:type="dxa"/>
+            <w:vMerge w:val="restart"/>
+            <w:vAlign w:val="center"/>
+          </w:tcPr>
+          <w:p>
+            <w:pPr>
+              <w:pStyle w:val="ListParagraph"/>
+              <w:ind w:left="0"/>
+              <w:jc w:val="center"/>
+              <w:rPr>
+                <w:b/>
+                <w:bCs/>
+              </w:rPr>
+            </w:pPr>
+            <w:r>
+              <w:rPr>
+                <w:b/>
+                <w:bCs/>
+              </w:rPr>
+              <w:t>ERROR METRICS</w:t>
+            </w:r>
+          </w:p>
+        </w:tc>
+        <w:tc>
+          <w:tcPr>
+            <w:tcW w:w="6826" w:type="dxa"/>
+            <w:gridSpan w:val="4"/>
+            <w:vAlign w:val="center"/>
+          </w:tcPr>
+          <w:p>
+            <w:pPr>
+              <w:pStyle w:val="ListParagraph"/>
+              <w:ind w:left="0"/>
+              <w:jc w:val="center"/>
+              <w:rPr>
+                <w:b/>
+                <w:bCs/>
+              </w:rPr>
+            </w:pPr>
+            <w:r>
+              <w:rPr>
+                <w:b/>
+                <w:bCs/>
+              </w:rPr>
+              <w:t>WINDOW SIZE</w:t>
+            </w:r>
+          </w:p>
+        </w:tc>
+      </w:tr>
+      <w:tr>
+        <w:tc>
+          <w:tcPr>
+            <w:tcW w:w="1804" w:type="dxa"/>
+            <w:vMerge/>
+            <w:vAlign w:val="center"/>
+          </w:tcPr>
+          <w:p>
+            <w:pPr>
+              <w:pStyle w:val="ListParagraph"/>
+              <w:ind w:left="0"/>
+              <w:jc w:val="center"/>
+            </w:pPr>
+          </w:p>
+        </w:tc>
+        <w:tc>
+          <w:tcPr>
+            <w:tcW w:w="1831" w:type="dxa"/>
+            <w:vAlign w:val="center"/>
+          </w:tcPr>
+          <w:p>
+            <w:pPr>
+              <w:pStyle w:val="ListParagraph"/>
+              <w:ind w:left="0"/>
+              <w:jc w:val="center"/>
+              <w:rPr>
+                <w:b/>
+                <w:bCs/>
+              </w:rPr>
+            </w:pPr>
+            <w:r>
+              <w:rPr>
+                <w:b/>
+                <w:bCs/>
+              </w:rPr>
+              <w:t>5</w:t>
+            </w:r>
+          </w:p>
+        </w:tc>
+        <w:tc>
+          <w:tcPr>
+            <w:tcW w:w="1665" w:type="dxa"/>
+            <w:vAlign w:val="center"/>
+          </w:tcPr>
+          <w:p>
+            <w:pPr>
+              <w:pStyle w:val="ListParagraph"/>
+              <w:ind w:left="0"/>
+              <w:jc w:val="center"/>
+              <w:rPr>
+                <w:b/>
+                <w:bCs/>
+              </w:rPr>
+            </w:pPr>
+            <w:r>
+              <w:rPr>
+                <w:b/>
+                <w:bCs/>
+              </w:rPr>
+              <w:t>10</w:t>
+            </w:r>
+          </w:p>
+        </w:tc>
+        <w:tc>
+          <w:tcPr>
+            <w:tcW w:w="1665" w:type="dxa"/>
+            <w:vAlign w:val="center"/>
+          </w:tcPr>
+          <w:p>
+            <w:pPr>
+              <w:pStyle w:val="ListParagraph"/>
+              <w:ind w:left="0"/>
+              <w:jc w:val="center"/>
+              <w:rPr>
+                <w:b/>
+                <w:bCs/>
+              </w:rPr>
+            </w:pPr>
+            <w:r>
+              <w:rPr>
+                <w:b/>
+                <w:bCs/>
+              </w:rPr>
+              <w:t>15</w:t>
+            </w:r>
+          </w:p>
+        </w:tc>
+        <w:tc>
+          <w:tcPr>
+            <w:tcW w:w="1665" w:type="dxa"/>
+            <w:vAlign w:val="center"/>
+          </w:tcPr>
+          <w:p>
+            <w:pPr>
+              <w:pStyle w:val="ListParagraph"/>
+              <w:ind w:left="0"/>
+              <w:jc w:val="center"/>
+              <w:rPr>
+                <w:b/>
+                <w:bCs/>
+              </w:rPr>
+            </w:pPr>
+            <w:r>
+              <w:rPr>
+                <w:b/>
+                <w:bCs/>
+              </w:rPr>
+              <w:t>20</w:t>
+            </w:r>
+          </w:p>
+        </w:tc>
+      </w:tr>
+      <w:tr>
+        <w:tc>
+          <w:tcPr>
+            <w:tcW w:w="1804" w:type="dxa"/>
+            <w:vAlign w:val="center"/>
+          </w:tcPr>
+          <w:p>
+            <w:pPr>
+              <w:pStyle w:val="ListParagraph"/>
+              <w:ind w:left="0"/>
+              <w:jc w:val="center"/>
+              <w:rPr>
+                <w:b/>
+                <w:bCs/>
+              </w:rPr>
+            </w:pPr>
+            <w:r>
+              <w:rPr>
+                <w:b/>
+                <w:bCs/>
+              </w:rPr>
+              <w:t>MSE</w:t>
+            </w:r>
+          </w:p>
+        </w:tc>
+        <w:tc>
+          <w:tcPr>
+            <w:tcW w:w="1831" w:type="dxa"/>
+            <w:vAlign w:val="center"/>
+          </w:tcPr>
+          <w:p>
+            <w:pPr>
+              <w:pStyle w:val="ListParagraph"/>
+              <w:ind w:left="0"/>
+              <w:jc w:val="center"/>
+            </w:pPr>
+          </w:p>
+        </w:tc>
+        <w:tc>
+          <w:tcPr>
+            <w:tcW w:w="1665" w:type="dxa"/>
+            <w:vAlign w:val="center"/>
+          </w:tcPr>
+          <w:p>
+            <w:pPr>
+              <w:pStyle w:val="ListParagraph"/>
+              <w:ind w:left="0"/>
+              <w:jc w:val="center"/>
+            </w:pPr>
+          </w:p>
+        </w:tc>
+        <w:tc>
+          <w:tcPr>
+            <w:tcW w:w="1665" w:type="dxa"/>
+            <w:vAlign w:val="center"/>
+          </w:tcPr>
+          <w:p>
+            <w:pPr>
+              <w:pStyle w:val="ListParagraph"/>
+              <w:ind w:left="0"/>
+              <w:jc w:val="center"/>
+            </w:pPr>
+          </w:p>
+        </w:tc>
+        <w:tc>
+          <w:tcPr>
+            <w:tcW w:w="1665" w:type="dxa"/>
+            <w:vAlign w:val="center"/>
+          </w:tcPr>
+          <w:p>
+            <w:pPr>
+              <w:pStyle w:val="ListParagraph"/>
+              <w:ind w:left="0"/>
+              <w:jc w:val="center"/>
+            </w:pPr>
+          </w:p>
+        </w:tc>
+      </w:tr>
+      <w:tr>
+        <w:tc>
+          <w:tcPr>
+            <w:tcW w:w="1804" w:type="dxa"/>
+            <w:vAlign w:val="center"/>
+          </w:tcPr>
+          <w:p>
+            <w:pPr>
+              <w:pStyle w:val="ListParagraph"/>
+              <w:ind w:left="0"/>
+              <w:jc w:val="center"/>
+              <w:rPr>
+                <w:b/>
+                <w:bCs/>
+              </w:rPr>
+            </w:pPr>
+            <w:r>
+              <w:rPr>
+                <w:b/>
+                <w:bCs/>
+              </w:rPr>
+              <w:t>RMSE</w:t>
+            </w:r>
+          </w:p>
+        </w:tc>
+        <w:tc>
+          <w:tcPr>
+            <w:tcW w:w="1831" w:type="dxa"/>
+            <w:vAlign w:val="center"/>
+          </w:tcPr>
+          <w:p>
+            <w:pPr>
+              <w:pStyle w:val="ListParagraph"/>
+              <w:ind w:left="0"/>
+              <w:jc w:val="center"/>
+            </w:pPr>
+          </w:p>
+        </w:tc>
+        <w:tc>
+          <w:tcPr>
+            <w:tcW w:w="1665" w:type="dxa"/>
+            <w:vAlign w:val="center"/>
+          </w:tcPr>
+          <w:p>
+            <w:pPr>
+              <w:pStyle w:val="ListParagraph"/>
+              <w:ind w:left="0"/>
+              <w:jc w:val="center"/>
+            </w:pPr>
+          </w:p>
+        </w:tc>
+        <w:tc>
+          <w:tcPr>
+            <w:tcW w:w="1665" w:type="dxa"/>
+            <w:vAlign w:val="center"/>
+          </w:tcPr>
+          <w:p>
+            <w:pPr>
+              <w:pStyle w:val="ListParagraph"/>
+              <w:ind w:left="0"/>
+              <w:jc w:val="center"/>
+            </w:pPr>
+          </w:p>
+        </w:tc>
+        <w:tc>
+          <w:tcPr>
+            <w:tcW w:w="1665" w:type="dxa"/>
+            <w:vAlign w:val="center"/>
+          </w:tcPr>
+          <w:p>
+            <w:pPr>
+              <w:pStyle w:val="ListParagraph"/>
+              <w:ind w:left="0"/>
+              <w:jc w:val="center"/>
+            </w:pPr>
+          </w:p>
+        </w:tc>
+      </w:tr>
+      <w:tr>
+        <w:tc>
+          <w:tcPr>
+            <w:tcW w:w="1804" w:type="dxa"/>
+            <w:vAlign w:val="center"/>
+          </w:tcPr>
+          <w:p>
+            <w:pPr>
+              <w:pStyle w:val="ListParagraph"/>
+              <w:ind w:left="0"/>
+              <w:jc w:val="center"/>
+              <w:rPr>
+                <w:b/>
+                <w:bCs/>
+              </w:rPr>
+            </w:pPr>
+            <w:r>
+              <w:rPr>
+                <w:b/>
+                <w:bCs/>
+              </w:rPr>
+              <w:t>MAE</w:t>
+            </w:r>
+          </w:p>
+        </w:tc>
+        <w:tc>
+          <w:tcPr>
+            <w:tcW w:w="1831" w:type="dxa"/>
+            <w:vAlign w:val="center"/>
+          </w:tcPr>
+          <w:p>
+            <w:pPr>
+              <w:pStyle w:val="ListParagraph"/>
+              <w:ind w:left="0"/>
+              <w:jc w:val="center"/>
+            </w:pPr>
+          </w:p>
+        </w:tc>
+        <w:tc>
+          <w:tcPr>
+            <w:tcW w:w="1665" w:type="dxa"/>
+            <w:vAlign w:val="center"/>
+          </w:tcPr>
+          <w:p>
+            <w:pPr>
+              <w:pStyle w:val="ListParagraph"/>
+              <w:ind w:left="0"/>
+              <w:jc w:val="center"/>
+            </w:pPr>
+          </w:p>
+        </w:tc>
+        <w:tc>
+          <w:tcPr>
+            <w:tcW w:w="1665" w:type="dxa"/>
+            <w:vAlign w:val="center"/>
+          </w:tcPr>
+          <w:p>
+            <w:pPr>
+              <w:pStyle w:val="ListParagraph"/>
+              <w:ind w:left="0"/>
+              <w:jc w:val="center"/>
+            </w:pPr>
+          </w:p>
+        </w:tc>
+        <w:tc>
+          <w:tcPr>
+            <w:tcW w:w="1665" w:type="dxa"/>
+            <w:vAlign w:val="center"/>
+          </w:tcPr>
+          <w:p>
+            <w:pPr>
+              <w:pStyle w:val="ListParagraph"/>
+              <w:ind w:left="0"/>
+              <w:jc w:val="center"/>
+            </w:pPr>
+          </w:p>
+        </w:tc>
+      </w:tr>
+      <w:tr>
+        <w:tc>
+          <w:tcPr>
+            <w:tcW w:w="1804" w:type="dxa"/>
+            <w:vAlign w:val="center"/>
+          </w:tcPr>
+          <w:p>
+            <w:pPr>
+              <w:pStyle w:val="ListParagraph"/>
+              <w:ind w:left="0"/>
+              <w:jc w:val="center"/>
+              <w:rPr>
+                <w:b/>
+                <w:bCs/>
+              </w:rPr>
+            </w:pPr>
+            <w:r>
+              <w:rPr>
+                <w:b/>
+                <w:bCs/>
+              </w:rPr>
+              <w:t>MAPE</w:t>
+            </w:r>
+          </w:p>
+        </w:tc>
+        <w:tc>
+          <w:tcPr>
+            <w:tcW w:w="1831" w:type="dxa"/>
+            <w:vAlign w:val="center"/>
+          </w:tcPr>
+          <w:p>
+            <w:pPr>
+              <w:pStyle w:val="ListParagraph"/>
+              <w:ind w:left="0"/>
+              <w:jc w:val="center"/>
+            </w:pPr>
+          </w:p>
+        </w:tc>
+        <w:tc>
+          <w:tcPr>
+            <w:tcW w:w="1665" w:type="dxa"/>
+            <w:vAlign w:val="center"/>
+          </w:tcPr>
+          <w:p>
+            <w:pPr>
+              <w:pStyle w:val="ListParagraph"/>
+              <w:ind w:left="0"/>
+              <w:jc w:val="center"/>
+            </w:pPr>
+          </w:p>
+        </w:tc>
+        <w:tc>
+          <w:tcPr>
+            <w:tcW w:w="1665" w:type="dxa"/>
+            <w:vAlign w:val="center"/>
+          </w:tcPr>
+          <w:p>
+            <w:pPr>
+              <w:pStyle w:val="ListParagraph"/>
+              <w:ind w:left="0"/>
+              <w:jc w:val="center"/>
+            </w:pPr>
+          </w:p>
+        </w:tc>
+        <w:tc>
+          <w:tcPr>
+            <w:tcW w:w="1665" w:type="dxa"/>
+            <w:vAlign w:val="center"/>
+          </w:tcPr>
+          <w:p>
+            <w:pPr>
+              <w:pStyle w:val="ListParagraph"/>
+              <w:ind w:left="0"/>
+              <w:jc w:val="center"/>
+            </w:pPr>
+          </w:p>
+        </w:tc>
+      </w:tr>
+    </w:tbl>
+    <w:p>
+      <w:pPr>
+        <w:pStyle w:val="ListParagraph"/>
+      </w:pPr>
+    </w:p>
+    <w:p>
+      <w:pPr>
+        <w:pStyle w:val="ListParagraph"/>
+        <w:numPr>
+          <w:ilvl w:val="0"/>
+          <w:numId w:val="1"/>
+        </w:numPr>
+      </w:pPr>
+      <w:r>
+        <w:t>BASELINE LSTM</w:t>
+      </w:r>
+      <w:r>
+        <w:t xml:space="preserve"> EVALUATION</w:t>
+      </w:r>
+      <w:r>
+        <w:t xml:space="preserve"> (Different Window Sizes)</w:t>
+      </w:r>
+    </w:p>
+    <w:tbl>
+      <w:tblPr>
+        <w:tblStyle w:val="TableGrid"/>
+        <w:tblW w:w="0" w:type="auto"/>
+        <w:tblInd w:w="720" w:type="dxa"/>
+        <w:tblLook w:val="04A0" w:firstRow="1" w:lastRow="0" w:firstColumn="1" w:lastColumn="0" w:noHBand="0" w:noVBand="1"/>
+      </w:tblPr>
+      <w:tblGrid>
+        <w:gridCol w:w="1804"/>
+        <w:gridCol w:w="1831"/>
+        <w:gridCol w:w="1665"/>
+        <w:gridCol w:w="1665"/>
+        <w:gridCol w:w="1665"/>
+      </w:tblGrid>
+      <w:tr>
+        <w:tc>
+          <w:tcPr>
+            <w:tcW w:w="1804" w:type="dxa"/>
+            <w:vMerge w:val="restart"/>
+            <w:vAlign w:val="center"/>
+          </w:tcPr>
+          <w:p>
+            <w:pPr>
+              <w:pStyle w:val="ListParagraph"/>
+              <w:ind w:left="0"/>
+              <w:jc w:val="center"/>
+              <w:rPr>
+                <w:b/>
+                <w:bCs/>
+              </w:rPr>
+            </w:pPr>
+            <w:r>
+              <w:rPr>
+                <w:b/>
+                <w:bCs/>
+              </w:rPr>
+              <w:t>ERROR METRICS</w:t>
+            </w:r>
+          </w:p>
+        </w:tc>
+        <w:tc>
+          <w:tcPr>
+            <w:tcW w:w="6826" w:type="dxa"/>
+            <w:gridSpan w:val="4"/>
+            <w:vAlign w:val="center"/>
+          </w:tcPr>
+          <w:p>
+            <w:pPr>
+              <w:pStyle w:val="ListParagraph"/>
+              <w:ind w:left="0"/>
+              <w:jc w:val="center"/>
+              <w:rPr>
+                <w:b/>
+                <w:bCs/>
+              </w:rPr>
+            </w:pPr>
+            <w:r>
+              <w:rPr>
+                <w:b/>
+                <w:bCs/>
+              </w:rPr>
+              <w:t>WINDOW SIZE</w:t>
+            </w:r>
+          </w:p>
+        </w:tc>
+      </w:tr>
+      <w:tr>
+        <w:tc>
+          <w:tcPr>
+            <w:tcW w:w="1804" w:type="dxa"/>
+            <w:vMerge/>
+            <w:vAlign w:val="center"/>
+          </w:tcPr>
+          <w:p>
+            <w:pPr>
+              <w:pStyle w:val="ListParagraph"/>
+              <w:ind w:left="0"/>
+              <w:jc w:val="center"/>
+            </w:pPr>
+          </w:p>
+        </w:tc>
+        <w:tc>
+          <w:tcPr>
+            <w:tcW w:w="1831" w:type="dxa"/>
+            <w:vAlign w:val="center"/>
+          </w:tcPr>
+          <w:p>
+            <w:pPr>
+              <w:pStyle w:val="ListParagraph"/>
+              <w:ind w:left="0"/>
+              <w:jc w:val="center"/>
+              <w:rPr>
+                <w:b/>
+                <w:bCs/>
+              </w:rPr>
+            </w:pPr>
+            <w:r>
+              <w:rPr>
+                <w:b/>
+                <w:bCs/>
+              </w:rPr>
+              <w:t>5</w:t>
+            </w:r>
+          </w:p>
+        </w:tc>
+        <w:tc>
+          <w:tcPr>
+            <w:tcW w:w="1665" w:type="dxa"/>
+            <w:vAlign w:val="center"/>
+          </w:tcPr>
+          <w:p>
+            <w:pPr>
+              <w:pStyle w:val="ListParagraph"/>
+              <w:ind w:left="0"/>
+              <w:jc w:val="center"/>
+              <w:rPr>
+                <w:b/>
+                <w:bCs/>
+              </w:rPr>
+            </w:pPr>
+            <w:r>
+              <w:rPr>
+                <w:b/>
+                <w:bCs/>
+              </w:rPr>
+              <w:t>10</w:t>
+            </w:r>
+          </w:p>
+        </w:tc>
+        <w:tc>
+          <w:tcPr>
+            <w:tcW w:w="1665" w:type="dxa"/>
+            <w:vAlign w:val="center"/>
+          </w:tcPr>
+          <w:p>
+            <w:pPr>
+              <w:pStyle w:val="ListParagraph"/>
+              <w:ind w:left="0"/>
+              <w:jc w:val="center"/>
+              <w:rPr>
+                <w:b/>
+                <w:bCs/>
+              </w:rPr>
+            </w:pPr>
+            <w:r>
+              <w:rPr>
+                <w:b/>
+                <w:bCs/>
+              </w:rPr>
+              <w:t>15</w:t>
+            </w:r>
+          </w:p>
+        </w:tc>
+        <w:tc>
+          <w:tcPr>
+            <w:tcW w:w="1665" w:type="dxa"/>
+            <w:vAlign w:val="center"/>
+          </w:tcPr>
+          <w:p>
+            <w:pPr>
+              <w:pStyle w:val="ListParagraph"/>
+              <w:ind w:left="0"/>
+              <w:jc w:val="center"/>
+              <w:rPr>
+                <w:b/>
+                <w:bCs/>
+              </w:rPr>
+            </w:pPr>
+            <w:r>
+              <w:rPr>
+                <w:b/>
+                <w:bCs/>
+              </w:rPr>
+              <w:t>20</w:t>
+            </w:r>
+          </w:p>
+        </w:tc>
+      </w:tr>
+      <w:tr>
+        <w:tc>
+          <w:tcPr>
+            <w:tcW w:w="1804" w:type="dxa"/>
+            <w:vAlign w:val="center"/>
+          </w:tcPr>
+          <w:p>
+            <w:pPr>
+              <w:pStyle w:val="ListParagraph"/>
+              <w:ind w:left="0"/>
+              <w:jc w:val="center"/>
+              <w:rPr>
+                <w:b/>
+                <w:bCs/>
+              </w:rPr>
+            </w:pPr>
+            <w:r>
+              <w:rPr>
+                <w:b/>
+                <w:bCs/>
+              </w:rPr>
+              <w:t>MSE</w:t>
+            </w:r>
+          </w:p>
+        </w:tc>
+        <w:tc>
+          <w:tcPr>
+            <w:tcW w:w="1831" w:type="dxa"/>
+            <w:vAlign w:val="center"/>
+          </w:tcPr>
+          <w:p>
+            <w:pPr>
+              <w:pStyle w:val="ListParagraph"/>
+              <w:ind w:left="0"/>
+              <w:jc w:val="center"/>
+            </w:pPr>
+            <w:r>
+              <w:t>33503.81428</w:t>
+            </w:r>
+          </w:p>
+        </w:tc>
+        <w:tc>
+          <w:tcPr>
+            <w:tcW w:w="1665" w:type="dxa"/>
+            <w:vAlign w:val="center"/>
+          </w:tcPr>
+          <w:p>
+            <w:pPr>
+              <w:pStyle w:val="ListParagraph"/>
+              <w:ind w:left="0"/>
+              <w:jc w:val="center"/>
+            </w:pPr>
+            <w:r>
+              <w:t>75141.4832</w:t>
+            </w:r>
+            <w:r>
+              <w:t>3</w:t>
+            </w:r>
+          </w:p>
+        </w:tc>
+        <w:tc>
+          <w:tcPr>
+            <w:tcW w:w="1665" w:type="dxa"/>
+            <w:vAlign w:val="center"/>
+          </w:tcPr>
+          <w:p>
+            <w:pPr>
+              <w:pStyle w:val="ListParagraph"/>
+              <w:ind w:left="0"/>
+              <w:jc w:val="center"/>
+            </w:pPr>
+            <w:r>
+              <w:t>124298.02785</w:t>
+            </w:r>
+          </w:p>
+        </w:tc>
+        <w:tc>
+          <w:tcPr>
+            <w:tcW w:w="1665" w:type="dxa"/>
+            <w:vAlign w:val="center"/>
+          </w:tcPr>
+          <w:p>
+            <w:pPr>
+              <w:pStyle w:val="ListParagraph"/>
+              <w:ind w:left="0"/>
+              <w:jc w:val="center"/>
+            </w:pPr>
+            <w:r>
+              <w:t>162011.71304</w:t>
+            </w:r>
+          </w:p>
+        </w:tc>
+      </w:tr>
+      <w:tr>
+        <w:tc>
+          <w:tcPr>
+            <w:tcW w:w="1804" w:type="dxa"/>
+            <w:vAlign w:val="center"/>
+          </w:tcPr>
+          <w:p>
+            <w:pPr>
+              <w:pStyle w:val="ListParagraph"/>
+              <w:ind w:left="0"/>
+              <w:jc w:val="center"/>
+              <w:rPr>
+                <w:b/>
+                <w:bCs/>
+              </w:rPr>
+            </w:pPr>
+            <w:r>
+              <w:rPr>
+                <w:b/>
+                <w:bCs/>
+              </w:rPr>
+              <w:t>RMSE</w:t>
+            </w:r>
+          </w:p>
+        </w:tc>
+        <w:tc>
+          <w:tcPr>
+            <w:tcW w:w="1831" w:type="dxa"/>
+            <w:vAlign w:val="center"/>
+          </w:tcPr>
+          <w:p>
+            <w:pPr>
+              <w:pStyle w:val="ListParagraph"/>
+              <w:ind w:left="0"/>
+              <w:jc w:val="center"/>
+            </w:pPr>
+            <w:r>
+              <w:t>183.04047</w:t>
+            </w:r>
+          </w:p>
+        </w:tc>
+        <w:tc>
+          <w:tcPr>
+            <w:tcW w:w="1665" w:type="dxa"/>
+            <w:vAlign w:val="center"/>
+          </w:tcPr>
+          <w:p>
+            <w:pPr>
+              <w:pStyle w:val="ListParagraph"/>
+              <w:ind w:left="0"/>
+              <w:jc w:val="center"/>
+            </w:pPr>
+            <w:r>
+              <w:t>274.1194</w:t>
+            </w:r>
+            <w:r>
+              <w:t>7</w:t>
+            </w:r>
+          </w:p>
+        </w:tc>
+        <w:tc>
+          <w:tcPr>
+            <w:tcW w:w="1665" w:type="dxa"/>
+            <w:vAlign w:val="center"/>
+          </w:tcPr>
+          <w:p>
+            <w:pPr>
+              <w:pStyle w:val="ListParagraph"/>
+              <w:ind w:left="0"/>
+              <w:jc w:val="center"/>
+            </w:pPr>
+            <w:r>
+              <w:t>352.55925</w:t>
+            </w:r>
+          </w:p>
+        </w:tc>
+        <w:tc>
+          <w:tcPr>
+            <w:tcW w:w="1665" w:type="dxa"/>
+            <w:vAlign w:val="center"/>
+          </w:tcPr>
+          <w:p>
+            <w:pPr>
+              <w:pStyle w:val="ListParagraph"/>
+              <w:ind w:left="0"/>
+              <w:jc w:val="center"/>
+            </w:pPr>
+            <w:r>
+              <w:t>402.5067</w:t>
+            </w:r>
+            <w:r>
+              <w:t>9</w:t>
+            </w:r>
+          </w:p>
+        </w:tc>
+      </w:tr>
+      <w:tr>
+        <w:tc>
+          <w:tcPr>
+            <w:tcW w:w="1804" w:type="dxa"/>
+            <w:vAlign w:val="center"/>
+          </w:tcPr>
+          <w:p>
+            <w:pPr>
+              <w:pStyle w:val="ListParagraph"/>
+              <w:ind w:left="0"/>
+              <w:jc w:val="center"/>
+              <w:rPr>
+                <w:b/>
+                <w:bCs/>
+              </w:rPr>
+            </w:pPr>
+            <w:r>
+              <w:rPr>
+                <w:b/>
+                <w:bCs/>
+              </w:rPr>
+              <w:t>MAE</w:t>
+            </w:r>
+          </w:p>
+        </w:tc>
+        <w:tc>
+          <w:tcPr>
+            <w:tcW w:w="1831" w:type="dxa"/>
+            <w:vAlign w:val="center"/>
+          </w:tcPr>
+          <w:p>
+            <w:pPr>
+              <w:pStyle w:val="ListParagraph"/>
+              <w:ind w:left="0"/>
+              <w:jc w:val="center"/>
+            </w:pPr>
+            <w:r>
+              <w:t>129.0094</w:t>
+            </w:r>
+            <w:r>
+              <w:t>6</w:t>
+            </w:r>
+          </w:p>
+        </w:tc>
+        <w:tc>
+          <w:tcPr>
+            <w:tcW w:w="1665" w:type="dxa"/>
+            <w:vAlign w:val="center"/>
+          </w:tcPr>
+          <w:p>
+            <w:pPr>
+              <w:pStyle w:val="ListParagraph"/>
+              <w:ind w:left="0"/>
+              <w:jc w:val="center"/>
+            </w:pPr>
+            <w:r>
+              <w:t>189.72945</w:t>
+            </w:r>
+          </w:p>
+        </w:tc>
+        <w:tc>
+          <w:tcPr>
+            <w:tcW w:w="1665" w:type="dxa"/>
+            <w:vAlign w:val="center"/>
+          </w:tcPr>
+          <w:p>
+            <w:pPr>
+              <w:pStyle w:val="ListParagraph"/>
+              <w:ind w:left="0"/>
+              <w:jc w:val="center"/>
+            </w:pPr>
+            <w:r>
+              <w:t>242.5676</w:t>
+            </w:r>
+            <w:r>
+              <w:t>7</w:t>
+            </w:r>
+          </w:p>
+        </w:tc>
+        <w:tc>
+          <w:tcPr>
+            <w:tcW w:w="1665" w:type="dxa"/>
+            <w:vAlign w:val="center"/>
+          </w:tcPr>
+          <w:p>
+            <w:pPr>
+              <w:pStyle w:val="ListParagraph"/>
+              <w:ind w:left="0"/>
+              <w:jc w:val="center"/>
+            </w:pPr>
+            <w:r>
+              <w:t>280.05673</w:t>
+            </w:r>
+          </w:p>
+        </w:tc>
+      </w:tr>
+      <w:tr>
+        <w:tc>
+          <w:tcPr>
+            <w:tcW w:w="1804" w:type="dxa"/>
+            <w:vAlign w:val="center"/>
+          </w:tcPr>
+          <w:p>
+            <w:pPr>
+              <w:pStyle w:val="ListParagraph"/>
+              <w:ind w:left="0"/>
+              <w:jc w:val="center"/>
+              <w:rPr>
+                <w:b/>
+                <w:bCs/>
+              </w:rPr>
+            </w:pPr>
+            <w:r>
+              <w:rPr>
+                <w:b/>
+                <w:bCs/>
+              </w:rPr>
+              <w:t>MAPE</w:t>
+            </w:r>
+          </w:p>
+        </w:tc>
+        <w:tc>
+          <w:tcPr>
+            <w:tcW w:w="1831" w:type="dxa"/>
+            <w:vAlign w:val="center"/>
+          </w:tcPr>
+          <w:p>
+            <w:pPr>
+              <w:pStyle w:val="ListParagraph"/>
+              <w:ind w:left="0"/>
+              <w:jc w:val="center"/>
+            </w:pPr>
+            <w:r>
+              <w:t>0.01916</w:t>
+            </w:r>
+          </w:p>
+        </w:tc>
+        <w:tc>
+          <w:tcPr>
+            <w:tcW w:w="1665" w:type="dxa"/>
+            <w:vAlign w:val="center"/>
+          </w:tcPr>
+          <w:p>
+            <w:pPr>
+              <w:pStyle w:val="ListParagraph"/>
+              <w:ind w:left="0"/>
+              <w:jc w:val="center"/>
+            </w:pPr>
+            <w:r>
+              <w:t>0.02841</w:t>
+            </w:r>
+          </w:p>
+        </w:tc>
+        <w:tc>
+          <w:tcPr>
+            <w:tcW w:w="1665" w:type="dxa"/>
+            <w:vAlign w:val="center"/>
+          </w:tcPr>
+          <w:p>
+            <w:pPr>
+              <w:pStyle w:val="ListParagraph"/>
+              <w:ind w:left="0"/>
+              <w:jc w:val="center"/>
+            </w:pPr>
+            <w:r>
+              <w:t>0.03644</w:t>
+            </w:r>
+          </w:p>
+        </w:tc>
+        <w:tc>
+          <w:tcPr>
+            <w:tcW w:w="1665" w:type="dxa"/>
+            <w:vAlign w:val="center"/>
+          </w:tcPr>
+          <w:p>
+            <w:pPr>
+              <w:pStyle w:val="ListParagraph"/>
+              <w:ind w:left="0"/>
+              <w:jc w:val="center"/>
+            </w:pPr>
+            <w:r>
+              <w:t>0.04230</w:t>
+            </w:r>
+            <w:r>
+              <w:t>9</w:t>
+            </w:r>
           </w:p>
         </w:tc>
       </w:tr>
@@ -2092,6 +3243,7 @@
                 <w:b/>
                 <w:bCs/>
               </w:rPr>
+              <w:lastRenderedPageBreak/>
               <w:t>LTG</w:t>
             </w:r>
           </w:p>
@@ -2972,6 +4124,26 @@
         </w:tc>
       </w:tr>
     </w:tbl>
+    <w:p>
+      <w:pPr>
+        <w:pStyle w:val="ListParagraph"/>
+      </w:pPr>
+    </w:p>
+    <w:p>
+      <w:pPr>
+        <w:pStyle w:val="ListParagraph"/>
+      </w:pPr>
+    </w:p>
+    <w:p>
+      <w:pPr>
+        <w:pStyle w:val="ListParagraph"/>
+      </w:pPr>
+    </w:p>
+    <w:p>
+      <w:pPr>
+        <w:pStyle w:val="ListParagraph"/>
+      </w:pPr>
+    </w:p>
     <w:p>
       <w:pPr>
         <w:pStyle w:val="ListParagraph"/>
@@ -3003,29 +4175,73 @@
       </w:tblPr>
       <w:tblGrid>
         <w:gridCol w:w="1804"/>
-        <w:gridCol w:w="1831"/>
+        <w:gridCol w:w="3567"/>
       </w:tblGrid>
       <w:tr>
         <w:tc>
           <w:tcPr>
             <w:tcW w:w="1804" w:type="dxa"/>
-          </w:tcPr>
-          <w:p>
-            <w:pPr>
-              <w:pStyle w:val="ListParagraph"/>
-              <w:ind w:left="0"/>
-            </w:pPr>
-          </w:p>
-        </w:tc>
-        <w:tc>
-          <w:tcPr>
-            <w:tcW w:w="1831" w:type="dxa"/>
-          </w:tcPr>
-          <w:p>
-            <w:pPr>
-              <w:pStyle w:val="ListParagraph"/>
-              <w:ind w:left="0"/>
-            </w:pPr>
+            <w:vAlign w:val="center"/>
+          </w:tcPr>
+          <w:p>
+            <w:pPr>
+              <w:pStyle w:val="ListParagraph"/>
+              <w:ind w:left="0"/>
+              <w:jc w:val="center"/>
+              <w:rPr>
+                <w:b/>
+                <w:bCs/>
+              </w:rPr>
+            </w:pPr>
+            <w:r>
+              <w:rPr>
+                <w:b/>
+                <w:bCs/>
+              </w:rPr>
+              <w:t>STOCK</w:t>
+            </w:r>
+          </w:p>
+        </w:tc>
+        <w:tc>
+          <w:tcPr>
+            <w:tcW w:w="3567" w:type="dxa"/>
+            <w:vAlign w:val="center"/>
+          </w:tcPr>
+          <w:p>
+            <w:pPr>
+              <w:pStyle w:val="ListParagraph"/>
+              <w:ind w:left="0"/>
+              <w:jc w:val="center"/>
+              <w:rPr>
+                <w:b/>
+                <w:bCs/>
+              </w:rPr>
+            </w:pPr>
+            <w:r>
+              <w:rPr>
+                <w:b/>
+                <w:bCs/>
+              </w:rPr>
+              <w:t xml:space="preserve">COMPOUNDED </w:t>
+            </w:r>
+          </w:p>
+          <w:p>
+            <w:pPr>
+              <w:pStyle w:val="ListParagraph"/>
+              <w:ind w:left="0"/>
+              <w:jc w:val="center"/>
+              <w:rPr>
+                <w:b/>
+                <w:bCs/>
+              </w:rPr>
+            </w:pPr>
+            <w:r>
+              <w:rPr>
+                <w:b/>
+                <w:bCs/>
+              </w:rPr>
+              <w:t>EXPECTED RETURN</w:t>
+            </w:r>
           </w:p>
         </w:tc>
       </w:tr>
@@ -3033,23 +4249,37 @@
         <w:tc>
           <w:tcPr>
             <w:tcW w:w="1804" w:type="dxa"/>
-          </w:tcPr>
-          <w:p>
-            <w:pPr>
-              <w:pStyle w:val="ListParagraph"/>
-              <w:ind w:left="0"/>
-            </w:pPr>
-          </w:p>
-        </w:tc>
-        <w:tc>
-          <w:tcPr>
-            <w:tcW w:w="1831" w:type="dxa"/>
-          </w:tcPr>
-          <w:p>
-            <w:pPr>
-              <w:pStyle w:val="ListParagraph"/>
-              <w:ind w:left="0"/>
-            </w:pPr>
+            <w:vAlign w:val="center"/>
+          </w:tcPr>
+          <w:p>
+            <w:pPr>
+              <w:pStyle w:val="ListParagraph"/>
+              <w:ind w:left="0"/>
+              <w:jc w:val="center"/>
+            </w:pPr>
+            <w:r>
+              <w:rPr>
+                <w:b/>
+                <w:bCs/>
+              </w:rPr>
+              <w:t>PSEI</w:t>
+            </w:r>
+          </w:p>
+        </w:tc>
+        <w:tc>
+          <w:tcPr>
+            <w:tcW w:w="3567" w:type="dxa"/>
+            <w:vAlign w:val="center"/>
+          </w:tcPr>
+          <w:p>
+            <w:pPr>
+              <w:pStyle w:val="ListParagraph"/>
+              <w:ind w:left="0"/>
+              <w:jc w:val="center"/>
+            </w:pPr>
+            <w:r>
+              <w:t>113966.8500</w:t>
+            </w:r>
           </w:p>
         </w:tc>
       </w:tr>
@@ -3057,23 +4287,37 @@
         <w:tc>
           <w:tcPr>
             <w:tcW w:w="1804" w:type="dxa"/>
-          </w:tcPr>
-          <w:p>
-            <w:pPr>
-              <w:pStyle w:val="ListParagraph"/>
-              <w:ind w:left="0"/>
-            </w:pPr>
-          </w:p>
-        </w:tc>
-        <w:tc>
-          <w:tcPr>
-            <w:tcW w:w="1831" w:type="dxa"/>
-          </w:tcPr>
-          <w:p>
-            <w:pPr>
-              <w:pStyle w:val="ListParagraph"/>
-              <w:ind w:left="0"/>
-            </w:pPr>
+            <w:vAlign w:val="center"/>
+          </w:tcPr>
+          <w:p>
+            <w:pPr>
+              <w:pStyle w:val="ListParagraph"/>
+              <w:ind w:left="0"/>
+              <w:jc w:val="center"/>
+            </w:pPr>
+            <w:r>
+              <w:rPr>
+                <w:b/>
+                <w:bCs/>
+              </w:rPr>
+              <w:t>AC</w:t>
+            </w:r>
+          </w:p>
+        </w:tc>
+        <w:tc>
+          <w:tcPr>
+            <w:tcW w:w="3567" w:type="dxa"/>
+            <w:vAlign w:val="center"/>
+          </w:tcPr>
+          <w:p>
+            <w:pPr>
+              <w:pStyle w:val="ListParagraph"/>
+              <w:ind w:left="0"/>
+              <w:jc w:val="center"/>
+            </w:pPr>
+            <w:r>
+              <w:t>20893.1914</w:t>
+            </w:r>
           </w:p>
         </w:tc>
       </w:tr>
@@ -3081,23 +4325,37 @@
         <w:tc>
           <w:tcPr>
             <w:tcW w:w="1804" w:type="dxa"/>
-          </w:tcPr>
-          <w:p>
-            <w:pPr>
-              <w:pStyle w:val="ListParagraph"/>
-              <w:ind w:left="0"/>
-            </w:pPr>
-          </w:p>
-        </w:tc>
-        <w:tc>
-          <w:tcPr>
-            <w:tcW w:w="1831" w:type="dxa"/>
-          </w:tcPr>
-          <w:p>
-            <w:pPr>
-              <w:pStyle w:val="ListParagraph"/>
-              <w:ind w:left="0"/>
-            </w:pPr>
+            <w:vAlign w:val="center"/>
+          </w:tcPr>
+          <w:p>
+            <w:pPr>
+              <w:pStyle w:val="ListParagraph"/>
+              <w:ind w:left="0"/>
+              <w:jc w:val="center"/>
+            </w:pPr>
+            <w:r>
+              <w:rPr>
+                <w:b/>
+                <w:bCs/>
+              </w:rPr>
+              <w:t>ALI</w:t>
+            </w:r>
+          </w:p>
+        </w:tc>
+        <w:tc>
+          <w:tcPr>
+            <w:tcW w:w="3567" w:type="dxa"/>
+            <w:vAlign w:val="center"/>
+          </w:tcPr>
+          <w:p>
+            <w:pPr>
+              <w:pStyle w:val="ListParagraph"/>
+              <w:ind w:left="0"/>
+              <w:jc w:val="center"/>
+            </w:pPr>
+            <w:r>
+              <w:t>1072.1418</w:t>
+            </w:r>
           </w:p>
         </w:tc>
       </w:tr>
@@ -3105,23 +4363,37 @@
         <w:tc>
           <w:tcPr>
             <w:tcW w:w="1804" w:type="dxa"/>
-          </w:tcPr>
-          <w:p>
-            <w:pPr>
-              <w:pStyle w:val="ListParagraph"/>
-              <w:ind w:left="0"/>
-            </w:pPr>
-          </w:p>
-        </w:tc>
-        <w:tc>
-          <w:tcPr>
-            <w:tcW w:w="1831" w:type="dxa"/>
-          </w:tcPr>
-          <w:p>
-            <w:pPr>
-              <w:pStyle w:val="ListParagraph"/>
-              <w:ind w:left="0"/>
-            </w:pPr>
+            <w:vAlign w:val="center"/>
+          </w:tcPr>
+          <w:p>
+            <w:pPr>
+              <w:pStyle w:val="ListParagraph"/>
+              <w:ind w:left="0"/>
+              <w:jc w:val="center"/>
+            </w:pPr>
+            <w:r>
+              <w:rPr>
+                <w:b/>
+                <w:bCs/>
+              </w:rPr>
+              <w:t>AP</w:t>
+            </w:r>
+          </w:p>
+        </w:tc>
+        <w:tc>
+          <w:tcPr>
+            <w:tcW w:w="3567" w:type="dxa"/>
+            <w:vAlign w:val="center"/>
+          </w:tcPr>
+          <w:p>
+            <w:pPr>
+              <w:pStyle w:val="ListParagraph"/>
+              <w:ind w:left="0"/>
+              <w:jc w:val="center"/>
+            </w:pPr>
+            <w:r>
+              <w:t>690.7100</w:t>
+            </w:r>
           </w:p>
         </w:tc>
       </w:tr>
@@ -3129,23 +4401,37 @@
         <w:tc>
           <w:tcPr>
             <w:tcW w:w="1804" w:type="dxa"/>
-          </w:tcPr>
-          <w:p>
-            <w:pPr>
-              <w:pStyle w:val="ListParagraph"/>
-              <w:ind w:left="0"/>
-            </w:pPr>
-          </w:p>
-        </w:tc>
-        <w:tc>
-          <w:tcPr>
-            <w:tcW w:w="1831" w:type="dxa"/>
-          </w:tcPr>
-          <w:p>
-            <w:pPr>
-              <w:pStyle w:val="ListParagraph"/>
-              <w:ind w:left="0"/>
-            </w:pPr>
+            <w:vAlign w:val="center"/>
+          </w:tcPr>
+          <w:p>
+            <w:pPr>
+              <w:pStyle w:val="ListParagraph"/>
+              <w:ind w:left="0"/>
+              <w:jc w:val="center"/>
+            </w:pPr>
+            <w:r>
+              <w:rPr>
+                <w:b/>
+                <w:bCs/>
+              </w:rPr>
+              <w:t>BDO</w:t>
+            </w:r>
+          </w:p>
+        </w:tc>
+        <w:tc>
+          <w:tcPr>
+            <w:tcW w:w="3567" w:type="dxa"/>
+            <w:vAlign w:val="center"/>
+          </w:tcPr>
+          <w:p>
+            <w:pPr>
+              <w:pStyle w:val="ListParagraph"/>
+              <w:ind w:left="0"/>
+              <w:jc w:val="center"/>
+            </w:pPr>
+            <w:r>
+              <w:t>2541.9970</w:t>
+            </w:r>
           </w:p>
         </w:tc>
       </w:tr>
@@ -3153,23 +4439,37 @@
         <w:tc>
           <w:tcPr>
             <w:tcW w:w="1804" w:type="dxa"/>
-          </w:tcPr>
-          <w:p>
-            <w:pPr>
-              <w:pStyle w:val="ListParagraph"/>
-              <w:ind w:left="0"/>
-            </w:pPr>
-          </w:p>
-        </w:tc>
-        <w:tc>
-          <w:tcPr>
-            <w:tcW w:w="1831" w:type="dxa"/>
-          </w:tcPr>
-          <w:p>
-            <w:pPr>
-              <w:pStyle w:val="ListParagraph"/>
-              <w:ind w:left="0"/>
-            </w:pPr>
+            <w:vAlign w:val="center"/>
+          </w:tcPr>
+          <w:p>
+            <w:pPr>
+              <w:pStyle w:val="ListParagraph"/>
+              <w:ind w:left="0"/>
+              <w:jc w:val="center"/>
+            </w:pPr>
+            <w:r>
+              <w:rPr>
+                <w:b/>
+                <w:bCs/>
+              </w:rPr>
+              <w:t>BLOOM</w:t>
+            </w:r>
+          </w:p>
+        </w:tc>
+        <w:tc>
+          <w:tcPr>
+            <w:tcW w:w="3567" w:type="dxa"/>
+            <w:vAlign w:val="center"/>
+          </w:tcPr>
+          <w:p>
+            <w:pPr>
+              <w:pStyle w:val="ListParagraph"/>
+              <w:ind w:left="0"/>
+              <w:jc w:val="center"/>
+            </w:pPr>
+            <w:r>
+              <w:t>495.4600</w:t>
+            </w:r>
           </w:p>
         </w:tc>
       </w:tr>
@@ -3177,23 +4477,37 @@
         <w:tc>
           <w:tcPr>
             <w:tcW w:w="1804" w:type="dxa"/>
-          </w:tcPr>
-          <w:p>
-            <w:pPr>
-              <w:pStyle w:val="ListParagraph"/>
-              <w:ind w:left="0"/>
-            </w:pPr>
-          </w:p>
-        </w:tc>
-        <w:tc>
-          <w:tcPr>
-            <w:tcW w:w="1831" w:type="dxa"/>
-          </w:tcPr>
-          <w:p>
-            <w:pPr>
-              <w:pStyle w:val="ListParagraph"/>
-              <w:ind w:left="0"/>
-            </w:pPr>
+            <w:vAlign w:val="center"/>
+          </w:tcPr>
+          <w:p>
+            <w:pPr>
+              <w:pStyle w:val="ListParagraph"/>
+              <w:ind w:left="0"/>
+              <w:jc w:val="center"/>
+            </w:pPr>
+            <w:r>
+              <w:rPr>
+                <w:b/>
+                <w:bCs/>
+              </w:rPr>
+              <w:t>FGEN</w:t>
+            </w:r>
+          </w:p>
+        </w:tc>
+        <w:tc>
+          <w:tcPr>
+            <w:tcW w:w="3567" w:type="dxa"/>
+            <w:vAlign w:val="center"/>
+          </w:tcPr>
+          <w:p>
+            <w:pPr>
+              <w:pStyle w:val="ListParagraph"/>
+              <w:ind w:left="0"/>
+              <w:jc w:val="center"/>
+            </w:pPr>
+            <w:r>
+              <w:t>581.0804</w:t>
+            </w:r>
           </w:p>
         </w:tc>
       </w:tr>
@@ -3201,23 +4515,37 @@
         <w:tc>
           <w:tcPr>
             <w:tcW w:w="1804" w:type="dxa"/>
-          </w:tcPr>
-          <w:p>
-            <w:pPr>
-              <w:pStyle w:val="ListParagraph"/>
-              <w:ind w:left="0"/>
-            </w:pPr>
-          </w:p>
-        </w:tc>
-        <w:tc>
-          <w:tcPr>
-            <w:tcW w:w="1831" w:type="dxa"/>
-          </w:tcPr>
-          <w:p>
-            <w:pPr>
-              <w:pStyle w:val="ListParagraph"/>
-              <w:ind w:left="0"/>
-            </w:pPr>
+            <w:vAlign w:val="center"/>
+          </w:tcPr>
+          <w:p>
+            <w:pPr>
+              <w:pStyle w:val="ListParagraph"/>
+              <w:ind w:left="0"/>
+              <w:jc w:val="center"/>
+            </w:pPr>
+            <w:r>
+              <w:rPr>
+                <w:b/>
+                <w:bCs/>
+              </w:rPr>
+              <w:t>GLO</w:t>
+            </w:r>
+          </w:p>
+        </w:tc>
+        <w:tc>
+          <w:tcPr>
+            <w:tcW w:w="3567" w:type="dxa"/>
+            <w:vAlign w:val="center"/>
+          </w:tcPr>
+          <w:p>
+            <w:pPr>
+              <w:pStyle w:val="ListParagraph"/>
+              <w:ind w:left="0"/>
+              <w:jc w:val="center"/>
+            </w:pPr>
+            <w:r>
+              <w:t>60538.0035</w:t>
+            </w:r>
           </w:p>
         </w:tc>
       </w:tr>
@@ -3225,23 +4553,37 @@
         <w:tc>
           <w:tcPr>
             <w:tcW w:w="1804" w:type="dxa"/>
-          </w:tcPr>
-          <w:p>
-            <w:pPr>
-              <w:pStyle w:val="ListParagraph"/>
-              <w:ind w:left="0"/>
-            </w:pPr>
-          </w:p>
-        </w:tc>
-        <w:tc>
-          <w:tcPr>
-            <w:tcW w:w="1831" w:type="dxa"/>
-          </w:tcPr>
-          <w:p>
-            <w:pPr>
-              <w:pStyle w:val="ListParagraph"/>
-              <w:ind w:left="0"/>
-            </w:pPr>
+            <w:vAlign w:val="center"/>
+          </w:tcPr>
+          <w:p>
+            <w:pPr>
+              <w:pStyle w:val="ListParagraph"/>
+              <w:ind w:left="0"/>
+              <w:jc w:val="center"/>
+            </w:pPr>
+            <w:r>
+              <w:rPr>
+                <w:b/>
+                <w:bCs/>
+              </w:rPr>
+              <w:t>ICT</w:t>
+            </w:r>
+          </w:p>
+        </w:tc>
+        <w:tc>
+          <w:tcPr>
+            <w:tcW w:w="3567" w:type="dxa"/>
+            <w:vAlign w:val="center"/>
+          </w:tcPr>
+          <w:p>
+            <w:pPr>
+              <w:pStyle w:val="ListParagraph"/>
+              <w:ind w:left="0"/>
+              <w:jc w:val="center"/>
+            </w:pPr>
+            <w:r>
+              <w:t>2815.6103</w:t>
+            </w:r>
           </w:p>
         </w:tc>
       </w:tr>
@@ -3249,23 +4591,37 @@
         <w:tc>
           <w:tcPr>
             <w:tcW w:w="1804" w:type="dxa"/>
-          </w:tcPr>
-          <w:p>
-            <w:pPr>
-              <w:pStyle w:val="ListParagraph"/>
-              <w:ind w:left="0"/>
-            </w:pPr>
-          </w:p>
-        </w:tc>
-        <w:tc>
-          <w:tcPr>
-            <w:tcW w:w="1831" w:type="dxa"/>
-          </w:tcPr>
-          <w:p>
-            <w:pPr>
-              <w:pStyle w:val="ListParagraph"/>
-              <w:ind w:left="0"/>
-            </w:pPr>
+            <w:vAlign w:val="center"/>
+          </w:tcPr>
+          <w:p>
+            <w:pPr>
+              <w:pStyle w:val="ListParagraph"/>
+              <w:ind w:left="0"/>
+              <w:jc w:val="center"/>
+            </w:pPr>
+            <w:r>
+              <w:rPr>
+                <w:b/>
+                <w:bCs/>
+              </w:rPr>
+              <w:t>JGS</w:t>
+            </w:r>
+          </w:p>
+        </w:tc>
+        <w:tc>
+          <w:tcPr>
+            <w:tcW w:w="3567" w:type="dxa"/>
+            <w:vAlign w:val="center"/>
+          </w:tcPr>
+          <w:p>
+            <w:pPr>
+              <w:pStyle w:val="ListParagraph"/>
+              <w:ind w:left="0"/>
+              <w:jc w:val="center"/>
+            </w:pPr>
+            <w:r>
+              <w:t>1569.8650</w:t>
+            </w:r>
           </w:p>
         </w:tc>
       </w:tr>
@@ -3273,23 +4629,37 @@
         <w:tc>
           <w:tcPr>
             <w:tcW w:w="1804" w:type="dxa"/>
-          </w:tcPr>
-          <w:p>
-            <w:pPr>
-              <w:pStyle w:val="ListParagraph"/>
-              <w:ind w:left="0"/>
-            </w:pPr>
-          </w:p>
-        </w:tc>
-        <w:tc>
-          <w:tcPr>
-            <w:tcW w:w="1831" w:type="dxa"/>
-          </w:tcPr>
-          <w:p>
-            <w:pPr>
-              <w:pStyle w:val="ListParagraph"/>
-              <w:ind w:left="0"/>
-            </w:pPr>
+            <w:vAlign w:val="center"/>
+          </w:tcPr>
+          <w:p>
+            <w:pPr>
+              <w:pStyle w:val="ListParagraph"/>
+              <w:ind w:left="0"/>
+              <w:jc w:val="center"/>
+            </w:pPr>
+            <w:r>
+              <w:rPr>
+                <w:b/>
+                <w:bCs/>
+              </w:rPr>
+              <w:t>LTG</w:t>
+            </w:r>
+          </w:p>
+        </w:tc>
+        <w:tc>
+          <w:tcPr>
+            <w:tcW w:w="3567" w:type="dxa"/>
+            <w:vAlign w:val="center"/>
+          </w:tcPr>
+          <w:p>
+            <w:pPr>
+              <w:pStyle w:val="ListParagraph"/>
+              <w:ind w:left="0"/>
+              <w:jc w:val="center"/>
+            </w:pPr>
+            <w:r>
+              <w:t>397.2854</w:t>
+            </w:r>
           </w:p>
         </w:tc>
       </w:tr>
@@ -3297,23 +4667,37 @@
         <w:tc>
           <w:tcPr>
             <w:tcW w:w="1804" w:type="dxa"/>
-          </w:tcPr>
-          <w:p>
-            <w:pPr>
-              <w:pStyle w:val="ListParagraph"/>
-              <w:ind w:left="0"/>
-            </w:pPr>
-          </w:p>
-        </w:tc>
-        <w:tc>
-          <w:tcPr>
-            <w:tcW w:w="1831" w:type="dxa"/>
-          </w:tcPr>
-          <w:p>
-            <w:pPr>
-              <w:pStyle w:val="ListParagraph"/>
-              <w:ind w:left="0"/>
-            </w:pPr>
+            <w:vAlign w:val="center"/>
+          </w:tcPr>
+          <w:p>
+            <w:pPr>
+              <w:pStyle w:val="ListParagraph"/>
+              <w:ind w:left="0"/>
+              <w:jc w:val="center"/>
+            </w:pPr>
+            <w:r>
+              <w:rPr>
+                <w:b/>
+                <w:bCs/>
+              </w:rPr>
+              <w:t>MEG</w:t>
+            </w:r>
+          </w:p>
+        </w:tc>
+        <w:tc>
+          <w:tcPr>
+            <w:tcW w:w="3567" w:type="dxa"/>
+            <w:vAlign w:val="center"/>
+          </w:tcPr>
+          <w:p>
+            <w:pPr>
+              <w:pStyle w:val="ListParagraph"/>
+              <w:ind w:left="0"/>
+              <w:jc w:val="center"/>
+            </w:pPr>
+            <w:r>
+              <w:t>149.2233</w:t>
+            </w:r>
           </w:p>
         </w:tc>
       </w:tr>
@@ -3321,23 +4705,37 @@
         <w:tc>
           <w:tcPr>
             <w:tcW w:w="1804" w:type="dxa"/>
-          </w:tcPr>
-          <w:p>
-            <w:pPr>
-              <w:pStyle w:val="ListParagraph"/>
-              <w:ind w:left="0"/>
-            </w:pPr>
-          </w:p>
-        </w:tc>
-        <w:tc>
-          <w:tcPr>
-            <w:tcW w:w="1831" w:type="dxa"/>
-          </w:tcPr>
-          <w:p>
-            <w:pPr>
-              <w:pStyle w:val="ListParagraph"/>
-              <w:ind w:left="0"/>
-            </w:pPr>
+            <w:vAlign w:val="center"/>
+          </w:tcPr>
+          <w:p>
+            <w:pPr>
+              <w:pStyle w:val="ListParagraph"/>
+              <w:ind w:left="0"/>
+              <w:jc w:val="center"/>
+            </w:pPr>
+            <w:r>
+              <w:rPr>
+                <w:b/>
+                <w:bCs/>
+              </w:rPr>
+              <w:t>MER</w:t>
+            </w:r>
+          </w:p>
+        </w:tc>
+        <w:tc>
+          <w:tcPr>
+            <w:tcW w:w="3567" w:type="dxa"/>
+            <w:vAlign w:val="center"/>
+          </w:tcPr>
+          <w:p>
+            <w:pPr>
+              <w:pStyle w:val="ListParagraph"/>
+              <w:ind w:left="0"/>
+              <w:jc w:val="center"/>
+            </w:pPr>
+            <w:r>
+              <w:t>8586.0306</w:t>
+            </w:r>
           </w:p>
         </w:tc>
       </w:tr>
@@ -3345,23 +4743,37 @@
         <w:tc>
           <w:tcPr>
             <w:tcW w:w="1804" w:type="dxa"/>
-          </w:tcPr>
-          <w:p>
-            <w:pPr>
-              <w:pStyle w:val="ListParagraph"/>
-              <w:ind w:left="0"/>
-            </w:pPr>
-          </w:p>
-        </w:tc>
-        <w:tc>
-          <w:tcPr>
-            <w:tcW w:w="1831" w:type="dxa"/>
-          </w:tcPr>
-          <w:p>
-            <w:pPr>
-              <w:pStyle w:val="ListParagraph"/>
-              <w:ind w:left="0"/>
-            </w:pPr>
+            <w:vAlign w:val="center"/>
+          </w:tcPr>
+          <w:p>
+            <w:pPr>
+              <w:pStyle w:val="ListParagraph"/>
+              <w:ind w:left="0"/>
+              <w:jc w:val="center"/>
+            </w:pPr>
+            <w:r>
+              <w:rPr>
+                <w:b/>
+                <w:bCs/>
+              </w:rPr>
+              <w:t>MPI</w:t>
+            </w:r>
+          </w:p>
+        </w:tc>
+        <w:tc>
+          <w:tcPr>
+            <w:tcW w:w="3567" w:type="dxa"/>
+            <w:vAlign w:val="center"/>
+          </w:tcPr>
+          <w:p>
+            <w:pPr>
+              <w:pStyle w:val="ListParagraph"/>
+              <w:ind w:left="0"/>
+              <w:jc w:val="center"/>
+            </w:pPr>
+            <w:r>
+              <w:t>146.0200</w:t>
+            </w:r>
           </w:p>
         </w:tc>
       </w:tr>
@@ -3369,23 +4781,37 @@
         <w:tc>
           <w:tcPr>
             <w:tcW w:w="1804" w:type="dxa"/>
-          </w:tcPr>
-          <w:p>
-            <w:pPr>
-              <w:pStyle w:val="ListParagraph"/>
-              <w:ind w:left="0"/>
-            </w:pPr>
-          </w:p>
-        </w:tc>
-        <w:tc>
-          <w:tcPr>
-            <w:tcW w:w="1831" w:type="dxa"/>
-          </w:tcPr>
-          <w:p>
-            <w:pPr>
-              <w:pStyle w:val="ListParagraph"/>
-              <w:ind w:left="0"/>
-            </w:pPr>
+            <w:vAlign w:val="center"/>
+          </w:tcPr>
+          <w:p>
+            <w:pPr>
+              <w:pStyle w:val="ListParagraph"/>
+              <w:ind w:left="0"/>
+              <w:jc w:val="center"/>
+            </w:pPr>
+            <w:r>
+              <w:rPr>
+                <w:b/>
+                <w:bCs/>
+              </w:rPr>
+              <w:t>PGOLD</w:t>
+            </w:r>
+          </w:p>
+        </w:tc>
+        <w:tc>
+          <w:tcPr>
+            <w:tcW w:w="3567" w:type="dxa"/>
+            <w:vAlign w:val="center"/>
+          </w:tcPr>
+          <w:p>
+            <w:pPr>
+              <w:pStyle w:val="ListParagraph"/>
+              <w:ind w:left="0"/>
+              <w:jc w:val="center"/>
+            </w:pPr>
+            <w:r>
+              <w:t>721.2700</w:t>
+            </w:r>
           </w:p>
         </w:tc>
       </w:tr>
@@ -3393,23 +4819,37 @@
         <w:tc>
           <w:tcPr>
             <w:tcW w:w="1804" w:type="dxa"/>
-          </w:tcPr>
-          <w:p>
-            <w:pPr>
-              <w:pStyle w:val="ListParagraph"/>
-              <w:ind w:left="0"/>
-            </w:pPr>
-          </w:p>
-        </w:tc>
-        <w:tc>
-          <w:tcPr>
-            <w:tcW w:w="1831" w:type="dxa"/>
-          </w:tcPr>
-          <w:p>
-            <w:pPr>
-              <w:pStyle w:val="ListParagraph"/>
-              <w:ind w:left="0"/>
-            </w:pPr>
+            <w:vAlign w:val="center"/>
+          </w:tcPr>
+          <w:p>
+            <w:pPr>
+              <w:pStyle w:val="ListParagraph"/>
+              <w:ind w:left="0"/>
+              <w:jc w:val="center"/>
+            </w:pPr>
+            <w:r>
+              <w:rPr>
+                <w:b/>
+                <w:bCs/>
+              </w:rPr>
+              <w:t>RLC</w:t>
+            </w:r>
+          </w:p>
+        </w:tc>
+        <w:tc>
+          <w:tcPr>
+            <w:tcW w:w="3567" w:type="dxa"/>
+            <w:vAlign w:val="center"/>
+          </w:tcPr>
+          <w:p>
+            <w:pPr>
+              <w:pStyle w:val="ListParagraph"/>
+              <w:ind w:left="0"/>
+              <w:jc w:val="center"/>
+            </w:pPr>
+            <w:r>
+              <w:t>649.4767</w:t>
+            </w:r>
           </w:p>
         </w:tc>
       </w:tr>
@@ -3417,23 +4857,37 @@
         <w:tc>
           <w:tcPr>
             <w:tcW w:w="1804" w:type="dxa"/>
-          </w:tcPr>
-          <w:p>
-            <w:pPr>
-              <w:pStyle w:val="ListParagraph"/>
-              <w:ind w:left="0"/>
-            </w:pPr>
-          </w:p>
-        </w:tc>
-        <w:tc>
-          <w:tcPr>
-            <w:tcW w:w="1831" w:type="dxa"/>
-          </w:tcPr>
-          <w:p>
-            <w:pPr>
-              <w:pStyle w:val="ListParagraph"/>
-              <w:ind w:left="0"/>
-            </w:pPr>
+            <w:vAlign w:val="center"/>
+          </w:tcPr>
+          <w:p>
+            <w:pPr>
+              <w:pStyle w:val="ListParagraph"/>
+              <w:ind w:left="0"/>
+              <w:jc w:val="center"/>
+            </w:pPr>
+            <w:r>
+              <w:rPr>
+                <w:b/>
+                <w:bCs/>
+              </w:rPr>
+              <w:t>RRHI</w:t>
+            </w:r>
+          </w:p>
+        </w:tc>
+        <w:tc>
+          <w:tcPr>
+            <w:tcW w:w="3567" w:type="dxa"/>
+            <w:vAlign w:val="center"/>
+          </w:tcPr>
+          <w:p>
+            <w:pPr>
+              <w:pStyle w:val="ListParagraph"/>
+              <w:ind w:left="0"/>
+              <w:jc w:val="center"/>
+            </w:pPr>
+            <w:r>
+              <w:t>1050.7000</w:t>
+            </w:r>
           </w:p>
         </w:tc>
       </w:tr>
@@ -3441,23 +4895,37 @@
         <w:tc>
           <w:tcPr>
             <w:tcW w:w="1804" w:type="dxa"/>
-          </w:tcPr>
-          <w:p>
-            <w:pPr>
-              <w:pStyle w:val="ListParagraph"/>
-              <w:ind w:left="0"/>
-            </w:pPr>
-          </w:p>
-        </w:tc>
-        <w:tc>
-          <w:tcPr>
-            <w:tcW w:w="1831" w:type="dxa"/>
-          </w:tcPr>
-          <w:p>
-            <w:pPr>
-              <w:pStyle w:val="ListParagraph"/>
-              <w:ind w:left="0"/>
-            </w:pPr>
+            <w:vAlign w:val="center"/>
+          </w:tcPr>
+          <w:p>
+            <w:pPr>
+              <w:pStyle w:val="ListParagraph"/>
+              <w:ind w:left="0"/>
+              <w:jc w:val="center"/>
+            </w:pPr>
+            <w:r>
+              <w:rPr>
+                <w:b/>
+                <w:bCs/>
+              </w:rPr>
+              <w:t>SMC</w:t>
+            </w:r>
+          </w:p>
+        </w:tc>
+        <w:tc>
+          <w:tcPr>
+            <w:tcW w:w="3567" w:type="dxa"/>
+            <w:vAlign w:val="center"/>
+          </w:tcPr>
+          <w:p>
+            <w:pPr>
+              <w:pStyle w:val="ListParagraph"/>
+              <w:ind w:left="0"/>
+              <w:jc w:val="center"/>
+            </w:pPr>
+            <w:r>
+              <w:t>2557.0770</w:t>
+            </w:r>
           </w:p>
         </w:tc>
       </w:tr>
@@ -3465,23 +4933,37 @@
         <w:tc>
           <w:tcPr>
             <w:tcW w:w="1804" w:type="dxa"/>
-          </w:tcPr>
-          <w:p>
-            <w:pPr>
-              <w:pStyle w:val="ListParagraph"/>
-              <w:ind w:left="0"/>
-            </w:pPr>
-          </w:p>
-        </w:tc>
-        <w:tc>
-          <w:tcPr>
-            <w:tcW w:w="1831" w:type="dxa"/>
-          </w:tcPr>
-          <w:p>
-            <w:pPr>
-              <w:pStyle w:val="ListParagraph"/>
-              <w:ind w:left="0"/>
-            </w:pPr>
+            <w:vAlign w:val="center"/>
+          </w:tcPr>
+          <w:p>
+            <w:pPr>
+              <w:pStyle w:val="ListParagraph"/>
+              <w:ind w:left="0"/>
+              <w:jc w:val="center"/>
+            </w:pPr>
+            <w:r>
+              <w:rPr>
+                <w:b/>
+                <w:bCs/>
+              </w:rPr>
+              <w:t>TEL</w:t>
+            </w:r>
+          </w:p>
+        </w:tc>
+        <w:tc>
+          <w:tcPr>
+            <w:tcW w:w="3567" w:type="dxa"/>
+            <w:vAlign w:val="center"/>
+          </w:tcPr>
+          <w:p>
+            <w:pPr>
+              <w:pStyle w:val="ListParagraph"/>
+              <w:ind w:left="0"/>
+              <w:jc w:val="center"/>
+            </w:pPr>
+            <w:r>
+              <w:t>72070.5000</w:t>
+            </w:r>
           </w:p>
         </w:tc>
       </w:tr>
@@ -3489,23 +4971,37 @@
         <w:tc>
           <w:tcPr>
             <w:tcW w:w="1804" w:type="dxa"/>
-          </w:tcPr>
-          <w:p>
-            <w:pPr>
-              <w:pStyle w:val="ListParagraph"/>
-              <w:ind w:left="0"/>
-            </w:pPr>
-          </w:p>
-        </w:tc>
-        <w:tc>
-          <w:tcPr>
-            <w:tcW w:w="1831" w:type="dxa"/>
-          </w:tcPr>
-          <w:p>
-            <w:pPr>
-              <w:pStyle w:val="ListParagraph"/>
-              <w:ind w:left="0"/>
-            </w:pPr>
+            <w:vAlign w:val="center"/>
+          </w:tcPr>
+          <w:p>
+            <w:pPr>
+              <w:pStyle w:val="ListParagraph"/>
+              <w:ind w:left="0"/>
+              <w:jc w:val="center"/>
+            </w:pPr>
+            <w:r>
+              <w:rPr>
+                <w:b/>
+                <w:bCs/>
+              </w:rPr>
+              <w:t>URC</w:t>
+            </w:r>
+          </w:p>
+        </w:tc>
+        <w:tc>
+          <w:tcPr>
+            <w:tcW w:w="3567" w:type="dxa"/>
+            <w:vAlign w:val="center"/>
+          </w:tcPr>
+          <w:p>
+            <w:pPr>
+              <w:pStyle w:val="ListParagraph"/>
+              <w:ind w:left="0"/>
+              <w:jc w:val="center"/>
+            </w:pPr>
+            <w:r>
+              <w:t>3207.5394</w:t>
+            </w:r>
           </w:p>
         </w:tc>
       </w:tr>
@@ -3526,6 +5022,11 @@
       <w:r>
         <w:t>IDLE SYSTEM USAGE STATISTICS</w:t>
       </w:r>
+    </w:p>
+    <w:p>
+      <w:pPr>
+        <w:pStyle w:val="ListParagraph"/>
+      </w:pPr>
     </w:p>
     <w:p>
       <w:pPr>
@@ -3698,6 +5199,7 @@
                 <w:i/>
                 <w:iCs/>
               </w:rPr>
+              <w:lastRenderedPageBreak/>
               <w:t>(Data Collector &amp; Data Processor)</w:t>
             </w:r>
           </w:p>
@@ -3724,6 +5226,7 @@
                 <w:b/>
                 <w:bCs/>
               </w:rPr>
+              <w:lastRenderedPageBreak/>
               <w:t>FAILURE RATE (%)</w:t>
             </w:r>
           </w:p>
@@ -4729,7 +6232,7 @@
   <w:style w:type="paragraph" w:default="1" w:styleId="Normal">
     <w:name w:val="Normal"/>
     <w:qFormat/>
-    <w:rsid w:val="00A52C8B"/>
+    <w:rsid w:val="00121C3B"/>
   </w:style>
   <w:style w:type="character" w:default="1" w:styleId="DefaultParagraphFont">
     <w:name w:val="Default Paragraph Font"/>

</xml_diff>

<commit_message>
Updated Idle System Logs and Results
</commit_message>
<xml_diff>
--- a/testers/RESULTS_SUMMARY.docx
+++ b/testers/RESULTS_SUMMARY.docx
@@ -2,11 +2,6 @@
 <file path=word/document.xml><?xml version="1.0" encoding="utf-8"?>
 <w:document xmlns:wpc="http://schemas.microsoft.com/office/word/2010/wordprocessingCanvas" xmlns:cx="http://schemas.microsoft.com/office/drawing/2014/chartex" xmlns:cx1="http://schemas.microsoft.com/office/drawing/2015/9/8/chartex" xmlns:cx2="http://schemas.microsoft.com/office/drawing/2015/10/21/chartex" xmlns:cx3="http://schemas.microsoft.com/office/drawing/2016/5/9/chartex" xmlns:cx4="http://schemas.microsoft.com/office/drawing/2016/5/10/chartex" xmlns:cx5="http://schemas.microsoft.com/office/drawing/2016/5/11/chartex" xmlns:cx6="http://schemas.microsoft.com/office/drawing/2016/5/12/chartex" xmlns:cx7="http://schemas.microsoft.com/office/drawing/2016/5/13/chartex" xmlns:cx8="http://schemas.microsoft.com/office/drawing/2016/5/14/chartex" xmlns:mc="http://schemas.openxmlformats.org/markup-compatibility/2006" xmlns:aink="http://schemas.microsoft.com/office/drawing/2016/ink" xmlns:am3d="http://schemas.microsoft.com/office/drawing/2017/model3d" xmlns:o="urn:schemas-microsoft-com:office:office" xmlns:oel="http://schemas.microsoft.com/office/2019/extlst" xmlns:r="http://schemas.openxmlformats.org/officeDocument/2006/relationships" xmlns:m="http://schemas.openxmlformats.org/officeDocument/2006/math" xmlns:v="urn:schemas-microsoft-com:vml" xmlns:wp14="http://schemas.microsoft.com/office/word/2010/wordprocessingDrawing" xmlns:wp="http://schemas.openxmlformats.org/drawingml/2006/wordprocessingDrawing" xmlns:w10="urn:schemas-microsoft-com:office:word" xmlns:w="http://schemas.openxmlformats.org/wordprocessingml/2006/main" xmlns:w14="http://schemas.microsoft.com/office/word/2010/wordml" xmlns:w15="http://schemas.microsoft.com/office/word/2012/wordml" xmlns:w16cex="http://schemas.microsoft.com/office/word/2018/wordml/cex" xmlns:w16cid="http://schemas.microsoft.com/office/word/2016/wordml/cid" xmlns:w16="http://schemas.microsoft.com/office/word/2018/wordml" xmlns:w16du="http://schemas.microsoft.com/office/word/2023/wordml/word16du" xmlns:w16sdtdh="http://schemas.microsoft.com/office/word/2020/wordml/sdtdatahash" xmlns:w16se="http://schemas.microsoft.com/office/word/2015/wordml/symex" xmlns:wpg="http://schemas.microsoft.com/office/word/2010/wordprocessingGroup" xmlns:wpi="http://schemas.microsoft.com/office/word/2010/wordprocessingInk" xmlns:wne="http://schemas.microsoft.com/office/word/2006/wordml" xmlns:wps="http://schemas.microsoft.com/office/word/2010/wordprocessingShape" mc:Ignorable="w14 w15 w16se w16cid w16 w16cex w16sdtdh wp14">
   <w:body>
-    <w:p>
-      <w:pPr>
-        <w:ind w:left="720" w:hanging="360"/>
-      </w:pPr>
-    </w:p>
     <w:p>
       <w:pPr>
         <w:pStyle w:val="ListParagraph"/>
@@ -3387,97 +3382,97 @@
                 <w:b/>
                 <w:bCs/>
               </w:rPr>
+              <w:t>LTG</w:t>
+            </w:r>
+          </w:p>
+        </w:tc>
+        <w:tc>
+          <w:tcPr>
+            <w:tcW w:w="1831" w:type="dxa"/>
+            <w:vAlign w:val="center"/>
+          </w:tcPr>
+          <w:p>
+            <w:pPr>
+              <w:pStyle w:val="ListParagraph"/>
+              <w:ind w:left="0"/>
+              <w:jc w:val="center"/>
+            </w:pPr>
+            <w:r>
+              <w:t>0.579147</w:t>
+            </w:r>
+          </w:p>
+        </w:tc>
+        <w:tc>
+          <w:tcPr>
+            <w:tcW w:w="1665" w:type="dxa"/>
+            <w:vAlign w:val="center"/>
+          </w:tcPr>
+          <w:p>
+            <w:pPr>
+              <w:pStyle w:val="ListParagraph"/>
+              <w:ind w:left="0"/>
+              <w:jc w:val="center"/>
+            </w:pPr>
+            <w:r>
+              <w:t>0.761017</w:t>
+            </w:r>
+          </w:p>
+        </w:tc>
+        <w:tc>
+          <w:tcPr>
+            <w:tcW w:w="1665" w:type="dxa"/>
+            <w:vAlign w:val="center"/>
+          </w:tcPr>
+          <w:p>
+            <w:pPr>
+              <w:pStyle w:val="ListParagraph"/>
+              <w:ind w:left="0"/>
+              <w:jc w:val="center"/>
+            </w:pPr>
+            <w:r>
+              <w:t>0.456835</w:t>
+            </w:r>
+          </w:p>
+        </w:tc>
+        <w:tc>
+          <w:tcPr>
+            <w:tcW w:w="1665" w:type="dxa"/>
+            <w:vAlign w:val="center"/>
+          </w:tcPr>
+          <w:p>
+            <w:pPr>
+              <w:pStyle w:val="ListParagraph"/>
+              <w:ind w:left="0"/>
+              <w:jc w:val="center"/>
+            </w:pPr>
+            <w:r>
+              <w:t>0.057332</w:t>
+            </w:r>
+          </w:p>
+        </w:tc>
+      </w:tr>
+      <w:tr>
+        <w:tc>
+          <w:tcPr>
+            <w:tcW w:w="1804" w:type="dxa"/>
+            <w:vAlign w:val="center"/>
+          </w:tcPr>
+          <w:p>
+            <w:pPr>
+              <w:pStyle w:val="ListParagraph"/>
+              <w:ind w:left="0"/>
+              <w:jc w:val="center"/>
+              <w:rPr>
+                <w:b/>
+                <w:bCs/>
+              </w:rPr>
+            </w:pPr>
+            <w:r>
+              <w:rPr>
+                <w:b/>
+                <w:bCs/>
+              </w:rPr>
               <w:lastRenderedPageBreak/>
-              <w:t>LTG</w:t>
-            </w:r>
-          </w:p>
-        </w:tc>
-        <w:tc>
-          <w:tcPr>
-            <w:tcW w:w="1831" w:type="dxa"/>
-            <w:vAlign w:val="center"/>
-          </w:tcPr>
-          <w:p>
-            <w:pPr>
-              <w:pStyle w:val="ListParagraph"/>
-              <w:ind w:left="0"/>
-              <w:jc w:val="center"/>
-            </w:pPr>
-            <w:r>
-              <w:t>0.579147</w:t>
-            </w:r>
-          </w:p>
-        </w:tc>
-        <w:tc>
-          <w:tcPr>
-            <w:tcW w:w="1665" w:type="dxa"/>
-            <w:vAlign w:val="center"/>
-          </w:tcPr>
-          <w:p>
-            <w:pPr>
-              <w:pStyle w:val="ListParagraph"/>
-              <w:ind w:left="0"/>
-              <w:jc w:val="center"/>
-            </w:pPr>
-            <w:r>
-              <w:t>0.761017</w:t>
-            </w:r>
-          </w:p>
-        </w:tc>
-        <w:tc>
-          <w:tcPr>
-            <w:tcW w:w="1665" w:type="dxa"/>
-            <w:vAlign w:val="center"/>
-          </w:tcPr>
-          <w:p>
-            <w:pPr>
-              <w:pStyle w:val="ListParagraph"/>
-              <w:ind w:left="0"/>
-              <w:jc w:val="center"/>
-            </w:pPr>
-            <w:r>
-              <w:t>0.456835</w:t>
-            </w:r>
-          </w:p>
-        </w:tc>
-        <w:tc>
-          <w:tcPr>
-            <w:tcW w:w="1665" w:type="dxa"/>
-            <w:vAlign w:val="center"/>
-          </w:tcPr>
-          <w:p>
-            <w:pPr>
-              <w:pStyle w:val="ListParagraph"/>
-              <w:ind w:left="0"/>
-              <w:jc w:val="center"/>
-            </w:pPr>
-            <w:r>
-              <w:t>0.057332</w:t>
-            </w:r>
-          </w:p>
-        </w:tc>
-      </w:tr>
-      <w:tr>
-        <w:tc>
-          <w:tcPr>
-            <w:tcW w:w="1804" w:type="dxa"/>
-            <w:vAlign w:val="center"/>
-          </w:tcPr>
-          <w:p>
-            <w:pPr>
-              <w:pStyle w:val="ListParagraph"/>
-              <w:ind w:left="0"/>
-              <w:jc w:val="center"/>
-              <w:rPr>
-                <w:b/>
-                <w:bCs/>
-              </w:rPr>
-            </w:pPr>
-            <w:r>
-              <w:rPr>
-                <w:b/>
-                <w:bCs/>
-              </w:rPr>
               <w:t>MEG</w:t>
             </w:r>
           </w:p>
@@ -5669,45 +5664,45 @@
                 <w:b/>
                 <w:bCs/>
               </w:rPr>
+              <w:t>SMC</w:t>
+            </w:r>
+          </w:p>
+        </w:tc>
+        <w:tc>
+          <w:tcPr>
+            <w:tcW w:w="3567" w:type="dxa"/>
+            <w:vAlign w:val="center"/>
+          </w:tcPr>
+          <w:p>
+            <w:pPr>
+              <w:pStyle w:val="ListParagraph"/>
+              <w:ind w:left="0"/>
+              <w:jc w:val="center"/>
+            </w:pPr>
+            <w:r>
+              <w:t>2557.0770</w:t>
+            </w:r>
+          </w:p>
+        </w:tc>
+      </w:tr>
+      <w:tr>
+        <w:tc>
+          <w:tcPr>
+            <w:tcW w:w="1804" w:type="dxa"/>
+            <w:vAlign w:val="center"/>
+          </w:tcPr>
+          <w:p>
+            <w:pPr>
+              <w:pStyle w:val="ListParagraph"/>
+              <w:ind w:left="0"/>
+              <w:jc w:val="center"/>
+            </w:pPr>
+            <w:r>
+              <w:rPr>
+                <w:b/>
+                <w:bCs/>
+              </w:rPr>
               <w:lastRenderedPageBreak/>
-              <w:t>SMC</w:t>
-            </w:r>
-          </w:p>
-        </w:tc>
-        <w:tc>
-          <w:tcPr>
-            <w:tcW w:w="3567" w:type="dxa"/>
-            <w:vAlign w:val="center"/>
-          </w:tcPr>
-          <w:p>
-            <w:pPr>
-              <w:pStyle w:val="ListParagraph"/>
-              <w:ind w:left="0"/>
-              <w:jc w:val="center"/>
-            </w:pPr>
-            <w:r>
-              <w:t>2557.0770</w:t>
-            </w:r>
-          </w:p>
-        </w:tc>
-      </w:tr>
-      <w:tr>
-        <w:tc>
-          <w:tcPr>
-            <w:tcW w:w="1804" w:type="dxa"/>
-            <w:vAlign w:val="center"/>
-          </w:tcPr>
-          <w:p>
-            <w:pPr>
-              <w:pStyle w:val="ListParagraph"/>
-              <w:ind w:left="0"/>
-              <w:jc w:val="center"/>
-            </w:pPr>
-            <w:r>
-              <w:rPr>
-                <w:b/>
-                <w:bCs/>
-              </w:rPr>
               <w:t>TEL</w:t>
             </w:r>
           </w:p>
@@ -5785,6 +5780,259 @@
         <w:t>IDLE SYSTEM USAGE STATISTICS</w:t>
       </w:r>
     </w:p>
+    <w:tbl>
+      <w:tblPr>
+        <w:tblStyle w:val="TableGrid"/>
+        <w:tblW w:w="0" w:type="auto"/>
+        <w:tblInd w:w="720" w:type="dxa"/>
+        <w:tblLook w:val="04A0" w:firstRow="1" w:lastRow="0" w:firstColumn="1" w:lastColumn="0" w:noHBand="0" w:noVBand="1"/>
+      </w:tblPr>
+      <w:tblGrid>
+        <w:gridCol w:w="2103"/>
+        <w:gridCol w:w="2106"/>
+        <w:gridCol w:w="2129"/>
+        <w:gridCol w:w="2292"/>
+      </w:tblGrid>
+      <w:tr>
+        <w:tc>
+          <w:tcPr>
+            <w:tcW w:w="2337" w:type="dxa"/>
+            <w:vAlign w:val="center"/>
+          </w:tcPr>
+          <w:p>
+            <w:pPr>
+              <w:pStyle w:val="ListParagraph"/>
+              <w:ind w:left="0"/>
+              <w:jc w:val="center"/>
+            </w:pPr>
+          </w:p>
+        </w:tc>
+        <w:tc>
+          <w:tcPr>
+            <w:tcW w:w="2337" w:type="dxa"/>
+            <w:vAlign w:val="center"/>
+          </w:tcPr>
+          <w:p>
+            <w:pPr>
+              <w:pStyle w:val="ListParagraph"/>
+              <w:ind w:left="0"/>
+              <w:jc w:val="center"/>
+              <w:rPr>
+                <w:b/>
+                <w:bCs/>
+              </w:rPr>
+            </w:pPr>
+            <w:r>
+              <w:rPr>
+                <w:b/>
+                <w:bCs/>
+              </w:rPr>
+              <w:t>alamAPI</w:t>
+            </w:r>
+          </w:p>
+        </w:tc>
+        <w:tc>
+          <w:tcPr>
+            <w:tcW w:w="2338" w:type="dxa"/>
+            <w:vAlign w:val="center"/>
+          </w:tcPr>
+          <w:p>
+            <w:pPr>
+              <w:pStyle w:val="ListParagraph"/>
+              <w:ind w:left="0"/>
+              <w:jc w:val="center"/>
+              <w:rPr>
+                <w:b/>
+                <w:bCs/>
+              </w:rPr>
+            </w:pPr>
+            <w:proofErr w:type="spellStart"/>
+            <w:r>
+              <w:rPr>
+                <w:b/>
+                <w:bCs/>
+              </w:rPr>
+              <w:t>alamDB</w:t>
+            </w:r>
+            <w:proofErr w:type="spellEnd"/>
+          </w:p>
+        </w:tc>
+        <w:tc>
+          <w:tcPr>
+            <w:tcW w:w="2338" w:type="dxa"/>
+            <w:vAlign w:val="center"/>
+          </w:tcPr>
+          <w:p>
+            <w:pPr>
+              <w:pStyle w:val="ListParagraph"/>
+              <w:ind w:left="0"/>
+              <w:jc w:val="center"/>
+              <w:rPr>
+                <w:b/>
+                <w:bCs/>
+              </w:rPr>
+            </w:pPr>
+            <w:proofErr w:type="spellStart"/>
+            <w:r>
+              <w:rPr>
+                <w:b/>
+                <w:bCs/>
+              </w:rPr>
+              <w:t>alamPREPROCESSOR</w:t>
+            </w:r>
+            <w:proofErr w:type="spellEnd"/>
+          </w:p>
+        </w:tc>
+      </w:tr>
+      <w:tr>
+        <w:tc>
+          <w:tcPr>
+            <w:tcW w:w="2337" w:type="dxa"/>
+            <w:vAlign w:val="center"/>
+          </w:tcPr>
+          <w:p>
+            <w:pPr>
+              <w:pStyle w:val="ListParagraph"/>
+              <w:ind w:left="0"/>
+              <w:jc w:val="center"/>
+              <w:rPr>
+                <w:b/>
+                <w:bCs/>
+              </w:rPr>
+            </w:pPr>
+            <w:r>
+              <w:rPr>
+                <w:b/>
+                <w:bCs/>
+              </w:rPr>
+              <w:t>CPU Utilization (%)</w:t>
+            </w:r>
+          </w:p>
+        </w:tc>
+        <w:tc>
+          <w:tcPr>
+            <w:tcW w:w="2337" w:type="dxa"/>
+            <w:vAlign w:val="center"/>
+          </w:tcPr>
+          <w:p>
+            <w:pPr>
+              <w:pStyle w:val="ListParagraph"/>
+              <w:ind w:left="0"/>
+              <w:jc w:val="center"/>
+            </w:pPr>
+            <w:r>
+              <w:t>0.168125</w:t>
+            </w:r>
+          </w:p>
+        </w:tc>
+        <w:tc>
+          <w:tcPr>
+            <w:tcW w:w="2338" w:type="dxa"/>
+            <w:vAlign w:val="center"/>
+          </w:tcPr>
+          <w:p>
+            <w:pPr>
+              <w:pStyle w:val="ListParagraph"/>
+              <w:ind w:left="0"/>
+              <w:jc w:val="center"/>
+            </w:pPr>
+            <w:r>
+              <w:t>0.254313</w:t>
+            </w:r>
+          </w:p>
+        </w:tc>
+        <w:tc>
+          <w:tcPr>
+            <w:tcW w:w="2338" w:type="dxa"/>
+            <w:vAlign w:val="center"/>
+          </w:tcPr>
+          <w:p>
+            <w:pPr>
+              <w:pStyle w:val="ListParagraph"/>
+              <w:ind w:left="0"/>
+              <w:jc w:val="center"/>
+            </w:pPr>
+            <w:r>
+              <w:t>0.009769</w:t>
+            </w:r>
+          </w:p>
+        </w:tc>
+      </w:tr>
+      <w:tr>
+        <w:tc>
+          <w:tcPr>
+            <w:tcW w:w="2337" w:type="dxa"/>
+            <w:vAlign w:val="center"/>
+          </w:tcPr>
+          <w:p>
+            <w:pPr>
+              <w:pStyle w:val="ListParagraph"/>
+              <w:ind w:left="0"/>
+              <w:jc w:val="center"/>
+              <w:rPr>
+                <w:b/>
+                <w:bCs/>
+              </w:rPr>
+            </w:pPr>
+            <w:r>
+              <w:rPr>
+                <w:b/>
+                <w:bCs/>
+              </w:rPr>
+              <w:t>Memory Utilization (MiB)</w:t>
+            </w:r>
+          </w:p>
+        </w:tc>
+        <w:tc>
+          <w:tcPr>
+            <w:tcW w:w="2337" w:type="dxa"/>
+            <w:vAlign w:val="center"/>
+          </w:tcPr>
+          <w:p>
+            <w:pPr>
+              <w:pStyle w:val="ListParagraph"/>
+              <w:ind w:left="0"/>
+              <w:jc w:val="center"/>
+            </w:pPr>
+            <w:r>
+              <w:t>45.718311</w:t>
+            </w:r>
+          </w:p>
+        </w:tc>
+        <w:tc>
+          <w:tcPr>
+            <w:tcW w:w="2338" w:type="dxa"/>
+            <w:vAlign w:val="center"/>
+          </w:tcPr>
+          <w:p>
+            <w:pPr>
+              <w:pStyle w:val="ListParagraph"/>
+              <w:ind w:left="0"/>
+              <w:jc w:val="center"/>
+            </w:pPr>
+            <w:r>
+              <w:t>166.775377</w:t>
+            </w:r>
+          </w:p>
+        </w:tc>
+        <w:tc>
+          <w:tcPr>
+            <w:tcW w:w="2338" w:type="dxa"/>
+            <w:vAlign w:val="center"/>
+          </w:tcPr>
+          <w:p>
+            <w:pPr>
+              <w:pStyle w:val="ListParagraph"/>
+              <w:ind w:left="0"/>
+              <w:jc w:val="center"/>
+            </w:pPr>
+            <w:r>
+              <w:t>312.798300</w:t>
+            </w:r>
+          </w:p>
+        </w:tc>
+      </w:tr>
+    </w:tbl>
     <w:p>
       <w:pPr>
         <w:pStyle w:val="ListParagraph"/>
@@ -7121,7 +7369,6 @@
         </w:numPr>
       </w:pPr>
       <w:r>
-        <w:lastRenderedPageBreak/>
         <w:t>REAL WORLD APPLICATION RESULTS</w:t>
       </w:r>
     </w:p>
@@ -7928,7 +8175,6 @@
   <w:style w:type="character" w:default="1" w:styleId="DefaultParagraphFont">
     <w:name w:val="Default Paragraph Font"/>
     <w:uiPriority w:val="1"/>
-    <w:semiHidden/>
     <w:unhideWhenUsed/>
   </w:style>
   <w:style w:type="table" w:default="1" w:styleId="TableNormal">

</xml_diff>

<commit_message>
Added Tables for Chapter 4
</commit_message>
<xml_diff>
--- a/testers/RESULTS_SUMMARY.docx
+++ b/testers/RESULTS_SUMMARY.docx
@@ -14,6 +14,19 @@
         <w:t>DMD-LSTM TRAINING</w:t>
       </w:r>
     </w:p>
+    <w:p>
+      <w:pPr>
+        <w:pStyle w:val="ListParagraph"/>
+      </w:pPr>
+      <w:proofErr w:type="spellStart"/>
+      <w:r>
+        <w:t>dmd_lstm_training</w:t>
+      </w:r>
+      <w:r>
+        <w:t>.tex</w:t>
+      </w:r>
+      <w:proofErr w:type="spellEnd"/>
+    </w:p>
     <w:tbl>
       <w:tblPr>
         <w:tblStyle w:val="TableGrid"/>
@@ -323,6 +336,9 @@
               <w:pStyle w:val="ListParagraph"/>
               <w:ind w:left="0"/>
               <w:jc w:val="center"/>
+              <w:rPr>
+                <w:lang w:val="en-US"/>
+              </w:rPr>
             </w:pPr>
             <w:r>
               <w:t>0.006106</w:t>
@@ -518,6 +534,9 @@
               <w:pStyle w:val="ListParagraph"/>
               <w:ind w:left="0"/>
               <w:jc w:val="center"/>
+              <w:rPr>
+                <w:lang w:val="en-US"/>
+              </w:rPr>
             </w:pPr>
             <w:r>
               <w:t>0.000001</w:t>
@@ -597,6 +616,19 @@
         <w:t>BASELINE LSTM TRAINING</w:t>
       </w:r>
     </w:p>
+    <w:p>
+      <w:pPr>
+        <w:pStyle w:val="ListParagraph"/>
+      </w:pPr>
+      <w:proofErr w:type="spellStart"/>
+      <w:r>
+        <w:t>baseline_lstm_training</w:t>
+      </w:r>
+      <w:r>
+        <w:t>.tex</w:t>
+      </w:r>
+      <w:proofErr w:type="spellEnd"/>
+    </w:p>
     <w:tbl>
       <w:tblPr>
         <w:tblStyle w:val="TableGrid"/>
@@ -1174,554 +1206,17 @@
         <w:t>DMD-LSTM EVALUATION (Different Window Sizes)</w:t>
       </w:r>
     </w:p>
-    <w:tbl>
-      <w:tblPr>
-        <w:tblStyle w:val="TableGrid"/>
-        <w:tblW w:w="0" w:type="auto"/>
-        <w:tblInd w:w="720" w:type="dxa"/>
-        <w:tblLook w:val="04A0" w:firstRow="1" w:lastRow="0" w:firstColumn="1" w:lastColumn="0" w:noHBand="0" w:noVBand="1"/>
-      </w:tblPr>
-      <w:tblGrid>
-        <w:gridCol w:w="1804"/>
-        <w:gridCol w:w="1831"/>
-        <w:gridCol w:w="1665"/>
-        <w:gridCol w:w="1665"/>
-        <w:gridCol w:w="1665"/>
-      </w:tblGrid>
-      <w:tr>
-        <w:tc>
-          <w:tcPr>
-            <w:tcW w:w="1804" w:type="dxa"/>
-            <w:vMerge w:val="restart"/>
-            <w:vAlign w:val="center"/>
-          </w:tcPr>
-          <w:p>
-            <w:pPr>
-              <w:pStyle w:val="ListParagraph"/>
-              <w:ind w:left="0"/>
-              <w:jc w:val="center"/>
-              <w:rPr>
-                <w:b/>
-                <w:bCs/>
-              </w:rPr>
-            </w:pPr>
-            <w:r>
-              <w:rPr>
-                <w:b/>
-                <w:bCs/>
-              </w:rPr>
-              <w:t>ERROR METRICS</w:t>
-            </w:r>
-          </w:p>
-        </w:tc>
-        <w:tc>
-          <w:tcPr>
-            <w:tcW w:w="6826" w:type="dxa"/>
-            <w:gridSpan w:val="4"/>
-            <w:vAlign w:val="center"/>
-          </w:tcPr>
-          <w:p>
-            <w:pPr>
-              <w:pStyle w:val="ListParagraph"/>
-              <w:ind w:left="0"/>
-              <w:jc w:val="center"/>
-              <w:rPr>
-                <w:b/>
-                <w:bCs/>
-              </w:rPr>
-            </w:pPr>
-            <w:r>
-              <w:rPr>
-                <w:b/>
-                <w:bCs/>
-              </w:rPr>
-              <w:t>WINDOW SIZE</w:t>
-            </w:r>
-          </w:p>
-        </w:tc>
-      </w:tr>
-      <w:tr>
-        <w:tc>
-          <w:tcPr>
-            <w:tcW w:w="1804" w:type="dxa"/>
-            <w:vMerge/>
-            <w:vAlign w:val="center"/>
-          </w:tcPr>
-          <w:p>
-            <w:pPr>
-              <w:pStyle w:val="ListParagraph"/>
-              <w:ind w:left="0"/>
-              <w:jc w:val="center"/>
-            </w:pPr>
-          </w:p>
-        </w:tc>
-        <w:tc>
-          <w:tcPr>
-            <w:tcW w:w="1831" w:type="dxa"/>
-            <w:vAlign w:val="center"/>
-          </w:tcPr>
-          <w:p>
-            <w:pPr>
-              <w:pStyle w:val="ListParagraph"/>
-              <w:ind w:left="0"/>
-              <w:jc w:val="center"/>
-              <w:rPr>
-                <w:b/>
-                <w:bCs/>
-              </w:rPr>
-            </w:pPr>
-            <w:r>
-              <w:rPr>
-                <w:b/>
-                <w:bCs/>
-              </w:rPr>
-              <w:t>5</w:t>
-            </w:r>
-          </w:p>
-        </w:tc>
-        <w:tc>
-          <w:tcPr>
-            <w:tcW w:w="1665" w:type="dxa"/>
-            <w:vAlign w:val="center"/>
-          </w:tcPr>
-          <w:p>
-            <w:pPr>
-              <w:pStyle w:val="ListParagraph"/>
-              <w:ind w:left="0"/>
-              <w:jc w:val="center"/>
-              <w:rPr>
-                <w:b/>
-                <w:bCs/>
-              </w:rPr>
-            </w:pPr>
-            <w:r>
-              <w:rPr>
-                <w:b/>
-                <w:bCs/>
-              </w:rPr>
-              <w:t>10</w:t>
-            </w:r>
-          </w:p>
-        </w:tc>
-        <w:tc>
-          <w:tcPr>
-            <w:tcW w:w="1665" w:type="dxa"/>
-            <w:vAlign w:val="center"/>
-          </w:tcPr>
-          <w:p>
-            <w:pPr>
-              <w:pStyle w:val="ListParagraph"/>
-              <w:ind w:left="0"/>
-              <w:jc w:val="center"/>
-              <w:rPr>
-                <w:b/>
-                <w:bCs/>
-              </w:rPr>
-            </w:pPr>
-            <w:r>
-              <w:rPr>
-                <w:b/>
-                <w:bCs/>
-              </w:rPr>
-              <w:t>15</w:t>
-            </w:r>
-          </w:p>
-        </w:tc>
-        <w:tc>
-          <w:tcPr>
-            <w:tcW w:w="1665" w:type="dxa"/>
-            <w:vAlign w:val="center"/>
-          </w:tcPr>
-          <w:p>
-            <w:pPr>
-              <w:pStyle w:val="ListParagraph"/>
-              <w:ind w:left="0"/>
-              <w:jc w:val="center"/>
-              <w:rPr>
-                <w:b/>
-                <w:bCs/>
-              </w:rPr>
-            </w:pPr>
-            <w:r>
-              <w:rPr>
-                <w:b/>
-                <w:bCs/>
-              </w:rPr>
-              <w:t>20</w:t>
-            </w:r>
-          </w:p>
-        </w:tc>
-      </w:tr>
-      <w:tr>
-        <w:tc>
-          <w:tcPr>
-            <w:tcW w:w="1804" w:type="dxa"/>
-            <w:vAlign w:val="center"/>
-          </w:tcPr>
-          <w:p>
-            <w:pPr>
-              <w:pStyle w:val="ListParagraph"/>
-              <w:ind w:left="0"/>
-              <w:jc w:val="center"/>
-              <w:rPr>
-                <w:b/>
-                <w:bCs/>
-              </w:rPr>
-            </w:pPr>
-            <w:r>
-              <w:rPr>
-                <w:b/>
-                <w:bCs/>
-              </w:rPr>
-              <w:t>MSE</w:t>
-            </w:r>
-          </w:p>
-        </w:tc>
-        <w:tc>
-          <w:tcPr>
-            <w:tcW w:w="1831" w:type="dxa"/>
-            <w:vAlign w:val="center"/>
-          </w:tcPr>
-          <w:p>
-            <w:pPr>
-              <w:pStyle w:val="ListParagraph"/>
-              <w:ind w:left="0"/>
-              <w:jc w:val="center"/>
-            </w:pPr>
-            <w:r>
-              <w:t>31669.60270</w:t>
-            </w:r>
-          </w:p>
-        </w:tc>
-        <w:tc>
-          <w:tcPr>
-            <w:tcW w:w="1665" w:type="dxa"/>
-            <w:vAlign w:val="center"/>
-          </w:tcPr>
-          <w:p>
-            <w:pPr>
-              <w:pStyle w:val="ListParagraph"/>
-              <w:ind w:left="0"/>
-              <w:jc w:val="center"/>
-            </w:pPr>
-            <w:r>
-              <w:t>75216.39203</w:t>
-            </w:r>
-          </w:p>
-        </w:tc>
-        <w:tc>
-          <w:tcPr>
-            <w:tcW w:w="1665" w:type="dxa"/>
-            <w:vAlign w:val="center"/>
-          </w:tcPr>
-          <w:p>
-            <w:pPr>
-              <w:pStyle w:val="ListParagraph"/>
-              <w:ind w:left="0"/>
-              <w:jc w:val="center"/>
-            </w:pPr>
-            <w:r>
-              <w:t>120814.0215</w:t>
-            </w:r>
-            <w:r>
-              <w:t>4</w:t>
-            </w:r>
-          </w:p>
-        </w:tc>
-        <w:tc>
-          <w:tcPr>
-            <w:tcW w:w="1665" w:type="dxa"/>
-            <w:vAlign w:val="center"/>
-          </w:tcPr>
-          <w:p>
-            <w:pPr>
-              <w:pStyle w:val="ListParagraph"/>
-              <w:ind w:left="0"/>
-              <w:jc w:val="center"/>
-            </w:pPr>
-            <w:r>
-              <w:t>162395.82288</w:t>
-            </w:r>
-          </w:p>
-        </w:tc>
-      </w:tr>
-      <w:tr>
-        <w:tc>
-          <w:tcPr>
-            <w:tcW w:w="1804" w:type="dxa"/>
-            <w:vAlign w:val="center"/>
-          </w:tcPr>
-          <w:p>
-            <w:pPr>
-              <w:pStyle w:val="ListParagraph"/>
-              <w:ind w:left="0"/>
-              <w:jc w:val="center"/>
-              <w:rPr>
-                <w:b/>
-                <w:bCs/>
-              </w:rPr>
-            </w:pPr>
-            <w:r>
-              <w:rPr>
-                <w:b/>
-                <w:bCs/>
-              </w:rPr>
-              <w:t>RMSE</w:t>
-            </w:r>
-          </w:p>
-        </w:tc>
-        <w:tc>
-          <w:tcPr>
-            <w:tcW w:w="1831" w:type="dxa"/>
-            <w:vAlign w:val="center"/>
-          </w:tcPr>
-          <w:p>
-            <w:pPr>
-              <w:pStyle w:val="ListParagraph"/>
-              <w:ind w:left="0"/>
-              <w:jc w:val="center"/>
-            </w:pPr>
-            <w:r>
-              <w:t>177.95955</w:t>
-            </w:r>
-          </w:p>
-        </w:tc>
-        <w:tc>
-          <w:tcPr>
-            <w:tcW w:w="1665" w:type="dxa"/>
-            <w:vAlign w:val="center"/>
-          </w:tcPr>
-          <w:p>
-            <w:pPr>
-              <w:pStyle w:val="ListParagraph"/>
-              <w:ind w:left="0"/>
-              <w:jc w:val="center"/>
-            </w:pPr>
-            <w:r>
-              <w:t>274.25607</w:t>
-            </w:r>
-          </w:p>
-        </w:tc>
-        <w:tc>
-          <w:tcPr>
-            <w:tcW w:w="1665" w:type="dxa"/>
-            <w:vAlign w:val="center"/>
-          </w:tcPr>
-          <w:p>
-            <w:pPr>
-              <w:pStyle w:val="ListParagraph"/>
-              <w:ind w:left="0"/>
-              <w:jc w:val="center"/>
-            </w:pPr>
-            <w:r>
-              <w:t>347.58311</w:t>
-            </w:r>
-          </w:p>
-        </w:tc>
-        <w:tc>
-          <w:tcPr>
-            <w:tcW w:w="1665" w:type="dxa"/>
-            <w:vAlign w:val="center"/>
-          </w:tcPr>
-          <w:p>
-            <w:pPr>
-              <w:pStyle w:val="ListParagraph"/>
-              <w:ind w:left="0"/>
-              <w:jc w:val="center"/>
-            </w:pPr>
-            <w:r>
-              <w:t>402.98365</w:t>
-            </w:r>
-          </w:p>
-        </w:tc>
-      </w:tr>
-      <w:tr>
-        <w:tc>
-          <w:tcPr>
-            <w:tcW w:w="1804" w:type="dxa"/>
-            <w:vAlign w:val="center"/>
-          </w:tcPr>
-          <w:p>
-            <w:pPr>
-              <w:pStyle w:val="ListParagraph"/>
-              <w:ind w:left="0"/>
-              <w:jc w:val="center"/>
-              <w:rPr>
-                <w:b/>
-                <w:bCs/>
-              </w:rPr>
-            </w:pPr>
-            <w:r>
-              <w:rPr>
-                <w:b/>
-                <w:bCs/>
-              </w:rPr>
-              <w:t>MAE</w:t>
-            </w:r>
-          </w:p>
-        </w:tc>
-        <w:tc>
-          <w:tcPr>
-            <w:tcW w:w="1831" w:type="dxa"/>
-            <w:vAlign w:val="center"/>
-          </w:tcPr>
-          <w:p>
-            <w:pPr>
-              <w:pStyle w:val="ListParagraph"/>
-              <w:ind w:left="0"/>
-              <w:jc w:val="center"/>
-            </w:pPr>
-            <w:r>
-              <w:t>128.60952</w:t>
-            </w:r>
-          </w:p>
-        </w:tc>
-        <w:tc>
-          <w:tcPr>
-            <w:tcW w:w="1665" w:type="dxa"/>
-            <w:vAlign w:val="center"/>
-          </w:tcPr>
-          <w:p>
-            <w:pPr>
-              <w:pStyle w:val="ListParagraph"/>
-              <w:ind w:left="0"/>
-              <w:jc w:val="center"/>
-            </w:pPr>
-            <w:r>
-              <w:t>189.9027</w:t>
-            </w:r>
-            <w:r>
-              <w:t>9</w:t>
-            </w:r>
-          </w:p>
-        </w:tc>
-        <w:tc>
-          <w:tcPr>
-            <w:tcW w:w="1665" w:type="dxa"/>
-            <w:vAlign w:val="center"/>
-          </w:tcPr>
-          <w:p>
-            <w:pPr>
-              <w:pStyle w:val="ListParagraph"/>
-              <w:ind w:left="0"/>
-              <w:jc w:val="center"/>
-            </w:pPr>
-            <w:r>
-              <w:t>239.87496</w:t>
-            </w:r>
-          </w:p>
-        </w:tc>
-        <w:tc>
-          <w:tcPr>
-            <w:tcW w:w="1665" w:type="dxa"/>
-            <w:vAlign w:val="center"/>
-          </w:tcPr>
-          <w:p>
-            <w:pPr>
-              <w:pStyle w:val="ListParagraph"/>
-              <w:ind w:left="0"/>
-              <w:jc w:val="center"/>
-            </w:pPr>
-            <w:r>
-              <w:t>280.75467</w:t>
-            </w:r>
-          </w:p>
-        </w:tc>
-      </w:tr>
-      <w:tr>
-        <w:tc>
-          <w:tcPr>
-            <w:tcW w:w="1804" w:type="dxa"/>
-            <w:vAlign w:val="center"/>
-          </w:tcPr>
-          <w:p>
-            <w:pPr>
-              <w:pStyle w:val="ListParagraph"/>
-              <w:ind w:left="0"/>
-              <w:jc w:val="center"/>
-              <w:rPr>
-                <w:b/>
-                <w:bCs/>
-              </w:rPr>
-            </w:pPr>
-            <w:r>
-              <w:rPr>
-                <w:b/>
-                <w:bCs/>
-              </w:rPr>
-              <w:t>MAPE</w:t>
-            </w:r>
-          </w:p>
-        </w:tc>
-        <w:tc>
-          <w:tcPr>
-            <w:tcW w:w="1831" w:type="dxa"/>
-            <w:vAlign w:val="center"/>
-          </w:tcPr>
-          <w:p>
-            <w:pPr>
-              <w:pStyle w:val="ListParagraph"/>
-              <w:ind w:left="0"/>
-              <w:jc w:val="center"/>
-            </w:pPr>
-            <w:r>
-              <w:t>0.01911</w:t>
-            </w:r>
-          </w:p>
-        </w:tc>
-        <w:tc>
-          <w:tcPr>
-            <w:tcW w:w="1665" w:type="dxa"/>
-            <w:vAlign w:val="center"/>
-          </w:tcPr>
-          <w:p>
-            <w:pPr>
-              <w:pStyle w:val="ListParagraph"/>
-              <w:ind w:left="0"/>
-              <w:jc w:val="center"/>
-            </w:pPr>
-            <w:r>
-              <w:t>0.02842</w:t>
-            </w:r>
-          </w:p>
-        </w:tc>
-        <w:tc>
-          <w:tcPr>
-            <w:tcW w:w="1665" w:type="dxa"/>
-            <w:vAlign w:val="center"/>
-          </w:tcPr>
-          <w:p>
-            <w:pPr>
-              <w:pStyle w:val="ListParagraph"/>
-              <w:ind w:left="0"/>
-              <w:jc w:val="center"/>
-            </w:pPr>
-            <w:r>
-              <w:t>0.03606</w:t>
-            </w:r>
-          </w:p>
-        </w:tc>
-        <w:tc>
-          <w:tcPr>
-            <w:tcW w:w="1665" w:type="dxa"/>
-            <w:vAlign w:val="center"/>
-          </w:tcPr>
-          <w:p>
-            <w:pPr>
-              <w:pStyle w:val="ListParagraph"/>
-              <w:ind w:left="0"/>
-              <w:jc w:val="center"/>
-            </w:pPr>
-            <w:r>
-              <w:t>0.0423</w:t>
-            </w:r>
-            <w:r>
-              <w:t>6</w:t>
-            </w:r>
-          </w:p>
-        </w:tc>
-      </w:tr>
-    </w:tbl>
+    <w:p>
+      <w:pPr>
+        <w:pStyle w:val="ListParagraph"/>
+        <w:tabs>
+          <w:tab w:val="left" w:pos="6228"/>
+        </w:tabs>
+      </w:pPr>
+      <w:r>
+        <w:t>&lt;See Diagrams&gt;</w:t>
+      </w:r>
+    </w:p>
     <w:p>
       <w:pPr>
         <w:pStyle w:val="ListParagraph"/>
@@ -1751,563 +1246,17 @@
         <w:t xml:space="preserve"> (Different Window Sizes)</w:t>
       </w:r>
     </w:p>
-    <w:tbl>
-      <w:tblPr>
-        <w:tblStyle w:val="TableGrid"/>
-        <w:tblW w:w="0" w:type="auto"/>
-        <w:tblInd w:w="720" w:type="dxa"/>
-        <w:tblLook w:val="04A0" w:firstRow="1" w:lastRow="0" w:firstColumn="1" w:lastColumn="0" w:noHBand="0" w:noVBand="1"/>
-      </w:tblPr>
-      <w:tblGrid>
-        <w:gridCol w:w="1804"/>
-        <w:gridCol w:w="1831"/>
-        <w:gridCol w:w="1665"/>
-        <w:gridCol w:w="1665"/>
-        <w:gridCol w:w="1665"/>
-      </w:tblGrid>
-      <w:tr>
-        <w:tc>
-          <w:tcPr>
-            <w:tcW w:w="1804" w:type="dxa"/>
-            <w:vMerge w:val="restart"/>
-            <w:vAlign w:val="center"/>
-          </w:tcPr>
-          <w:p>
-            <w:pPr>
-              <w:pStyle w:val="ListParagraph"/>
-              <w:ind w:left="0"/>
-              <w:jc w:val="center"/>
-              <w:rPr>
-                <w:b/>
-                <w:bCs/>
-              </w:rPr>
-            </w:pPr>
-            <w:r>
-              <w:rPr>
-                <w:b/>
-                <w:bCs/>
-              </w:rPr>
-              <w:t>ERROR METRICS</w:t>
-            </w:r>
-          </w:p>
-        </w:tc>
-        <w:tc>
-          <w:tcPr>
-            <w:tcW w:w="6826" w:type="dxa"/>
-            <w:gridSpan w:val="4"/>
-            <w:vAlign w:val="center"/>
-          </w:tcPr>
-          <w:p>
-            <w:pPr>
-              <w:pStyle w:val="ListParagraph"/>
-              <w:ind w:left="0"/>
-              <w:jc w:val="center"/>
-              <w:rPr>
-                <w:b/>
-                <w:bCs/>
-              </w:rPr>
-            </w:pPr>
-            <w:r>
-              <w:rPr>
-                <w:b/>
-                <w:bCs/>
-              </w:rPr>
-              <w:t>WINDOW SIZE</w:t>
-            </w:r>
-          </w:p>
-        </w:tc>
-      </w:tr>
-      <w:tr>
-        <w:tc>
-          <w:tcPr>
-            <w:tcW w:w="1804" w:type="dxa"/>
-            <w:vMerge/>
-            <w:vAlign w:val="center"/>
-          </w:tcPr>
-          <w:p>
-            <w:pPr>
-              <w:pStyle w:val="ListParagraph"/>
-              <w:ind w:left="0"/>
-              <w:jc w:val="center"/>
-            </w:pPr>
-          </w:p>
-        </w:tc>
-        <w:tc>
-          <w:tcPr>
-            <w:tcW w:w="1831" w:type="dxa"/>
-            <w:vAlign w:val="center"/>
-          </w:tcPr>
-          <w:p>
-            <w:pPr>
-              <w:pStyle w:val="ListParagraph"/>
-              <w:ind w:left="0"/>
-              <w:jc w:val="center"/>
-              <w:rPr>
-                <w:b/>
-                <w:bCs/>
-              </w:rPr>
-            </w:pPr>
-            <w:r>
-              <w:rPr>
-                <w:b/>
-                <w:bCs/>
-              </w:rPr>
-              <w:t>5</w:t>
-            </w:r>
-          </w:p>
-        </w:tc>
-        <w:tc>
-          <w:tcPr>
-            <w:tcW w:w="1665" w:type="dxa"/>
-            <w:vAlign w:val="center"/>
-          </w:tcPr>
-          <w:p>
-            <w:pPr>
-              <w:pStyle w:val="ListParagraph"/>
-              <w:ind w:left="0"/>
-              <w:jc w:val="center"/>
-              <w:rPr>
-                <w:b/>
-                <w:bCs/>
-              </w:rPr>
-            </w:pPr>
-            <w:r>
-              <w:rPr>
-                <w:b/>
-                <w:bCs/>
-              </w:rPr>
-              <w:t>10</w:t>
-            </w:r>
-          </w:p>
-        </w:tc>
-        <w:tc>
-          <w:tcPr>
-            <w:tcW w:w="1665" w:type="dxa"/>
-            <w:vAlign w:val="center"/>
-          </w:tcPr>
-          <w:p>
-            <w:pPr>
-              <w:pStyle w:val="ListParagraph"/>
-              <w:ind w:left="0"/>
-              <w:jc w:val="center"/>
-              <w:rPr>
-                <w:b/>
-                <w:bCs/>
-              </w:rPr>
-            </w:pPr>
-            <w:r>
-              <w:rPr>
-                <w:b/>
-                <w:bCs/>
-              </w:rPr>
-              <w:t>15</w:t>
-            </w:r>
-          </w:p>
-        </w:tc>
-        <w:tc>
-          <w:tcPr>
-            <w:tcW w:w="1665" w:type="dxa"/>
-            <w:vAlign w:val="center"/>
-          </w:tcPr>
-          <w:p>
-            <w:pPr>
-              <w:pStyle w:val="ListParagraph"/>
-              <w:ind w:left="0"/>
-              <w:jc w:val="center"/>
-              <w:rPr>
-                <w:b/>
-                <w:bCs/>
-              </w:rPr>
-            </w:pPr>
-            <w:r>
-              <w:rPr>
-                <w:b/>
-                <w:bCs/>
-              </w:rPr>
-              <w:t>20</w:t>
-            </w:r>
-          </w:p>
-        </w:tc>
-      </w:tr>
-      <w:tr>
-        <w:tc>
-          <w:tcPr>
-            <w:tcW w:w="1804" w:type="dxa"/>
-            <w:vAlign w:val="center"/>
-          </w:tcPr>
-          <w:p>
-            <w:pPr>
-              <w:pStyle w:val="ListParagraph"/>
-              <w:ind w:left="0"/>
-              <w:jc w:val="center"/>
-              <w:rPr>
-                <w:b/>
-                <w:bCs/>
-              </w:rPr>
-            </w:pPr>
-            <w:r>
-              <w:rPr>
-                <w:b/>
-                <w:bCs/>
-              </w:rPr>
-              <w:t>MSE</w:t>
-            </w:r>
-          </w:p>
-        </w:tc>
-        <w:tc>
-          <w:tcPr>
-            <w:tcW w:w="1831" w:type="dxa"/>
-            <w:vAlign w:val="center"/>
-          </w:tcPr>
-          <w:p>
-            <w:pPr>
-              <w:pStyle w:val="ListParagraph"/>
-              <w:ind w:left="0"/>
-              <w:jc w:val="center"/>
-            </w:pPr>
-            <w:r>
-              <w:t>33503.81428</w:t>
-            </w:r>
-          </w:p>
-        </w:tc>
-        <w:tc>
-          <w:tcPr>
-            <w:tcW w:w="1665" w:type="dxa"/>
-            <w:vAlign w:val="center"/>
-          </w:tcPr>
-          <w:p>
-            <w:pPr>
-              <w:pStyle w:val="ListParagraph"/>
-              <w:ind w:left="0"/>
-              <w:jc w:val="center"/>
-            </w:pPr>
-            <w:r>
-              <w:t>75141.4832</w:t>
-            </w:r>
-            <w:r>
-              <w:t>3</w:t>
-            </w:r>
-          </w:p>
-        </w:tc>
-        <w:tc>
-          <w:tcPr>
-            <w:tcW w:w="1665" w:type="dxa"/>
-            <w:vAlign w:val="center"/>
-          </w:tcPr>
-          <w:p>
-            <w:pPr>
-              <w:pStyle w:val="ListParagraph"/>
-              <w:ind w:left="0"/>
-              <w:jc w:val="center"/>
-            </w:pPr>
-            <w:r>
-              <w:t>124298.02785</w:t>
-            </w:r>
-          </w:p>
-        </w:tc>
-        <w:tc>
-          <w:tcPr>
-            <w:tcW w:w="1665" w:type="dxa"/>
-            <w:vAlign w:val="center"/>
-          </w:tcPr>
-          <w:p>
-            <w:pPr>
-              <w:pStyle w:val="ListParagraph"/>
-              <w:ind w:left="0"/>
-              <w:jc w:val="center"/>
-            </w:pPr>
-            <w:r>
-              <w:t>162011.71304</w:t>
-            </w:r>
-          </w:p>
-        </w:tc>
-      </w:tr>
-      <w:tr>
-        <w:tc>
-          <w:tcPr>
-            <w:tcW w:w="1804" w:type="dxa"/>
-            <w:vAlign w:val="center"/>
-          </w:tcPr>
-          <w:p>
-            <w:pPr>
-              <w:pStyle w:val="ListParagraph"/>
-              <w:ind w:left="0"/>
-              <w:jc w:val="center"/>
-              <w:rPr>
-                <w:b/>
-                <w:bCs/>
-              </w:rPr>
-            </w:pPr>
-            <w:r>
-              <w:rPr>
-                <w:b/>
-                <w:bCs/>
-              </w:rPr>
-              <w:t>RMSE</w:t>
-            </w:r>
-          </w:p>
-        </w:tc>
-        <w:tc>
-          <w:tcPr>
-            <w:tcW w:w="1831" w:type="dxa"/>
-            <w:vAlign w:val="center"/>
-          </w:tcPr>
-          <w:p>
-            <w:pPr>
-              <w:pStyle w:val="ListParagraph"/>
-              <w:ind w:left="0"/>
-              <w:jc w:val="center"/>
-            </w:pPr>
-            <w:r>
-              <w:t>183.04047</w:t>
-            </w:r>
-          </w:p>
-        </w:tc>
-        <w:tc>
-          <w:tcPr>
-            <w:tcW w:w="1665" w:type="dxa"/>
-            <w:vAlign w:val="center"/>
-          </w:tcPr>
-          <w:p>
-            <w:pPr>
-              <w:pStyle w:val="ListParagraph"/>
-              <w:ind w:left="0"/>
-              <w:jc w:val="center"/>
-            </w:pPr>
-            <w:r>
-              <w:t>274.1194</w:t>
-            </w:r>
-            <w:r>
-              <w:t>7</w:t>
-            </w:r>
-          </w:p>
-        </w:tc>
-        <w:tc>
-          <w:tcPr>
-            <w:tcW w:w="1665" w:type="dxa"/>
-            <w:vAlign w:val="center"/>
-          </w:tcPr>
-          <w:p>
-            <w:pPr>
-              <w:pStyle w:val="ListParagraph"/>
-              <w:ind w:left="0"/>
-              <w:jc w:val="center"/>
-            </w:pPr>
-            <w:r>
-              <w:t>352.55925</w:t>
-            </w:r>
-          </w:p>
-        </w:tc>
-        <w:tc>
-          <w:tcPr>
-            <w:tcW w:w="1665" w:type="dxa"/>
-            <w:vAlign w:val="center"/>
-          </w:tcPr>
-          <w:p>
-            <w:pPr>
-              <w:pStyle w:val="ListParagraph"/>
-              <w:ind w:left="0"/>
-              <w:jc w:val="center"/>
-            </w:pPr>
-            <w:r>
-              <w:t>402.5067</w:t>
-            </w:r>
-            <w:r>
-              <w:t>9</w:t>
-            </w:r>
-          </w:p>
-        </w:tc>
-      </w:tr>
-      <w:tr>
-        <w:tc>
-          <w:tcPr>
-            <w:tcW w:w="1804" w:type="dxa"/>
-            <w:vAlign w:val="center"/>
-          </w:tcPr>
-          <w:p>
-            <w:pPr>
-              <w:pStyle w:val="ListParagraph"/>
-              <w:ind w:left="0"/>
-              <w:jc w:val="center"/>
-              <w:rPr>
-                <w:b/>
-                <w:bCs/>
-              </w:rPr>
-            </w:pPr>
-            <w:r>
-              <w:rPr>
-                <w:b/>
-                <w:bCs/>
-              </w:rPr>
-              <w:t>MAE</w:t>
-            </w:r>
-          </w:p>
-        </w:tc>
-        <w:tc>
-          <w:tcPr>
-            <w:tcW w:w="1831" w:type="dxa"/>
-            <w:vAlign w:val="center"/>
-          </w:tcPr>
-          <w:p>
-            <w:pPr>
-              <w:pStyle w:val="ListParagraph"/>
-              <w:ind w:left="0"/>
-              <w:jc w:val="center"/>
-            </w:pPr>
-            <w:r>
-              <w:t>129.0094</w:t>
-            </w:r>
-            <w:r>
-              <w:t>6</w:t>
-            </w:r>
-          </w:p>
-        </w:tc>
-        <w:tc>
-          <w:tcPr>
-            <w:tcW w:w="1665" w:type="dxa"/>
-            <w:vAlign w:val="center"/>
-          </w:tcPr>
-          <w:p>
-            <w:pPr>
-              <w:pStyle w:val="ListParagraph"/>
-              <w:ind w:left="0"/>
-              <w:jc w:val="center"/>
-            </w:pPr>
-            <w:r>
-              <w:t>189.72945</w:t>
-            </w:r>
-          </w:p>
-        </w:tc>
-        <w:tc>
-          <w:tcPr>
-            <w:tcW w:w="1665" w:type="dxa"/>
-            <w:vAlign w:val="center"/>
-          </w:tcPr>
-          <w:p>
-            <w:pPr>
-              <w:pStyle w:val="ListParagraph"/>
-              <w:ind w:left="0"/>
-              <w:jc w:val="center"/>
-            </w:pPr>
-            <w:r>
-              <w:t>242.5676</w:t>
-            </w:r>
-            <w:r>
-              <w:t>7</w:t>
-            </w:r>
-          </w:p>
-        </w:tc>
-        <w:tc>
-          <w:tcPr>
-            <w:tcW w:w="1665" w:type="dxa"/>
-            <w:vAlign w:val="center"/>
-          </w:tcPr>
-          <w:p>
-            <w:pPr>
-              <w:pStyle w:val="ListParagraph"/>
-              <w:ind w:left="0"/>
-              <w:jc w:val="center"/>
-            </w:pPr>
-            <w:r>
-              <w:t>280.05673</w:t>
-            </w:r>
-          </w:p>
-        </w:tc>
-      </w:tr>
-      <w:tr>
-        <w:tc>
-          <w:tcPr>
-            <w:tcW w:w="1804" w:type="dxa"/>
-            <w:vAlign w:val="center"/>
-          </w:tcPr>
-          <w:p>
-            <w:pPr>
-              <w:pStyle w:val="ListParagraph"/>
-              <w:ind w:left="0"/>
-              <w:jc w:val="center"/>
-              <w:rPr>
-                <w:b/>
-                <w:bCs/>
-              </w:rPr>
-            </w:pPr>
-            <w:r>
-              <w:rPr>
-                <w:b/>
-                <w:bCs/>
-              </w:rPr>
-              <w:t>MAPE</w:t>
-            </w:r>
-          </w:p>
-        </w:tc>
-        <w:tc>
-          <w:tcPr>
-            <w:tcW w:w="1831" w:type="dxa"/>
-            <w:vAlign w:val="center"/>
-          </w:tcPr>
-          <w:p>
-            <w:pPr>
-              <w:pStyle w:val="ListParagraph"/>
-              <w:ind w:left="0"/>
-              <w:jc w:val="center"/>
-            </w:pPr>
-            <w:r>
-              <w:t>0.01916</w:t>
-            </w:r>
-          </w:p>
-        </w:tc>
-        <w:tc>
-          <w:tcPr>
-            <w:tcW w:w="1665" w:type="dxa"/>
-            <w:vAlign w:val="center"/>
-          </w:tcPr>
-          <w:p>
-            <w:pPr>
-              <w:pStyle w:val="ListParagraph"/>
-              <w:ind w:left="0"/>
-              <w:jc w:val="center"/>
-            </w:pPr>
-            <w:r>
-              <w:t>0.02841</w:t>
-            </w:r>
-          </w:p>
-        </w:tc>
-        <w:tc>
-          <w:tcPr>
-            <w:tcW w:w="1665" w:type="dxa"/>
-            <w:vAlign w:val="center"/>
-          </w:tcPr>
-          <w:p>
-            <w:pPr>
-              <w:pStyle w:val="ListParagraph"/>
-              <w:ind w:left="0"/>
-              <w:jc w:val="center"/>
-            </w:pPr>
-            <w:r>
-              <w:t>0.03644</w:t>
-            </w:r>
-          </w:p>
-        </w:tc>
-        <w:tc>
-          <w:tcPr>
-            <w:tcW w:w="1665" w:type="dxa"/>
-            <w:vAlign w:val="center"/>
-          </w:tcPr>
-          <w:p>
-            <w:pPr>
-              <w:pStyle w:val="ListParagraph"/>
-              <w:ind w:left="0"/>
-              <w:jc w:val="center"/>
-            </w:pPr>
-            <w:r>
-              <w:t>0.04230</w:t>
-            </w:r>
-            <w:r>
-              <w:t>9</w:t>
-            </w:r>
-          </w:p>
-        </w:tc>
-      </w:tr>
-    </w:tbl>
+    <w:p>
+      <w:pPr>
+        <w:pStyle w:val="ListParagraph"/>
+        <w:tabs>
+          <w:tab w:val="left" w:pos="6228"/>
+        </w:tabs>
+      </w:pPr>
+      <w:r>
+        <w:t>&lt;See Diagrams&gt;</w:t>
+      </w:r>
+    </w:p>
     <w:p>
       <w:pPr>
         <w:pStyle w:val="ListParagraph"/>
@@ -2325,6 +1274,16 @@
         <w:t>DMD-LSTM VALIDATION (Window Size = 5)</w:t>
       </w:r>
     </w:p>
+    <w:p>
+      <w:pPr>
+        <w:pStyle w:val="ListParagraph"/>
+      </w:pPr>
+      <w:proofErr w:type="spellStart"/>
+      <w:r>
+        <w:t>dmd_lstm_cross.tex</w:t>
+      </w:r>
+      <w:proofErr w:type="spellEnd"/>
+    </w:p>
     <w:tbl>
       <w:tblPr>
         <w:tblStyle w:val="TableGrid"/>
@@ -2496,57 +1455,79 @@
               <w:pStyle w:val="ListParagraph"/>
               <w:ind w:left="0"/>
               <w:jc w:val="center"/>
-            </w:pPr>
-            <w:r>
-              <w:t>31669.602701</w:t>
-            </w:r>
-          </w:p>
-        </w:tc>
-        <w:tc>
-          <w:tcPr>
-            <w:tcW w:w="1665" w:type="dxa"/>
-            <w:vAlign w:val="center"/>
-          </w:tcPr>
-          <w:p>
-            <w:pPr>
-              <w:pStyle w:val="ListParagraph"/>
-              <w:ind w:left="0"/>
-              <w:jc w:val="center"/>
-            </w:pPr>
-            <w:r>
-              <w:t>177.959554</w:t>
-            </w:r>
-          </w:p>
-        </w:tc>
-        <w:tc>
-          <w:tcPr>
-            <w:tcW w:w="1665" w:type="dxa"/>
-            <w:vAlign w:val="center"/>
-          </w:tcPr>
-          <w:p>
-            <w:pPr>
-              <w:pStyle w:val="ListParagraph"/>
-              <w:ind w:left="0"/>
-              <w:jc w:val="center"/>
-            </w:pPr>
-            <w:r>
-              <w:t>128.609522</w:t>
-            </w:r>
-          </w:p>
-        </w:tc>
-        <w:tc>
-          <w:tcPr>
-            <w:tcW w:w="1665" w:type="dxa"/>
-            <w:vAlign w:val="center"/>
-          </w:tcPr>
-          <w:p>
-            <w:pPr>
-              <w:pStyle w:val="ListParagraph"/>
-              <w:ind w:left="0"/>
-              <w:jc w:val="center"/>
-            </w:pPr>
-            <w:r>
-              <w:t>0.019111</w:t>
+              <w:rPr>
+                <w:rFonts w:cstheme="minorHAnsi"/>
+              </w:rPr>
+            </w:pPr>
+            <w:r>
+              <w:rPr>
+                <w:rFonts w:cstheme="minorHAnsi"/>
+              </w:rPr>
+              <w:t>0.00002</w:t>
+            </w:r>
+          </w:p>
+        </w:tc>
+        <w:tc>
+          <w:tcPr>
+            <w:tcW w:w="1665" w:type="dxa"/>
+            <w:vAlign w:val="center"/>
+          </w:tcPr>
+          <w:p>
+            <w:pPr>
+              <w:pStyle w:val="ListParagraph"/>
+              <w:ind w:left="0"/>
+              <w:jc w:val="center"/>
+              <w:rPr>
+                <w:rFonts w:cstheme="minorHAnsi"/>
+              </w:rPr>
+            </w:pPr>
+            <w:r>
+              <w:rPr>
+                <w:rFonts w:cstheme="minorHAnsi"/>
+              </w:rPr>
+              <w:t>0.00419</w:t>
+            </w:r>
+          </w:p>
+        </w:tc>
+        <w:tc>
+          <w:tcPr>
+            <w:tcW w:w="1665" w:type="dxa"/>
+            <w:vAlign w:val="center"/>
+          </w:tcPr>
+          <w:p>
+            <w:pPr>
+              <w:jc w:val="center"/>
+              <w:rPr>
+                <w:rFonts w:cstheme="minorHAnsi"/>
+              </w:rPr>
+            </w:pPr>
+            <w:r>
+              <w:rPr>
+                <w:rFonts w:cstheme="minorHAnsi"/>
+              </w:rPr>
+              <w:t>0.00328</w:t>
+            </w:r>
+          </w:p>
+        </w:tc>
+        <w:tc>
+          <w:tcPr>
+            <w:tcW w:w="1665" w:type="dxa"/>
+            <w:vAlign w:val="center"/>
+          </w:tcPr>
+          <w:p>
+            <w:pPr>
+              <w:pStyle w:val="ListParagraph"/>
+              <w:ind w:left="0"/>
+              <w:jc w:val="center"/>
+              <w:rPr>
+                <w:rFonts w:cstheme="minorHAnsi"/>
+              </w:rPr>
+            </w:pPr>
+            <w:r>
+              <w:rPr>
+                <w:rFonts w:cstheme="minorHAnsi"/>
+              </w:rPr>
+              <w:t>1.510000e-03</w:t>
             </w:r>
           </w:p>
         </w:tc>
@@ -2586,57 +1567,81 @@
               <w:pStyle w:val="ListParagraph"/>
               <w:ind w:left="0"/>
               <w:jc w:val="center"/>
-            </w:pPr>
-            <w:r>
-              <w:t>334.596086</w:t>
-            </w:r>
-          </w:p>
-        </w:tc>
-        <w:tc>
-          <w:tcPr>
-            <w:tcW w:w="1665" w:type="dxa"/>
-            <w:vAlign w:val="center"/>
-          </w:tcPr>
-          <w:p>
-            <w:pPr>
-              <w:pStyle w:val="ListParagraph"/>
-              <w:ind w:left="0"/>
-              <w:jc w:val="center"/>
-            </w:pPr>
-            <w:r>
-              <w:t>18.291968</w:t>
-            </w:r>
-          </w:p>
-        </w:tc>
-        <w:tc>
-          <w:tcPr>
-            <w:tcW w:w="1665" w:type="dxa"/>
-            <w:vAlign w:val="center"/>
-          </w:tcPr>
-          <w:p>
-            <w:pPr>
-              <w:pStyle w:val="ListParagraph"/>
-              <w:ind w:left="0"/>
-              <w:jc w:val="center"/>
-            </w:pPr>
-            <w:r>
-              <w:t>12.152423</w:t>
-            </w:r>
-          </w:p>
-        </w:tc>
-        <w:tc>
-          <w:tcPr>
-            <w:tcW w:w="1665" w:type="dxa"/>
-            <w:vAlign w:val="center"/>
-          </w:tcPr>
-          <w:p>
-            <w:pPr>
-              <w:pStyle w:val="ListParagraph"/>
-              <w:ind w:left="0"/>
-              <w:jc w:val="center"/>
-            </w:pPr>
-            <w:r>
-              <w:t>0.033886</w:t>
+              <w:rPr>
+                <w:rFonts w:cstheme="minorHAnsi"/>
+              </w:rPr>
+            </w:pPr>
+            <w:r>
+              <w:rPr>
+                <w:rFonts w:cstheme="minorHAnsi"/>
+              </w:rPr>
+              <w:t>0.00236</w:t>
+            </w:r>
+          </w:p>
+        </w:tc>
+        <w:tc>
+          <w:tcPr>
+            <w:tcW w:w="1665" w:type="dxa"/>
+            <w:vAlign w:val="center"/>
+          </w:tcPr>
+          <w:p>
+            <w:pPr>
+              <w:pStyle w:val="ListParagraph"/>
+              <w:ind w:left="0"/>
+              <w:jc w:val="center"/>
+              <w:rPr>
+                <w:rFonts w:cstheme="minorHAnsi"/>
+              </w:rPr>
+            </w:pPr>
+            <w:r>
+              <w:rPr>
+                <w:rFonts w:cstheme="minorHAnsi"/>
+              </w:rPr>
+              <w:t>0.04856</w:t>
+            </w:r>
+          </w:p>
+        </w:tc>
+        <w:tc>
+          <w:tcPr>
+            <w:tcW w:w="1665" w:type="dxa"/>
+            <w:vAlign w:val="center"/>
+          </w:tcPr>
+          <w:p>
+            <w:pPr>
+              <w:pStyle w:val="ListParagraph"/>
+              <w:ind w:left="0"/>
+              <w:jc w:val="center"/>
+              <w:rPr>
+                <w:rFonts w:cstheme="minorHAnsi"/>
+              </w:rPr>
+            </w:pPr>
+            <w:r>
+              <w:rPr>
+                <w:rFonts w:cstheme="minorHAnsi"/>
+              </w:rPr>
+              <w:t>0.03414</w:t>
+            </w:r>
+          </w:p>
+        </w:tc>
+        <w:tc>
+          <w:tcPr>
+            <w:tcW w:w="1665" w:type="dxa"/>
+            <w:vAlign w:val="center"/>
+          </w:tcPr>
+          <w:p>
+            <w:pPr>
+              <w:pStyle w:val="ListParagraph"/>
+              <w:ind w:left="0"/>
+              <w:jc w:val="center"/>
+              <w:rPr>
+                <w:rFonts w:cstheme="minorHAnsi"/>
+              </w:rPr>
+            </w:pPr>
+            <w:r>
+              <w:rPr>
+                <w:rFonts w:cstheme="minorHAnsi"/>
+              </w:rPr>
+              <w:t>6.110000e-03</w:t>
             </w:r>
           </w:p>
         </w:tc>
@@ -2676,57 +1681,81 @@
               <w:pStyle w:val="ListParagraph"/>
               <w:ind w:left="0"/>
               <w:jc w:val="center"/>
-            </w:pPr>
-            <w:r>
-              <w:t>0.888378</w:t>
-            </w:r>
-          </w:p>
-        </w:tc>
-        <w:tc>
-          <w:tcPr>
-            <w:tcW w:w="1665" w:type="dxa"/>
-            <w:vAlign w:val="center"/>
-          </w:tcPr>
-          <w:p>
-            <w:pPr>
-              <w:pStyle w:val="ListParagraph"/>
-              <w:ind w:left="0"/>
-              <w:jc w:val="center"/>
-            </w:pPr>
-            <w:r>
-              <w:t>0.942538</w:t>
-            </w:r>
-          </w:p>
-        </w:tc>
-        <w:tc>
-          <w:tcPr>
-            <w:tcW w:w="1665" w:type="dxa"/>
-            <w:vAlign w:val="center"/>
-          </w:tcPr>
-          <w:p>
-            <w:pPr>
-              <w:pStyle w:val="ListParagraph"/>
-              <w:ind w:left="0"/>
-              <w:jc w:val="center"/>
-            </w:pPr>
-            <w:r>
-              <w:t>0.612138</w:t>
-            </w:r>
-          </w:p>
-        </w:tc>
-        <w:tc>
-          <w:tcPr>
-            <w:tcW w:w="1665" w:type="dxa"/>
-            <w:vAlign w:val="center"/>
-          </w:tcPr>
-          <w:p>
-            <w:pPr>
-              <w:pStyle w:val="ListParagraph"/>
-              <w:ind w:left="0"/>
-              <w:jc w:val="center"/>
-            </w:pPr>
-            <w:r>
-              <w:t>0.036234</w:t>
+              <w:rPr>
+                <w:rFonts w:cstheme="minorHAnsi"/>
+              </w:rPr>
+            </w:pPr>
+            <w:r>
+              <w:rPr>
+                <w:rFonts w:cstheme="minorHAnsi"/>
+              </w:rPr>
+              <w:t>0.00255</w:t>
+            </w:r>
+          </w:p>
+        </w:tc>
+        <w:tc>
+          <w:tcPr>
+            <w:tcW w:w="1665" w:type="dxa"/>
+            <w:vAlign w:val="center"/>
+          </w:tcPr>
+          <w:p>
+            <w:pPr>
+              <w:pStyle w:val="ListParagraph"/>
+              <w:ind w:left="0"/>
+              <w:jc w:val="center"/>
+              <w:rPr>
+                <w:rFonts w:cstheme="minorHAnsi"/>
+              </w:rPr>
+            </w:pPr>
+            <w:r>
+              <w:rPr>
+                <w:rFonts w:cstheme="minorHAnsi"/>
+              </w:rPr>
+              <w:t>0.05054</w:t>
+            </w:r>
+          </w:p>
+        </w:tc>
+        <w:tc>
+          <w:tcPr>
+            <w:tcW w:w="1665" w:type="dxa"/>
+            <w:vAlign w:val="center"/>
+          </w:tcPr>
+          <w:p>
+            <w:pPr>
+              <w:pStyle w:val="ListParagraph"/>
+              <w:ind w:left="0"/>
+              <w:jc w:val="center"/>
+              <w:rPr>
+                <w:rFonts w:cstheme="minorHAnsi"/>
+              </w:rPr>
+            </w:pPr>
+            <w:r>
+              <w:rPr>
+                <w:rFonts w:cstheme="minorHAnsi"/>
+              </w:rPr>
+              <w:t>0.03645</w:t>
+            </w:r>
+          </w:p>
+        </w:tc>
+        <w:tc>
+          <w:tcPr>
+            <w:tcW w:w="1665" w:type="dxa"/>
+            <w:vAlign w:val="center"/>
+          </w:tcPr>
+          <w:p>
+            <w:pPr>
+              <w:pStyle w:val="ListParagraph"/>
+              <w:ind w:left="0"/>
+              <w:jc w:val="center"/>
+              <w:rPr>
+                <w:rFonts w:cstheme="minorHAnsi"/>
+              </w:rPr>
+            </w:pPr>
+            <w:r>
+              <w:rPr>
+                <w:rFonts w:cstheme="minorHAnsi"/>
+              </w:rPr>
+              <w:t>1.597000e-02</w:t>
             </w:r>
           </w:p>
         </w:tc>
@@ -2766,57 +1795,81 @@
               <w:pStyle w:val="ListParagraph"/>
               <w:ind w:left="0"/>
               <w:jc w:val="center"/>
-            </w:pPr>
-            <w:r>
-              <w:t>0.869306</w:t>
-            </w:r>
-          </w:p>
-        </w:tc>
-        <w:tc>
-          <w:tcPr>
-            <w:tcW w:w="1665" w:type="dxa"/>
-            <w:vAlign w:val="center"/>
-          </w:tcPr>
-          <w:p>
-            <w:pPr>
-              <w:pStyle w:val="ListParagraph"/>
-              <w:ind w:left="0"/>
-              <w:jc w:val="center"/>
-            </w:pPr>
-            <w:r>
-              <w:t>0.932366</w:t>
-            </w:r>
-          </w:p>
-        </w:tc>
-        <w:tc>
-          <w:tcPr>
-            <w:tcW w:w="1665" w:type="dxa"/>
-            <w:vAlign w:val="center"/>
-          </w:tcPr>
-          <w:p>
-            <w:pPr>
-              <w:pStyle w:val="ListParagraph"/>
-              <w:ind w:left="0"/>
-              <w:jc w:val="center"/>
-            </w:pPr>
-            <w:r>
-              <w:t>0.659025</w:t>
-            </w:r>
-          </w:p>
-        </w:tc>
-        <w:tc>
-          <w:tcPr>
-            <w:tcW w:w="1665" w:type="dxa"/>
-            <w:vAlign w:val="center"/>
-          </w:tcPr>
-          <w:p>
-            <w:pPr>
-              <w:pStyle w:val="ListParagraph"/>
-              <w:ind w:left="0"/>
-              <w:jc w:val="center"/>
-            </w:pPr>
-            <w:r>
-              <w:t>0.025030</w:t>
+              <w:rPr>
+                <w:rFonts w:cstheme="minorHAnsi"/>
+              </w:rPr>
+            </w:pPr>
+            <w:r>
+              <w:rPr>
+                <w:rFonts w:cstheme="minorHAnsi"/>
+              </w:rPr>
+              <w:t>0.00129</w:t>
+            </w:r>
+          </w:p>
+        </w:tc>
+        <w:tc>
+          <w:tcPr>
+            <w:tcW w:w="1665" w:type="dxa"/>
+            <w:vAlign w:val="center"/>
+          </w:tcPr>
+          <w:p>
+            <w:pPr>
+              <w:pStyle w:val="ListParagraph"/>
+              <w:ind w:left="0"/>
+              <w:jc w:val="center"/>
+              <w:rPr>
+                <w:rFonts w:cstheme="minorHAnsi"/>
+              </w:rPr>
+            </w:pPr>
+            <w:r>
+              <w:rPr>
+                <w:rFonts w:cstheme="minorHAnsi"/>
+              </w:rPr>
+              <w:t>0.03596</w:t>
+            </w:r>
+          </w:p>
+        </w:tc>
+        <w:tc>
+          <w:tcPr>
+            <w:tcW w:w="1665" w:type="dxa"/>
+            <w:vAlign w:val="center"/>
+          </w:tcPr>
+          <w:p>
+            <w:pPr>
+              <w:pStyle w:val="ListParagraph"/>
+              <w:ind w:left="0"/>
+              <w:jc w:val="center"/>
+              <w:rPr>
+                <w:rFonts w:cstheme="minorHAnsi"/>
+              </w:rPr>
+            </w:pPr>
+            <w:r>
+              <w:rPr>
+                <w:rFonts w:cstheme="minorHAnsi"/>
+              </w:rPr>
+              <w:t>0.02515</w:t>
+            </w:r>
+          </w:p>
+        </w:tc>
+        <w:tc>
+          <w:tcPr>
+            <w:tcW w:w="1665" w:type="dxa"/>
+            <w:vAlign w:val="center"/>
+          </w:tcPr>
+          <w:p>
+            <w:pPr>
+              <w:pStyle w:val="ListParagraph"/>
+              <w:ind w:left="0"/>
+              <w:jc w:val="center"/>
+              <w:rPr>
+                <w:rFonts w:cstheme="minorHAnsi"/>
+              </w:rPr>
+            </w:pPr>
+            <w:r>
+              <w:rPr>
+                <w:rFonts w:cstheme="minorHAnsi"/>
+              </w:rPr>
+              <w:t>9.220000e-03</w:t>
             </w:r>
           </w:p>
         </w:tc>
@@ -2856,57 +1909,81 @@
               <w:pStyle w:val="ListParagraph"/>
               <w:ind w:left="0"/>
               <w:jc w:val="center"/>
-            </w:pPr>
-            <w:r>
-              <w:t>9.437371</w:t>
-            </w:r>
-          </w:p>
-        </w:tc>
-        <w:tc>
-          <w:tcPr>
-            <w:tcW w:w="1665" w:type="dxa"/>
-            <w:vAlign w:val="center"/>
-          </w:tcPr>
-          <w:p>
-            <w:pPr>
-              <w:pStyle w:val="ListParagraph"/>
-              <w:ind w:left="0"/>
-              <w:jc w:val="center"/>
-            </w:pPr>
-            <w:r>
-              <w:t>3.072030</w:t>
-            </w:r>
-          </w:p>
-        </w:tc>
-        <w:tc>
-          <w:tcPr>
-            <w:tcW w:w="1665" w:type="dxa"/>
-            <w:vAlign w:val="center"/>
-          </w:tcPr>
-          <w:p>
-            <w:pPr>
-              <w:pStyle w:val="ListParagraph"/>
-              <w:ind w:left="0"/>
-              <w:jc w:val="center"/>
-            </w:pPr>
-            <w:r>
-              <w:t>1.917598</w:t>
-            </w:r>
-          </w:p>
-        </w:tc>
-        <w:tc>
-          <w:tcPr>
-            <w:tcW w:w="1665" w:type="dxa"/>
-            <w:vAlign w:val="center"/>
-          </w:tcPr>
-          <w:p>
-            <w:pPr>
-              <w:pStyle w:val="ListParagraph"/>
-              <w:ind w:left="0"/>
-              <w:jc w:val="center"/>
-            </w:pPr>
-            <w:r>
-              <w:t>0.027811</w:t>
+              <w:rPr>
+                <w:rFonts w:cstheme="minorHAnsi"/>
+              </w:rPr>
+            </w:pPr>
+            <w:r>
+              <w:rPr>
+                <w:rFonts w:cstheme="minorHAnsi"/>
+              </w:rPr>
+              <w:t>0.00160</w:t>
+            </w:r>
+          </w:p>
+        </w:tc>
+        <w:tc>
+          <w:tcPr>
+            <w:tcW w:w="1665" w:type="dxa"/>
+            <w:vAlign w:val="center"/>
+          </w:tcPr>
+          <w:p>
+            <w:pPr>
+              <w:pStyle w:val="ListParagraph"/>
+              <w:ind w:left="0"/>
+              <w:jc w:val="center"/>
+              <w:rPr>
+                <w:rFonts w:cstheme="minorHAnsi"/>
+              </w:rPr>
+            </w:pPr>
+            <w:r>
+              <w:rPr>
+                <w:rFonts w:cstheme="minorHAnsi"/>
+              </w:rPr>
+              <w:t>0.03999</w:t>
+            </w:r>
+          </w:p>
+        </w:tc>
+        <w:tc>
+          <w:tcPr>
+            <w:tcW w:w="1665" w:type="dxa"/>
+            <w:vAlign w:val="center"/>
+          </w:tcPr>
+          <w:p>
+            <w:pPr>
+              <w:pStyle w:val="ListParagraph"/>
+              <w:ind w:left="0"/>
+              <w:jc w:val="center"/>
+              <w:rPr>
+                <w:rFonts w:cstheme="minorHAnsi"/>
+              </w:rPr>
+            </w:pPr>
+            <w:r>
+              <w:rPr>
+                <w:rFonts w:cstheme="minorHAnsi"/>
+              </w:rPr>
+              <w:t>0.02799</w:t>
+            </w:r>
+          </w:p>
+        </w:tc>
+        <w:tc>
+          <w:tcPr>
+            <w:tcW w:w="1665" w:type="dxa"/>
+            <w:vAlign w:val="center"/>
+          </w:tcPr>
+          <w:p>
+            <w:pPr>
+              <w:pStyle w:val="ListParagraph"/>
+              <w:ind w:left="0"/>
+              <w:jc w:val="center"/>
+              <w:rPr>
+                <w:rFonts w:cstheme="minorHAnsi"/>
+              </w:rPr>
+            </w:pPr>
+            <w:r>
+              <w:rPr>
+                <w:rFonts w:cstheme="minorHAnsi"/>
+              </w:rPr>
+              <w:t>7.250000e-03</w:t>
             </w:r>
           </w:p>
         </w:tc>
@@ -2946,57 +2023,82 @@
               <w:pStyle w:val="ListParagraph"/>
               <w:ind w:left="0"/>
               <w:jc w:val="center"/>
-            </w:pPr>
-            <w:r>
-              <w:t>6.424741</w:t>
-            </w:r>
-          </w:p>
-        </w:tc>
-        <w:tc>
-          <w:tcPr>
-            <w:tcW w:w="1665" w:type="dxa"/>
-            <w:vAlign w:val="center"/>
-          </w:tcPr>
-          <w:p>
-            <w:pPr>
-              <w:pStyle w:val="ListParagraph"/>
-              <w:ind w:left="0"/>
-              <w:jc w:val="center"/>
-            </w:pPr>
-            <w:r>
-              <w:t>2.534707</w:t>
-            </w:r>
-          </w:p>
-        </w:tc>
-        <w:tc>
-          <w:tcPr>
-            <w:tcW w:w="1665" w:type="dxa"/>
-            <w:vAlign w:val="center"/>
-          </w:tcPr>
-          <w:p>
-            <w:pPr>
-              <w:pStyle w:val="ListParagraph"/>
-              <w:ind w:left="0"/>
-              <w:jc w:val="center"/>
-            </w:pPr>
-            <w:r>
-              <w:t>0.707406</w:t>
-            </w:r>
-          </w:p>
-        </w:tc>
-        <w:tc>
-          <w:tcPr>
-            <w:tcW w:w="1665" w:type="dxa"/>
-            <w:vAlign w:val="center"/>
-          </w:tcPr>
-          <w:p>
-            <w:pPr>
-              <w:pStyle w:val="ListParagraph"/>
-              <w:ind w:left="0"/>
-              <w:jc w:val="center"/>
-            </w:pPr>
-            <w:r>
-              <w:t>0.068108</w:t>
+              <w:rPr>
+                <w:rFonts w:cstheme="minorHAnsi"/>
+              </w:rPr>
+            </w:pPr>
+            <w:r>
+              <w:rPr>
+                <w:rFonts w:cstheme="minorHAnsi"/>
+              </w:rPr>
+              <w:t>0.01883</w:t>
+            </w:r>
+          </w:p>
+        </w:tc>
+        <w:tc>
+          <w:tcPr>
+            <w:tcW w:w="1665" w:type="dxa"/>
+            <w:vAlign w:val="center"/>
+          </w:tcPr>
+          <w:p>
+            <w:pPr>
+              <w:pStyle w:val="ListParagraph"/>
+              <w:ind w:left="0"/>
+              <w:jc w:val="center"/>
+              <w:rPr>
+                <w:rFonts w:cstheme="minorHAnsi"/>
+              </w:rPr>
+            </w:pPr>
+            <w:r>
+              <w:rPr>
+                <w:rFonts w:cstheme="minorHAnsi"/>
+              </w:rPr>
+              <w:t>0.13721</w:t>
+            </w:r>
+          </w:p>
+        </w:tc>
+        <w:tc>
+          <w:tcPr>
+            <w:tcW w:w="1665" w:type="dxa"/>
+            <w:vAlign w:val="center"/>
+          </w:tcPr>
+          <w:p>
+            <w:pPr>
+              <w:pStyle w:val="ListParagraph"/>
+              <w:ind w:left="0"/>
+              <w:jc w:val="center"/>
+              <w:rPr>
+                <w:rFonts w:cstheme="minorHAnsi"/>
+              </w:rPr>
+            </w:pPr>
+            <w:r>
+              <w:rPr>
+                <w:rFonts w:cstheme="minorHAnsi"/>
+              </w:rPr>
+              <w:t>0.06901</w:t>
+            </w:r>
+          </w:p>
+        </w:tc>
+        <w:tc>
+          <w:tcPr>
+            <w:tcW w:w="1665" w:type="dxa"/>
+            <w:vAlign w:val="center"/>
+          </w:tcPr>
+          <w:p>
+            <w:pPr>
+              <w:pStyle w:val="ListParagraph"/>
+              <w:ind w:left="0"/>
+              <w:jc w:val="center"/>
+              <w:rPr>
+                <w:rFonts w:cstheme="minorHAnsi"/>
+              </w:rPr>
+            </w:pPr>
+            <w:r>
+              <w:rPr>
+                <w:rFonts w:cstheme="minorHAnsi"/>
+                <w:color w:val="FF0000"/>
+              </w:rPr>
+              <w:t>1.052898e+12</w:t>
             </w:r>
           </w:p>
         </w:tc>
@@ -3036,57 +2138,81 @@
               <w:pStyle w:val="ListParagraph"/>
               <w:ind w:left="0"/>
               <w:jc w:val="center"/>
-            </w:pPr>
-            <w:r>
-              <w:t>0.697390</w:t>
-            </w:r>
-          </w:p>
-        </w:tc>
-        <w:tc>
-          <w:tcPr>
-            <w:tcW w:w="1665" w:type="dxa"/>
-            <w:vAlign w:val="center"/>
-          </w:tcPr>
-          <w:p>
-            <w:pPr>
-              <w:pStyle w:val="ListParagraph"/>
-              <w:ind w:left="0"/>
-              <w:jc w:val="center"/>
-            </w:pPr>
-            <w:r>
-              <w:t>0.835099</w:t>
-            </w:r>
-          </w:p>
-        </w:tc>
-        <w:tc>
-          <w:tcPr>
-            <w:tcW w:w="1665" w:type="dxa"/>
-            <w:vAlign w:val="center"/>
-          </w:tcPr>
-          <w:p>
-            <w:pPr>
-              <w:pStyle w:val="ListParagraph"/>
-              <w:ind w:left="0"/>
-              <w:jc w:val="center"/>
-            </w:pPr>
-            <w:r>
-              <w:t>0.589689</w:t>
-            </w:r>
-          </w:p>
-        </w:tc>
-        <w:tc>
-          <w:tcPr>
-            <w:tcW w:w="1665" w:type="dxa"/>
-            <w:vAlign w:val="center"/>
-          </w:tcPr>
-          <w:p>
-            <w:pPr>
-              <w:pStyle w:val="ListParagraph"/>
-              <w:ind w:left="0"/>
-              <w:jc w:val="center"/>
-            </w:pPr>
-            <w:r>
-              <w:t>0.032449</w:t>
+              <w:rPr>
+                <w:rFonts w:cstheme="minorHAnsi"/>
+              </w:rPr>
+            </w:pPr>
+            <w:r>
+              <w:rPr>
+                <w:rFonts w:cstheme="minorHAnsi"/>
+              </w:rPr>
+              <w:t>0.00224</w:t>
+            </w:r>
+          </w:p>
+        </w:tc>
+        <w:tc>
+          <w:tcPr>
+            <w:tcW w:w="1665" w:type="dxa"/>
+            <w:vAlign w:val="center"/>
+          </w:tcPr>
+          <w:p>
+            <w:pPr>
+              <w:pStyle w:val="ListParagraph"/>
+              <w:ind w:left="0"/>
+              <w:jc w:val="center"/>
+              <w:rPr>
+                <w:rFonts w:cstheme="minorHAnsi"/>
+              </w:rPr>
+            </w:pPr>
+            <w:r>
+              <w:rPr>
+                <w:rFonts w:cstheme="minorHAnsi"/>
+              </w:rPr>
+              <w:t>0.04733</w:t>
+            </w:r>
+          </w:p>
+        </w:tc>
+        <w:tc>
+          <w:tcPr>
+            <w:tcW w:w="1665" w:type="dxa"/>
+            <w:vAlign w:val="center"/>
+          </w:tcPr>
+          <w:p>
+            <w:pPr>
+              <w:pStyle w:val="ListParagraph"/>
+              <w:ind w:left="0"/>
+              <w:jc w:val="center"/>
+              <w:rPr>
+                <w:rFonts w:cstheme="minorHAnsi"/>
+              </w:rPr>
+            </w:pPr>
+            <w:r>
+              <w:rPr>
+                <w:rFonts w:cstheme="minorHAnsi"/>
+              </w:rPr>
+              <w:t>0.03265</w:t>
+            </w:r>
+          </w:p>
+        </w:tc>
+        <w:tc>
+          <w:tcPr>
+            <w:tcW w:w="1665" w:type="dxa"/>
+            <w:vAlign w:val="center"/>
+          </w:tcPr>
+          <w:p>
+            <w:pPr>
+              <w:pStyle w:val="ListParagraph"/>
+              <w:ind w:left="0"/>
+              <w:jc w:val="center"/>
+              <w:rPr>
+                <w:rFonts w:cstheme="minorHAnsi"/>
+              </w:rPr>
+            </w:pPr>
+            <w:r>
+              <w:rPr>
+                <w:rFonts w:cstheme="minorHAnsi"/>
+              </w:rPr>
+              <w:t>1.197000e-02</w:t>
             </w:r>
           </w:p>
         </w:tc>
@@ -3126,57 +2252,81 @@
               <w:pStyle w:val="ListParagraph"/>
               <w:ind w:left="0"/>
               <w:jc w:val="center"/>
-            </w:pPr>
-            <w:r>
-              <w:t>3485.954319</w:t>
-            </w:r>
-          </w:p>
-        </w:tc>
-        <w:tc>
-          <w:tcPr>
-            <w:tcW w:w="1665" w:type="dxa"/>
-            <w:vAlign w:val="center"/>
-          </w:tcPr>
-          <w:p>
-            <w:pPr>
-              <w:pStyle w:val="ListParagraph"/>
-              <w:ind w:left="0"/>
-              <w:jc w:val="center"/>
-            </w:pPr>
-            <w:r>
-              <w:t>59.041971</w:t>
-            </w:r>
-          </w:p>
-        </w:tc>
-        <w:tc>
-          <w:tcPr>
-            <w:tcW w:w="1665" w:type="dxa"/>
-            <w:vAlign w:val="center"/>
-          </w:tcPr>
-          <w:p>
-            <w:pPr>
-              <w:pStyle w:val="ListParagraph"/>
-              <w:ind w:left="0"/>
-              <w:jc w:val="center"/>
-            </w:pPr>
-            <w:r>
-              <w:t>36.287456</w:t>
-            </w:r>
-          </w:p>
-        </w:tc>
-        <w:tc>
-          <w:tcPr>
-            <w:tcW w:w="1665" w:type="dxa"/>
-            <w:vAlign w:val="center"/>
-          </w:tcPr>
-          <w:p>
-            <w:pPr>
-              <w:pStyle w:val="ListParagraph"/>
-              <w:ind w:left="0"/>
-              <w:jc w:val="center"/>
-            </w:pPr>
-            <w:r>
-              <w:t>0.031104</w:t>
+              <w:rPr>
+                <w:rFonts w:cstheme="minorHAnsi"/>
+              </w:rPr>
+            </w:pPr>
+            <w:r>
+              <w:rPr>
+                <w:rFonts w:cstheme="minorHAnsi"/>
+              </w:rPr>
+              <w:t>0.00211</w:t>
+            </w:r>
+          </w:p>
+        </w:tc>
+        <w:tc>
+          <w:tcPr>
+            <w:tcW w:w="1665" w:type="dxa"/>
+            <w:vAlign w:val="center"/>
+          </w:tcPr>
+          <w:p>
+            <w:pPr>
+              <w:pStyle w:val="ListParagraph"/>
+              <w:ind w:left="0"/>
+              <w:jc w:val="center"/>
+              <w:rPr>
+                <w:rFonts w:cstheme="minorHAnsi"/>
+              </w:rPr>
+            </w:pPr>
+            <w:r>
+              <w:rPr>
+                <w:rFonts w:cstheme="minorHAnsi"/>
+              </w:rPr>
+              <w:t>0.04595</w:t>
+            </w:r>
+          </w:p>
+        </w:tc>
+        <w:tc>
+          <w:tcPr>
+            <w:tcW w:w="1665" w:type="dxa"/>
+            <w:vAlign w:val="center"/>
+          </w:tcPr>
+          <w:p>
+            <w:pPr>
+              <w:pStyle w:val="ListParagraph"/>
+              <w:ind w:left="0"/>
+              <w:jc w:val="center"/>
+              <w:rPr>
+                <w:rFonts w:cstheme="minorHAnsi"/>
+              </w:rPr>
+            </w:pPr>
+            <w:r>
+              <w:rPr>
+                <w:rFonts w:cstheme="minorHAnsi"/>
+              </w:rPr>
+              <w:t>0.03149</w:t>
+            </w:r>
+          </w:p>
+        </w:tc>
+        <w:tc>
+          <w:tcPr>
+            <w:tcW w:w="1665" w:type="dxa"/>
+            <w:vAlign w:val="center"/>
+          </w:tcPr>
+          <w:p>
+            <w:pPr>
+              <w:pStyle w:val="ListParagraph"/>
+              <w:ind w:left="0"/>
+              <w:jc w:val="center"/>
+              <w:rPr>
+                <w:rFonts w:cstheme="minorHAnsi"/>
+              </w:rPr>
+            </w:pPr>
+            <w:r>
+              <w:rPr>
+                <w:rFonts w:cstheme="minorHAnsi"/>
+              </w:rPr>
+              <w:t>4.680000e-03</w:t>
             </w:r>
           </w:p>
         </w:tc>
@@ -3216,57 +2366,83 @@
               <w:pStyle w:val="ListParagraph"/>
               <w:ind w:left="0"/>
               <w:jc w:val="center"/>
-            </w:pPr>
-            <w:r>
-              <w:t>8.046283</w:t>
-            </w:r>
-          </w:p>
-        </w:tc>
-        <w:tc>
-          <w:tcPr>
-            <w:tcW w:w="1665" w:type="dxa"/>
-            <w:vAlign w:val="center"/>
-          </w:tcPr>
-          <w:p>
-            <w:pPr>
-              <w:pStyle w:val="ListParagraph"/>
-              <w:ind w:left="0"/>
-              <w:jc w:val="center"/>
-            </w:pPr>
-            <w:r>
-              <w:t>2.836597</w:t>
-            </w:r>
-          </w:p>
-        </w:tc>
-        <w:tc>
-          <w:tcPr>
-            <w:tcW w:w="1665" w:type="dxa"/>
-            <w:vAlign w:val="center"/>
-          </w:tcPr>
-          <w:p>
-            <w:pPr>
-              <w:pStyle w:val="ListParagraph"/>
-              <w:ind w:left="0"/>
-              <w:jc w:val="center"/>
-            </w:pPr>
-            <w:r>
-              <w:t>1.446341</w:t>
-            </w:r>
-          </w:p>
-        </w:tc>
-        <w:tc>
-          <w:tcPr>
-            <w:tcW w:w="1665" w:type="dxa"/>
-            <w:vAlign w:val="center"/>
-          </w:tcPr>
-          <w:p>
-            <w:pPr>
-              <w:pStyle w:val="ListParagraph"/>
-              <w:ind w:left="0"/>
-              <w:jc w:val="center"/>
-            </w:pPr>
-            <w:r>
-              <w:t>0.037207</w:t>
+              <w:rPr>
+                <w:rFonts w:cstheme="minorHAnsi"/>
+              </w:rPr>
+            </w:pPr>
+            <w:r>
+              <w:rPr>
+                <w:rFonts w:cstheme="minorHAnsi"/>
+              </w:rPr>
+              <w:t>0.00335</w:t>
+            </w:r>
+          </w:p>
+        </w:tc>
+        <w:tc>
+          <w:tcPr>
+            <w:tcW w:w="1665" w:type="dxa"/>
+            <w:vAlign w:val="center"/>
+          </w:tcPr>
+          <w:p>
+            <w:pPr>
+              <w:pStyle w:val="ListParagraph"/>
+              <w:ind w:left="0"/>
+              <w:jc w:val="center"/>
+              <w:rPr>
+                <w:rFonts w:cstheme="minorHAnsi"/>
+              </w:rPr>
+            </w:pPr>
+            <w:r>
+              <w:rPr>
+                <w:rFonts w:cstheme="minorHAnsi"/>
+              </w:rPr>
+              <w:t>0.05785</w:t>
+            </w:r>
+          </w:p>
+        </w:tc>
+        <w:tc>
+          <w:tcPr>
+            <w:tcW w:w="1665" w:type="dxa"/>
+            <w:vAlign w:val="center"/>
+          </w:tcPr>
+          <w:p>
+            <w:pPr>
+              <w:pStyle w:val="ListParagraph"/>
+              <w:ind w:left="0"/>
+              <w:jc w:val="center"/>
+              <w:rPr>
+                <w:rFonts w:cstheme="minorHAnsi"/>
+              </w:rPr>
+            </w:pPr>
+            <w:r>
+              <w:rPr>
+                <w:rFonts w:cstheme="minorHAnsi"/>
+              </w:rPr>
+              <w:t>0.03731</w:t>
+            </w:r>
+          </w:p>
+        </w:tc>
+        <w:tc>
+          <w:tcPr>
+            <w:tcW w:w="1665" w:type="dxa"/>
+            <w:vAlign w:val="center"/>
+          </w:tcPr>
+          <w:p>
+            <w:pPr>
+              <w:pStyle w:val="ListParagraph"/>
+              <w:ind w:left="0"/>
+              <w:jc w:val="center"/>
+              <w:rPr>
+                <w:rFonts w:cstheme="minorHAnsi"/>
+                <w:color w:val="FF0000"/>
+              </w:rPr>
+            </w:pPr>
+            <w:r>
+              <w:rPr>
+                <w:rFonts w:cstheme="minorHAnsi"/>
+                <w:color w:val="FF0000"/>
+              </w:rPr>
+              <w:t>3.005818e+11</w:t>
             </w:r>
           </w:p>
         </w:tc>
@@ -3306,57 +2482,83 @@
               <w:pStyle w:val="ListParagraph"/>
               <w:ind w:left="0"/>
               <w:jc w:val="center"/>
-            </w:pPr>
-            <w:r>
-              <w:t>2.768997</w:t>
-            </w:r>
-          </w:p>
-        </w:tc>
-        <w:tc>
-          <w:tcPr>
-            <w:tcW w:w="1665" w:type="dxa"/>
-            <w:vAlign w:val="center"/>
-          </w:tcPr>
-          <w:p>
-            <w:pPr>
-              <w:pStyle w:val="ListParagraph"/>
-              <w:ind w:left="0"/>
-              <w:jc w:val="center"/>
-            </w:pPr>
-            <w:r>
-              <w:t>1.664030</w:t>
-            </w:r>
-          </w:p>
-        </w:tc>
-        <w:tc>
-          <w:tcPr>
-            <w:tcW w:w="1665" w:type="dxa"/>
-            <w:vAlign w:val="center"/>
-          </w:tcPr>
-          <w:p>
-            <w:pPr>
-              <w:pStyle w:val="ListParagraph"/>
-              <w:ind w:left="0"/>
-              <w:jc w:val="center"/>
-            </w:pPr>
-            <w:r>
-              <w:t>0.909225</w:t>
-            </w:r>
-          </w:p>
-        </w:tc>
-        <w:tc>
-          <w:tcPr>
-            <w:tcW w:w="1665" w:type="dxa"/>
-            <w:vAlign w:val="center"/>
-          </w:tcPr>
-          <w:p>
-            <w:pPr>
-              <w:pStyle w:val="ListParagraph"/>
-              <w:ind w:left="0"/>
-              <w:jc w:val="center"/>
-            </w:pPr>
-            <w:r>
-              <w:t>0.039754</w:t>
+              <w:rPr>
+                <w:rFonts w:cstheme="minorHAnsi"/>
+              </w:rPr>
+            </w:pPr>
+            <w:r>
+              <w:rPr>
+                <w:rFonts w:cstheme="minorHAnsi"/>
+              </w:rPr>
+              <w:t>0.00331</w:t>
+            </w:r>
+          </w:p>
+        </w:tc>
+        <w:tc>
+          <w:tcPr>
+            <w:tcW w:w="1665" w:type="dxa"/>
+            <w:vAlign w:val="center"/>
+          </w:tcPr>
+          <w:p>
+            <w:pPr>
+              <w:pStyle w:val="ListParagraph"/>
+              <w:ind w:left="0"/>
+              <w:jc w:val="center"/>
+              <w:rPr>
+                <w:rFonts w:cstheme="minorHAnsi"/>
+              </w:rPr>
+            </w:pPr>
+            <w:r>
+              <w:rPr>
+                <w:rFonts w:cstheme="minorHAnsi"/>
+              </w:rPr>
+              <w:t>0.05752</w:t>
+            </w:r>
+          </w:p>
+        </w:tc>
+        <w:tc>
+          <w:tcPr>
+            <w:tcW w:w="1665" w:type="dxa"/>
+            <w:vAlign w:val="center"/>
+          </w:tcPr>
+          <w:p>
+            <w:pPr>
+              <w:pStyle w:val="ListParagraph"/>
+              <w:ind w:left="0"/>
+              <w:jc w:val="center"/>
+              <w:rPr>
+                <w:rFonts w:cstheme="minorHAnsi"/>
+              </w:rPr>
+            </w:pPr>
+            <w:r>
+              <w:rPr>
+                <w:rFonts w:cstheme="minorHAnsi"/>
+              </w:rPr>
+              <w:t>0.03992</w:t>
+            </w:r>
+          </w:p>
+        </w:tc>
+        <w:tc>
+          <w:tcPr>
+            <w:tcW w:w="1665" w:type="dxa"/>
+            <w:vAlign w:val="center"/>
+          </w:tcPr>
+          <w:p>
+            <w:pPr>
+              <w:pStyle w:val="ListParagraph"/>
+              <w:ind w:left="0"/>
+              <w:jc w:val="center"/>
+              <w:rPr>
+                <w:rFonts w:cstheme="minorHAnsi"/>
+                <w:color w:val="FF0000"/>
+              </w:rPr>
+            </w:pPr>
+            <w:r>
+              <w:rPr>
+                <w:rFonts w:cstheme="minorHAnsi"/>
+                <w:color w:val="FF0000"/>
+              </w:rPr>
+              <w:t>2.009923e+11</w:t>
             </w:r>
           </w:p>
         </w:tc>
@@ -3396,57 +2598,83 @@
               <w:pStyle w:val="ListParagraph"/>
               <w:ind w:left="0"/>
               <w:jc w:val="center"/>
-            </w:pPr>
-            <w:r>
-              <w:t>0.579147</w:t>
-            </w:r>
-          </w:p>
-        </w:tc>
-        <w:tc>
-          <w:tcPr>
-            <w:tcW w:w="1665" w:type="dxa"/>
-            <w:vAlign w:val="center"/>
-          </w:tcPr>
-          <w:p>
-            <w:pPr>
-              <w:pStyle w:val="ListParagraph"/>
-              <w:ind w:left="0"/>
-              <w:jc w:val="center"/>
-            </w:pPr>
-            <w:r>
-              <w:t>0.761017</w:t>
-            </w:r>
-          </w:p>
-        </w:tc>
-        <w:tc>
-          <w:tcPr>
-            <w:tcW w:w="1665" w:type="dxa"/>
-            <w:vAlign w:val="center"/>
-          </w:tcPr>
-          <w:p>
-            <w:pPr>
-              <w:pStyle w:val="ListParagraph"/>
-              <w:ind w:left="0"/>
-              <w:jc w:val="center"/>
-            </w:pPr>
-            <w:r>
-              <w:t>0.456835</w:t>
-            </w:r>
-          </w:p>
-        </w:tc>
-        <w:tc>
-          <w:tcPr>
-            <w:tcW w:w="1665" w:type="dxa"/>
-            <w:vAlign w:val="center"/>
-          </w:tcPr>
-          <w:p>
-            <w:pPr>
-              <w:pStyle w:val="ListParagraph"/>
-              <w:ind w:left="0"/>
-              <w:jc w:val="center"/>
-            </w:pPr>
-            <w:r>
-              <w:t>0.057332</w:t>
+              <w:rPr>
+                <w:rFonts w:cstheme="minorHAnsi"/>
+              </w:rPr>
+            </w:pPr>
+            <w:r>
+              <w:rPr>
+                <w:rFonts w:cstheme="minorHAnsi"/>
+              </w:rPr>
+              <w:t>0.01567</w:t>
+            </w:r>
+          </w:p>
+        </w:tc>
+        <w:tc>
+          <w:tcPr>
+            <w:tcW w:w="1665" w:type="dxa"/>
+            <w:vAlign w:val="center"/>
+          </w:tcPr>
+          <w:p>
+            <w:pPr>
+              <w:pStyle w:val="ListParagraph"/>
+              <w:ind w:left="0"/>
+              <w:jc w:val="center"/>
+              <w:rPr>
+                <w:rFonts w:cstheme="minorHAnsi"/>
+              </w:rPr>
+            </w:pPr>
+            <w:r>
+              <w:rPr>
+                <w:rFonts w:cstheme="minorHAnsi"/>
+              </w:rPr>
+              <w:t>0.12518</w:t>
+            </w:r>
+          </w:p>
+        </w:tc>
+        <w:tc>
+          <w:tcPr>
+            <w:tcW w:w="1665" w:type="dxa"/>
+            <w:vAlign w:val="center"/>
+          </w:tcPr>
+          <w:p>
+            <w:pPr>
+              <w:pStyle w:val="ListParagraph"/>
+              <w:ind w:left="0"/>
+              <w:jc w:val="center"/>
+              <w:rPr>
+                <w:rFonts w:cstheme="minorHAnsi"/>
+              </w:rPr>
+            </w:pPr>
+            <w:r>
+              <w:rPr>
+                <w:rFonts w:cstheme="minorHAnsi"/>
+              </w:rPr>
+              <w:t>0.05858</w:t>
+            </w:r>
+          </w:p>
+        </w:tc>
+        <w:tc>
+          <w:tcPr>
+            <w:tcW w:w="1665" w:type="dxa"/>
+            <w:vAlign w:val="center"/>
+          </w:tcPr>
+          <w:p>
+            <w:pPr>
+              <w:pStyle w:val="ListParagraph"/>
+              <w:ind w:left="0"/>
+              <w:jc w:val="center"/>
+              <w:rPr>
+                <w:rFonts w:cstheme="minorHAnsi"/>
+                <w:color w:val="FF0000"/>
+              </w:rPr>
+            </w:pPr>
+            <w:r>
+              <w:rPr>
+                <w:rFonts w:cstheme="minorHAnsi"/>
+                <w:color w:val="FF0000"/>
+              </w:rPr>
+              <w:t>3.583335e+12</w:t>
             </w:r>
           </w:p>
         </w:tc>
@@ -3472,8 +2700,807 @@
                 <w:b/>
                 <w:bCs/>
               </w:rPr>
+              <w:t>MEG</w:t>
+            </w:r>
+          </w:p>
+        </w:tc>
+        <w:tc>
+          <w:tcPr>
+            <w:tcW w:w="1831" w:type="dxa"/>
+            <w:vAlign w:val="center"/>
+          </w:tcPr>
+          <w:p>
+            <w:pPr>
+              <w:pStyle w:val="ListParagraph"/>
+              <w:ind w:left="0"/>
+              <w:jc w:val="center"/>
+              <w:rPr>
+                <w:rFonts w:cstheme="minorHAnsi"/>
+              </w:rPr>
+            </w:pPr>
+            <w:r>
+              <w:rPr>
+                <w:rFonts w:cstheme="minorHAnsi"/>
+              </w:rPr>
+              <w:t>0.00431</w:t>
+            </w:r>
+          </w:p>
+        </w:tc>
+        <w:tc>
+          <w:tcPr>
+            <w:tcW w:w="1665" w:type="dxa"/>
+            <w:vAlign w:val="center"/>
+          </w:tcPr>
+          <w:p>
+            <w:pPr>
+              <w:pStyle w:val="ListParagraph"/>
+              <w:ind w:left="0"/>
+              <w:jc w:val="center"/>
+              <w:rPr>
+                <w:rFonts w:cstheme="minorHAnsi"/>
+              </w:rPr>
+            </w:pPr>
+            <w:r>
+              <w:rPr>
+                <w:rFonts w:cstheme="minorHAnsi"/>
+              </w:rPr>
+              <w:t>0.06565</w:t>
+            </w:r>
+          </w:p>
+        </w:tc>
+        <w:tc>
+          <w:tcPr>
+            <w:tcW w:w="1665" w:type="dxa"/>
+            <w:vAlign w:val="center"/>
+          </w:tcPr>
+          <w:p>
+            <w:pPr>
+              <w:pStyle w:val="ListParagraph"/>
+              <w:ind w:left="0"/>
+              <w:jc w:val="center"/>
+              <w:rPr>
+                <w:rFonts w:cstheme="minorHAnsi"/>
+              </w:rPr>
+            </w:pPr>
+            <w:r>
+              <w:rPr>
+                <w:rFonts w:cstheme="minorHAnsi"/>
+              </w:rPr>
+              <w:t>0.04422</w:t>
+            </w:r>
+          </w:p>
+        </w:tc>
+        <w:tc>
+          <w:tcPr>
+            <w:tcW w:w="1665" w:type="dxa"/>
+            <w:vAlign w:val="center"/>
+          </w:tcPr>
+          <w:p>
+            <w:pPr>
+              <w:pStyle w:val="ListParagraph"/>
+              <w:ind w:left="0"/>
+              <w:jc w:val="center"/>
+              <w:rPr>
+                <w:rFonts w:cstheme="minorHAnsi"/>
+              </w:rPr>
+            </w:pPr>
+            <w:r>
+              <w:rPr>
+                <w:rFonts w:cstheme="minorHAnsi"/>
+                <w:color w:val="FF0000"/>
+              </w:rPr>
+              <w:t>1.393042e+11</w:t>
+            </w:r>
+          </w:p>
+        </w:tc>
+      </w:tr>
+      <w:tr>
+        <w:tc>
+          <w:tcPr>
+            <w:tcW w:w="1804" w:type="dxa"/>
+            <w:vAlign w:val="center"/>
+          </w:tcPr>
+          <w:p>
+            <w:pPr>
+              <w:pStyle w:val="ListParagraph"/>
+              <w:ind w:left="0"/>
+              <w:jc w:val="center"/>
+              <w:rPr>
+                <w:b/>
+                <w:bCs/>
+              </w:rPr>
+            </w:pPr>
+            <w:r>
+              <w:rPr>
+                <w:b/>
+                <w:bCs/>
+              </w:rPr>
+              <w:t>MER</w:t>
+            </w:r>
+          </w:p>
+        </w:tc>
+        <w:tc>
+          <w:tcPr>
+            <w:tcW w:w="1831" w:type="dxa"/>
+            <w:vAlign w:val="center"/>
+          </w:tcPr>
+          <w:p>
+            <w:pPr>
+              <w:pStyle w:val="ListParagraph"/>
+              <w:ind w:left="0"/>
+              <w:jc w:val="center"/>
+              <w:rPr>
+                <w:rFonts w:cstheme="minorHAnsi"/>
+              </w:rPr>
+            </w:pPr>
+            <w:r>
+              <w:rPr>
+                <w:rFonts w:cstheme="minorHAnsi"/>
+              </w:rPr>
+              <w:t>0.00326</w:t>
+            </w:r>
+          </w:p>
+        </w:tc>
+        <w:tc>
+          <w:tcPr>
+            <w:tcW w:w="1665" w:type="dxa"/>
+            <w:vAlign w:val="center"/>
+          </w:tcPr>
+          <w:p>
+            <w:pPr>
+              <w:pStyle w:val="ListParagraph"/>
+              <w:ind w:left="0"/>
+              <w:jc w:val="center"/>
+              <w:rPr>
+                <w:rFonts w:cstheme="minorHAnsi"/>
+              </w:rPr>
+            </w:pPr>
+            <w:r>
+              <w:rPr>
+                <w:rFonts w:cstheme="minorHAnsi"/>
+              </w:rPr>
+              <w:t>0.05708</w:t>
+            </w:r>
+          </w:p>
+        </w:tc>
+        <w:tc>
+          <w:tcPr>
+            <w:tcW w:w="1665" w:type="dxa"/>
+            <w:vAlign w:val="center"/>
+          </w:tcPr>
+          <w:p>
+            <w:pPr>
+              <w:pStyle w:val="ListParagraph"/>
+              <w:ind w:left="0"/>
+              <w:jc w:val="center"/>
+              <w:rPr>
+                <w:rFonts w:cstheme="minorHAnsi"/>
+              </w:rPr>
+            </w:pPr>
+            <w:r>
+              <w:rPr>
+                <w:rFonts w:cstheme="minorHAnsi"/>
+              </w:rPr>
+              <w:t>0.03770</w:t>
+            </w:r>
+          </w:p>
+        </w:tc>
+        <w:tc>
+          <w:tcPr>
+            <w:tcW w:w="1665" w:type="dxa"/>
+            <w:vAlign w:val="center"/>
+          </w:tcPr>
+          <w:p>
+            <w:pPr>
+              <w:pStyle w:val="ListParagraph"/>
+              <w:ind w:left="0"/>
+              <w:jc w:val="center"/>
+              <w:rPr>
+                <w:rFonts w:cstheme="minorHAnsi"/>
+              </w:rPr>
+            </w:pPr>
+            <w:r>
+              <w:rPr>
+                <w:rFonts w:cstheme="minorHAnsi"/>
+              </w:rPr>
+              <w:t>9.170000e-03</w:t>
+            </w:r>
+          </w:p>
+        </w:tc>
+      </w:tr>
+      <w:tr>
+        <w:tc>
+          <w:tcPr>
+            <w:tcW w:w="1804" w:type="dxa"/>
+            <w:vAlign w:val="center"/>
+          </w:tcPr>
+          <w:p>
+            <w:pPr>
+              <w:pStyle w:val="ListParagraph"/>
+              <w:ind w:left="0"/>
+              <w:jc w:val="center"/>
+              <w:rPr>
+                <w:b/>
+                <w:bCs/>
+              </w:rPr>
+            </w:pPr>
+            <w:r>
+              <w:rPr>
+                <w:b/>
+                <w:bCs/>
+              </w:rPr>
+              <w:t>MPI</w:t>
+            </w:r>
+          </w:p>
+        </w:tc>
+        <w:tc>
+          <w:tcPr>
+            <w:tcW w:w="1831" w:type="dxa"/>
+            <w:vAlign w:val="center"/>
+          </w:tcPr>
+          <w:p>
+            <w:pPr>
+              <w:pStyle w:val="ListParagraph"/>
+              <w:ind w:left="0"/>
+              <w:jc w:val="center"/>
+              <w:rPr>
+                <w:rFonts w:cstheme="minorHAnsi"/>
+              </w:rPr>
+            </w:pPr>
+            <w:r>
+              <w:rPr>
+                <w:rFonts w:cstheme="minorHAnsi"/>
+              </w:rPr>
+              <w:t>0.00273</w:t>
+            </w:r>
+          </w:p>
+        </w:tc>
+        <w:tc>
+          <w:tcPr>
+            <w:tcW w:w="1665" w:type="dxa"/>
+            <w:vAlign w:val="center"/>
+          </w:tcPr>
+          <w:p>
+            <w:pPr>
+              <w:pStyle w:val="ListParagraph"/>
+              <w:ind w:left="0"/>
+              <w:jc w:val="center"/>
+              <w:rPr>
+                <w:rFonts w:cstheme="minorHAnsi"/>
+              </w:rPr>
+            </w:pPr>
+            <w:r>
+              <w:rPr>
+                <w:rFonts w:cstheme="minorHAnsi"/>
+              </w:rPr>
+              <w:t>0.05230</w:t>
+            </w:r>
+          </w:p>
+        </w:tc>
+        <w:tc>
+          <w:tcPr>
+            <w:tcW w:w="1665" w:type="dxa"/>
+            <w:vAlign w:val="center"/>
+          </w:tcPr>
+          <w:p>
+            <w:pPr>
+              <w:pStyle w:val="ListParagraph"/>
+              <w:ind w:left="0"/>
+              <w:jc w:val="center"/>
+              <w:rPr>
+                <w:rFonts w:cstheme="minorHAnsi"/>
+              </w:rPr>
+            </w:pPr>
+            <w:r>
+              <w:rPr>
+                <w:rFonts w:cstheme="minorHAnsi"/>
+              </w:rPr>
+              <w:t>0.03390</w:t>
+            </w:r>
+          </w:p>
+        </w:tc>
+        <w:tc>
+          <w:tcPr>
+            <w:tcW w:w="1665" w:type="dxa"/>
+            <w:vAlign w:val="center"/>
+          </w:tcPr>
+          <w:p>
+            <w:pPr>
+              <w:pStyle w:val="ListParagraph"/>
+              <w:ind w:left="0"/>
+              <w:jc w:val="center"/>
+              <w:rPr>
+                <w:rFonts w:cstheme="minorHAnsi"/>
+              </w:rPr>
+            </w:pPr>
+            <w:r>
+              <w:rPr>
+                <w:rFonts w:cstheme="minorHAnsi"/>
+              </w:rPr>
+              <w:t>2.497000e-02</w:t>
+            </w:r>
+          </w:p>
+        </w:tc>
+      </w:tr>
+      <w:tr>
+        <w:tc>
+          <w:tcPr>
+            <w:tcW w:w="1804" w:type="dxa"/>
+            <w:vAlign w:val="center"/>
+          </w:tcPr>
+          <w:p>
+            <w:pPr>
+              <w:pStyle w:val="ListParagraph"/>
+              <w:ind w:left="0"/>
+              <w:jc w:val="center"/>
+              <w:rPr>
+                <w:b/>
+                <w:bCs/>
+              </w:rPr>
+            </w:pPr>
+            <w:r>
+              <w:rPr>
+                <w:b/>
+                <w:bCs/>
+              </w:rPr>
+              <w:t>PGOLD</w:t>
+            </w:r>
+          </w:p>
+        </w:tc>
+        <w:tc>
+          <w:tcPr>
+            <w:tcW w:w="1831" w:type="dxa"/>
+            <w:vAlign w:val="center"/>
+          </w:tcPr>
+          <w:p>
+            <w:pPr>
+              <w:pStyle w:val="ListParagraph"/>
+              <w:ind w:left="0"/>
+              <w:jc w:val="center"/>
+              <w:rPr>
+                <w:rFonts w:cstheme="minorHAnsi"/>
+              </w:rPr>
+            </w:pPr>
+            <w:r>
+              <w:rPr>
+                <w:rFonts w:cstheme="minorHAnsi"/>
+              </w:rPr>
+              <w:t>0.00149</w:t>
+            </w:r>
+          </w:p>
+        </w:tc>
+        <w:tc>
+          <w:tcPr>
+            <w:tcW w:w="1665" w:type="dxa"/>
+            <w:vAlign w:val="center"/>
+          </w:tcPr>
+          <w:p>
+            <w:pPr>
+              <w:pStyle w:val="ListParagraph"/>
+              <w:ind w:left="0"/>
+              <w:jc w:val="center"/>
+              <w:rPr>
+                <w:rFonts w:cstheme="minorHAnsi"/>
+              </w:rPr>
+            </w:pPr>
+            <w:r>
+              <w:rPr>
+                <w:rFonts w:cstheme="minorHAnsi"/>
+              </w:rPr>
+              <w:t>0.03865</w:t>
+            </w:r>
+          </w:p>
+        </w:tc>
+        <w:tc>
+          <w:tcPr>
+            <w:tcW w:w="1665" w:type="dxa"/>
+            <w:vAlign w:val="center"/>
+          </w:tcPr>
+          <w:p>
+            <w:pPr>
+              <w:pStyle w:val="ListParagraph"/>
+              <w:ind w:left="0"/>
+              <w:jc w:val="center"/>
+              <w:rPr>
+                <w:rFonts w:cstheme="minorHAnsi"/>
+              </w:rPr>
+            </w:pPr>
+            <w:r>
+              <w:rPr>
+                <w:rFonts w:cstheme="minorHAnsi"/>
+              </w:rPr>
+              <w:t>0.02818</w:t>
+            </w:r>
+          </w:p>
+        </w:tc>
+        <w:tc>
+          <w:tcPr>
+            <w:tcW w:w="1665" w:type="dxa"/>
+            <w:vAlign w:val="center"/>
+          </w:tcPr>
+          <w:p>
+            <w:pPr>
+              <w:pStyle w:val="ListParagraph"/>
+              <w:ind w:left="0"/>
+              <w:jc w:val="center"/>
+              <w:rPr>
+                <w:rFonts w:cstheme="minorHAnsi"/>
+              </w:rPr>
+            </w:pPr>
+            <w:r>
+              <w:rPr>
+                <w:rFonts w:cstheme="minorHAnsi"/>
+              </w:rPr>
+              <w:t>7.880000e-03</w:t>
+            </w:r>
+          </w:p>
+        </w:tc>
+      </w:tr>
+      <w:tr>
+        <w:tc>
+          <w:tcPr>
+            <w:tcW w:w="1804" w:type="dxa"/>
+            <w:vAlign w:val="center"/>
+          </w:tcPr>
+          <w:p>
+            <w:pPr>
+              <w:pStyle w:val="ListParagraph"/>
+              <w:ind w:left="0"/>
+              <w:jc w:val="center"/>
+              <w:rPr>
+                <w:b/>
+                <w:bCs/>
+              </w:rPr>
+            </w:pPr>
+            <w:r>
+              <w:rPr>
+                <w:b/>
+                <w:bCs/>
+              </w:rPr>
+              <w:t>RLC</w:t>
+            </w:r>
+          </w:p>
+        </w:tc>
+        <w:tc>
+          <w:tcPr>
+            <w:tcW w:w="1831" w:type="dxa"/>
+            <w:vAlign w:val="center"/>
+          </w:tcPr>
+          <w:p>
+            <w:pPr>
+              <w:pStyle w:val="ListParagraph"/>
+              <w:ind w:left="0"/>
+              <w:jc w:val="center"/>
+              <w:rPr>
+                <w:rFonts w:cstheme="minorHAnsi"/>
+              </w:rPr>
+            </w:pPr>
+            <w:r>
+              <w:rPr>
+                <w:rFonts w:cstheme="minorHAnsi"/>
+              </w:rPr>
+              <w:t>0.00338</w:t>
+            </w:r>
+          </w:p>
+        </w:tc>
+        <w:tc>
+          <w:tcPr>
+            <w:tcW w:w="1665" w:type="dxa"/>
+            <w:vAlign w:val="center"/>
+          </w:tcPr>
+          <w:p>
+            <w:pPr>
+              <w:pStyle w:val="ListParagraph"/>
+              <w:ind w:left="0"/>
+              <w:jc w:val="center"/>
+              <w:rPr>
+                <w:rFonts w:cstheme="minorHAnsi"/>
+              </w:rPr>
+            </w:pPr>
+            <w:r>
+              <w:rPr>
+                <w:rFonts w:cstheme="minorHAnsi"/>
+              </w:rPr>
+              <w:t>0.05817</w:t>
+            </w:r>
+          </w:p>
+        </w:tc>
+        <w:tc>
+          <w:tcPr>
+            <w:tcW w:w="1665" w:type="dxa"/>
+            <w:vAlign w:val="center"/>
+          </w:tcPr>
+          <w:p>
+            <w:pPr>
+              <w:pStyle w:val="ListParagraph"/>
+              <w:ind w:left="0"/>
+              <w:jc w:val="center"/>
+              <w:rPr>
+                <w:rFonts w:cstheme="minorHAnsi"/>
+              </w:rPr>
+            </w:pPr>
+            <w:r>
+              <w:rPr>
+                <w:rFonts w:cstheme="minorHAnsi"/>
+              </w:rPr>
+              <w:t>0.03978</w:t>
+            </w:r>
+          </w:p>
+        </w:tc>
+        <w:tc>
+          <w:tcPr>
+            <w:tcW w:w="1665" w:type="dxa"/>
+            <w:vAlign w:val="center"/>
+          </w:tcPr>
+          <w:p>
+            <w:pPr>
+              <w:pStyle w:val="ListParagraph"/>
+              <w:ind w:left="0"/>
+              <w:jc w:val="center"/>
+              <w:rPr>
+                <w:rFonts w:cstheme="minorHAnsi"/>
+              </w:rPr>
+            </w:pPr>
+            <w:r>
+              <w:rPr>
+                <w:rFonts w:cstheme="minorHAnsi"/>
+              </w:rPr>
+              <w:t>6.922000e-02</w:t>
+            </w:r>
+          </w:p>
+        </w:tc>
+      </w:tr>
+      <w:tr>
+        <w:tc>
+          <w:tcPr>
+            <w:tcW w:w="1804" w:type="dxa"/>
+            <w:vAlign w:val="center"/>
+          </w:tcPr>
+          <w:p>
+            <w:pPr>
+              <w:pStyle w:val="ListParagraph"/>
+              <w:ind w:left="0"/>
+              <w:jc w:val="center"/>
+              <w:rPr>
+                <w:b/>
+                <w:bCs/>
+              </w:rPr>
+            </w:pPr>
+            <w:r>
+              <w:rPr>
+                <w:b/>
+                <w:bCs/>
+              </w:rPr>
+              <w:t>RRHI</w:t>
+            </w:r>
+          </w:p>
+        </w:tc>
+        <w:tc>
+          <w:tcPr>
+            <w:tcW w:w="1831" w:type="dxa"/>
+            <w:vAlign w:val="center"/>
+          </w:tcPr>
+          <w:p>
+            <w:pPr>
+              <w:pStyle w:val="ListParagraph"/>
+              <w:ind w:left="0"/>
+              <w:jc w:val="center"/>
+              <w:rPr>
+                <w:rFonts w:cstheme="minorHAnsi"/>
+              </w:rPr>
+            </w:pPr>
+            <w:r>
+              <w:rPr>
+                <w:rFonts w:cstheme="minorHAnsi"/>
+              </w:rPr>
+              <w:t>0.00131</w:t>
+            </w:r>
+          </w:p>
+        </w:tc>
+        <w:tc>
+          <w:tcPr>
+            <w:tcW w:w="1665" w:type="dxa"/>
+            <w:vAlign w:val="center"/>
+          </w:tcPr>
+          <w:p>
+            <w:pPr>
+              <w:pStyle w:val="ListParagraph"/>
+              <w:ind w:left="0"/>
+              <w:jc w:val="center"/>
+              <w:rPr>
+                <w:rFonts w:cstheme="minorHAnsi"/>
+              </w:rPr>
+            </w:pPr>
+            <w:r>
+              <w:rPr>
+                <w:rFonts w:cstheme="minorHAnsi"/>
+              </w:rPr>
+              <w:t>0.03618</w:t>
+            </w:r>
+          </w:p>
+        </w:tc>
+        <w:tc>
+          <w:tcPr>
+            <w:tcW w:w="1665" w:type="dxa"/>
+            <w:vAlign w:val="center"/>
+          </w:tcPr>
+          <w:p>
+            <w:pPr>
+              <w:pStyle w:val="ListParagraph"/>
+              <w:ind w:left="0"/>
+              <w:jc w:val="center"/>
+              <w:rPr>
+                <w:rFonts w:cstheme="minorHAnsi"/>
+              </w:rPr>
+            </w:pPr>
+            <w:r>
+              <w:rPr>
+                <w:rFonts w:cstheme="minorHAnsi"/>
+              </w:rPr>
+              <w:t>0.02699</w:t>
+            </w:r>
+          </w:p>
+        </w:tc>
+        <w:tc>
+          <w:tcPr>
+            <w:tcW w:w="1665" w:type="dxa"/>
+            <w:vAlign w:val="center"/>
+          </w:tcPr>
+          <w:p>
+            <w:pPr>
+              <w:pStyle w:val="ListParagraph"/>
+              <w:ind w:left="0"/>
+              <w:jc w:val="center"/>
+              <w:rPr>
+                <w:rFonts w:cstheme="minorHAnsi"/>
+              </w:rPr>
+            </w:pPr>
+            <w:r>
+              <w:rPr>
+                <w:rFonts w:cstheme="minorHAnsi"/>
+              </w:rPr>
+              <w:t>6.390000e-03</w:t>
+            </w:r>
+          </w:p>
+        </w:tc>
+      </w:tr>
+      <w:tr>
+        <w:tc>
+          <w:tcPr>
+            <w:tcW w:w="1804" w:type="dxa"/>
+            <w:vAlign w:val="center"/>
+          </w:tcPr>
+          <w:p>
+            <w:pPr>
+              <w:pStyle w:val="ListParagraph"/>
+              <w:ind w:left="0"/>
+              <w:jc w:val="center"/>
+              <w:rPr>
+                <w:b/>
+                <w:bCs/>
+              </w:rPr>
+            </w:pPr>
+            <w:r>
+              <w:rPr>
+                <w:b/>
+                <w:bCs/>
+              </w:rPr>
+              <w:t>SMC</w:t>
+            </w:r>
+          </w:p>
+        </w:tc>
+        <w:tc>
+          <w:tcPr>
+            <w:tcW w:w="1831" w:type="dxa"/>
+            <w:vAlign w:val="center"/>
+          </w:tcPr>
+          <w:p>
+            <w:pPr>
+              <w:pStyle w:val="ListParagraph"/>
+              <w:ind w:left="0"/>
+              <w:jc w:val="center"/>
+              <w:rPr>
+                <w:rFonts w:cstheme="minorHAnsi"/>
+              </w:rPr>
+            </w:pPr>
+            <w:r>
+              <w:rPr>
+                <w:rFonts w:cstheme="minorHAnsi"/>
+              </w:rPr>
+              <w:t>0.00137</w:t>
+            </w:r>
+          </w:p>
+        </w:tc>
+        <w:tc>
+          <w:tcPr>
+            <w:tcW w:w="1665" w:type="dxa"/>
+            <w:vAlign w:val="center"/>
+          </w:tcPr>
+          <w:p>
+            <w:pPr>
+              <w:pStyle w:val="ListParagraph"/>
+              <w:ind w:left="0"/>
+              <w:jc w:val="center"/>
+              <w:rPr>
+                <w:rFonts w:cstheme="minorHAnsi"/>
+              </w:rPr>
+            </w:pPr>
+            <w:r>
+              <w:rPr>
+                <w:rFonts w:cstheme="minorHAnsi"/>
+              </w:rPr>
+              <w:t>0.03702</w:t>
+            </w:r>
+          </w:p>
+        </w:tc>
+        <w:tc>
+          <w:tcPr>
+            <w:tcW w:w="1665" w:type="dxa"/>
+            <w:vAlign w:val="center"/>
+          </w:tcPr>
+          <w:p>
+            <w:pPr>
+              <w:pStyle w:val="ListParagraph"/>
+              <w:ind w:left="0"/>
+              <w:jc w:val="center"/>
+              <w:rPr>
+                <w:rFonts w:cstheme="minorHAnsi"/>
+              </w:rPr>
+            </w:pPr>
+            <w:r>
+              <w:rPr>
+                <w:rFonts w:cstheme="minorHAnsi"/>
+              </w:rPr>
+              <w:t>0.02317</w:t>
+            </w:r>
+          </w:p>
+        </w:tc>
+        <w:tc>
+          <w:tcPr>
+            <w:tcW w:w="1665" w:type="dxa"/>
+            <w:vAlign w:val="center"/>
+          </w:tcPr>
+          <w:p>
+            <w:pPr>
+              <w:pStyle w:val="ListParagraph"/>
+              <w:ind w:left="0"/>
+              <w:jc w:val="center"/>
+              <w:rPr>
+                <w:rFonts w:cstheme="minorHAnsi"/>
+              </w:rPr>
+            </w:pPr>
+            <w:r>
+              <w:rPr>
+                <w:rFonts w:cstheme="minorHAnsi"/>
+              </w:rPr>
+              <w:t>5.690000e-03</w:t>
+            </w:r>
+          </w:p>
+        </w:tc>
+      </w:tr>
+      <w:tr>
+        <w:tc>
+          <w:tcPr>
+            <w:tcW w:w="1804" w:type="dxa"/>
+            <w:vAlign w:val="center"/>
+          </w:tcPr>
+          <w:p>
+            <w:pPr>
+              <w:pStyle w:val="ListParagraph"/>
+              <w:ind w:left="0"/>
+              <w:jc w:val="center"/>
+              <w:rPr>
+                <w:b/>
+                <w:bCs/>
+              </w:rPr>
+            </w:pPr>
+            <w:r>
+              <w:rPr>
+                <w:b/>
+                <w:bCs/>
+              </w:rPr>
               <w:lastRenderedPageBreak/>
-              <w:t>MEG</w:t>
+              <w:t>TEL</w:t>
             </w:r>
           </w:p>
         </w:tc>
@@ -3487,57 +3514,81 @@
               <w:pStyle w:val="ListParagraph"/>
               <w:ind w:left="0"/>
               <w:jc w:val="center"/>
-            </w:pPr>
-            <w:r>
-              <w:t>0.018316</w:t>
-            </w:r>
-          </w:p>
-        </w:tc>
-        <w:tc>
-          <w:tcPr>
-            <w:tcW w:w="1665" w:type="dxa"/>
-            <w:vAlign w:val="center"/>
-          </w:tcPr>
-          <w:p>
-            <w:pPr>
-              <w:pStyle w:val="ListParagraph"/>
-              <w:ind w:left="0"/>
-              <w:jc w:val="center"/>
-            </w:pPr>
-            <w:r>
-              <w:t>0.135336</w:t>
-            </w:r>
-          </w:p>
-        </w:tc>
-        <w:tc>
-          <w:tcPr>
-            <w:tcW w:w="1665" w:type="dxa"/>
-            <w:vAlign w:val="center"/>
-          </w:tcPr>
-          <w:p>
-            <w:pPr>
-              <w:pStyle w:val="ListParagraph"/>
-              <w:ind w:left="0"/>
-              <w:jc w:val="center"/>
-            </w:pPr>
-            <w:r>
-              <w:t>0.089568</w:t>
-            </w:r>
-          </w:p>
-        </w:tc>
-        <w:tc>
-          <w:tcPr>
-            <w:tcW w:w="1665" w:type="dxa"/>
-            <w:vAlign w:val="center"/>
-          </w:tcPr>
-          <w:p>
-            <w:pPr>
-              <w:pStyle w:val="ListParagraph"/>
-              <w:ind w:left="0"/>
-              <w:jc w:val="center"/>
-            </w:pPr>
-            <w:r>
-              <w:t>0.044411</w:t>
+              <w:rPr>
+                <w:rFonts w:cstheme="minorHAnsi"/>
+              </w:rPr>
+            </w:pPr>
+            <w:r>
+              <w:rPr>
+                <w:rFonts w:cstheme="minorHAnsi"/>
+              </w:rPr>
+              <w:t>0.00178</w:t>
+            </w:r>
+          </w:p>
+        </w:tc>
+        <w:tc>
+          <w:tcPr>
+            <w:tcW w:w="1665" w:type="dxa"/>
+            <w:vAlign w:val="center"/>
+          </w:tcPr>
+          <w:p>
+            <w:pPr>
+              <w:pStyle w:val="ListParagraph"/>
+              <w:ind w:left="0"/>
+              <w:jc w:val="center"/>
+              <w:rPr>
+                <w:rFonts w:cstheme="minorHAnsi"/>
+              </w:rPr>
+            </w:pPr>
+            <w:r>
+              <w:rPr>
+                <w:rFonts w:cstheme="minorHAnsi"/>
+              </w:rPr>
+              <w:t>0.04214</w:t>
+            </w:r>
+          </w:p>
+        </w:tc>
+        <w:tc>
+          <w:tcPr>
+            <w:tcW w:w="1665" w:type="dxa"/>
+            <w:vAlign w:val="center"/>
+          </w:tcPr>
+          <w:p>
+            <w:pPr>
+              <w:pStyle w:val="ListParagraph"/>
+              <w:ind w:left="0"/>
+              <w:jc w:val="center"/>
+              <w:rPr>
+                <w:rFonts w:cstheme="minorHAnsi"/>
+              </w:rPr>
+            </w:pPr>
+            <w:r>
+              <w:rPr>
+                <w:rFonts w:cstheme="minorHAnsi"/>
+              </w:rPr>
+              <w:t>0.03002</w:t>
+            </w:r>
+          </w:p>
+        </w:tc>
+        <w:tc>
+          <w:tcPr>
+            <w:tcW w:w="1665" w:type="dxa"/>
+            <w:vAlign w:val="center"/>
+          </w:tcPr>
+          <w:p>
+            <w:pPr>
+              <w:pStyle w:val="ListParagraph"/>
+              <w:ind w:left="0"/>
+              <w:jc w:val="center"/>
+              <w:rPr>
+                <w:rFonts w:cstheme="minorHAnsi"/>
+              </w:rPr>
+            </w:pPr>
+            <w:r>
+              <w:rPr>
+                <w:rFonts w:cstheme="minorHAnsi"/>
+              </w:rPr>
+              <w:t>4.240000e-03</w:t>
             </w:r>
           </w:p>
         </w:tc>
@@ -3563,7 +3614,7 @@
                 <w:b/>
                 <w:bCs/>
               </w:rPr>
-              <w:t>MER</w:t>
+              <w:t>URC</w:t>
             </w:r>
           </w:p>
         </w:tc>
@@ -3577,687 +3628,81 @@
               <w:pStyle w:val="ListParagraph"/>
               <w:ind w:left="0"/>
               <w:jc w:val="center"/>
-            </w:pPr>
-            <w:r>
-              <w:t>57.848920</w:t>
-            </w:r>
-          </w:p>
-        </w:tc>
-        <w:tc>
-          <w:tcPr>
-            <w:tcW w:w="1665" w:type="dxa"/>
-            <w:vAlign w:val="center"/>
-          </w:tcPr>
-          <w:p>
-            <w:pPr>
-              <w:pStyle w:val="ListParagraph"/>
-              <w:ind w:left="0"/>
-              <w:jc w:val="center"/>
-            </w:pPr>
-            <w:r>
-              <w:t>7.605848</w:t>
-            </w:r>
-          </w:p>
-        </w:tc>
-        <w:tc>
-          <w:tcPr>
-            <w:tcW w:w="1665" w:type="dxa"/>
-            <w:vAlign w:val="center"/>
-          </w:tcPr>
-          <w:p>
-            <w:pPr>
-              <w:pStyle w:val="ListParagraph"/>
-              <w:ind w:left="0"/>
-              <w:jc w:val="center"/>
-            </w:pPr>
-            <w:r>
-              <w:t>4.772926</w:t>
-            </w:r>
-          </w:p>
-        </w:tc>
-        <w:tc>
-          <w:tcPr>
-            <w:tcW w:w="1665" w:type="dxa"/>
-            <w:vAlign w:val="center"/>
-          </w:tcPr>
-          <w:p>
-            <w:pPr>
-              <w:pStyle w:val="ListParagraph"/>
-              <w:ind w:left="0"/>
-              <w:jc w:val="center"/>
-            </w:pPr>
-            <w:r>
-              <w:t>0.037546</w:t>
-            </w:r>
-          </w:p>
-        </w:tc>
-      </w:tr>
-      <w:tr>
-        <w:tc>
-          <w:tcPr>
-            <w:tcW w:w="1804" w:type="dxa"/>
-            <w:vAlign w:val="center"/>
-          </w:tcPr>
-          <w:p>
-            <w:pPr>
-              <w:pStyle w:val="ListParagraph"/>
-              <w:ind w:left="0"/>
-              <w:jc w:val="center"/>
-              <w:rPr>
-                <w:b/>
-                <w:bCs/>
-              </w:rPr>
-            </w:pPr>
-            <w:r>
-              <w:rPr>
-                <w:b/>
-                <w:bCs/>
-              </w:rPr>
-              <w:t>MPI</w:t>
-            </w:r>
-          </w:p>
-        </w:tc>
-        <w:tc>
-          <w:tcPr>
-            <w:tcW w:w="1831" w:type="dxa"/>
-            <w:vAlign w:val="center"/>
-          </w:tcPr>
-          <w:p>
-            <w:pPr>
-              <w:pStyle w:val="ListParagraph"/>
-              <w:ind w:left="0"/>
-              <w:jc w:val="center"/>
-            </w:pPr>
-            <w:r>
-              <w:t>0.045508</w:t>
-            </w:r>
-          </w:p>
-        </w:tc>
-        <w:tc>
-          <w:tcPr>
-            <w:tcW w:w="1665" w:type="dxa"/>
-            <w:vAlign w:val="center"/>
-          </w:tcPr>
-          <w:p>
-            <w:pPr>
-              <w:pStyle w:val="ListParagraph"/>
-              <w:ind w:left="0"/>
-              <w:jc w:val="center"/>
-            </w:pPr>
-            <w:r>
-              <w:t>0.213325</w:t>
-            </w:r>
-          </w:p>
-        </w:tc>
-        <w:tc>
-          <w:tcPr>
-            <w:tcW w:w="1665" w:type="dxa"/>
-            <w:vAlign w:val="center"/>
-          </w:tcPr>
-          <w:p>
-            <w:pPr>
-              <w:pStyle w:val="ListParagraph"/>
-              <w:ind w:left="0"/>
-              <w:jc w:val="center"/>
-            </w:pPr>
-            <w:r>
-              <w:t>0.142975</w:t>
-            </w:r>
-          </w:p>
-        </w:tc>
-        <w:tc>
-          <w:tcPr>
-            <w:tcW w:w="1665" w:type="dxa"/>
-            <w:vAlign w:val="center"/>
-          </w:tcPr>
-          <w:p>
-            <w:pPr>
-              <w:pStyle w:val="ListParagraph"/>
-              <w:ind w:left="0"/>
-              <w:jc w:val="center"/>
-            </w:pPr>
-            <w:r>
-              <w:t>0.033738</w:t>
-            </w:r>
-          </w:p>
-        </w:tc>
-      </w:tr>
-      <w:tr>
-        <w:tc>
-          <w:tcPr>
-            <w:tcW w:w="1804" w:type="dxa"/>
-            <w:vAlign w:val="center"/>
-          </w:tcPr>
-          <w:p>
-            <w:pPr>
-              <w:pStyle w:val="ListParagraph"/>
-              <w:ind w:left="0"/>
-              <w:jc w:val="center"/>
-              <w:rPr>
-                <w:b/>
-                <w:bCs/>
-              </w:rPr>
-            </w:pPr>
-            <w:r>
-              <w:rPr>
-                <w:b/>
-                <w:bCs/>
-              </w:rPr>
-              <w:t>PGOLD</w:t>
-            </w:r>
-          </w:p>
-        </w:tc>
-        <w:tc>
-          <w:tcPr>
-            <w:tcW w:w="1831" w:type="dxa"/>
-            <w:vAlign w:val="center"/>
-          </w:tcPr>
-          <w:p>
-            <w:pPr>
-              <w:pStyle w:val="ListParagraph"/>
-              <w:ind w:left="0"/>
-              <w:jc w:val="center"/>
-            </w:pPr>
-            <w:r>
-              <w:t>2.051151</w:t>
-            </w:r>
-          </w:p>
-        </w:tc>
-        <w:tc>
-          <w:tcPr>
-            <w:tcW w:w="1665" w:type="dxa"/>
-            <w:vAlign w:val="center"/>
-          </w:tcPr>
-          <w:p>
-            <w:pPr>
-              <w:pStyle w:val="ListParagraph"/>
-              <w:ind w:left="0"/>
-              <w:jc w:val="center"/>
-            </w:pPr>
-            <w:r>
-              <w:t>1.432184</w:t>
-            </w:r>
-          </w:p>
-        </w:tc>
-        <w:tc>
-          <w:tcPr>
-            <w:tcW w:w="1665" w:type="dxa"/>
-            <w:vAlign w:val="center"/>
-          </w:tcPr>
-          <w:p>
-            <w:pPr>
-              <w:pStyle w:val="ListParagraph"/>
-              <w:ind w:left="0"/>
-              <w:jc w:val="center"/>
-            </w:pPr>
-            <w:r>
-              <w:t>1.053508</w:t>
-            </w:r>
-          </w:p>
-        </w:tc>
-        <w:tc>
-          <w:tcPr>
-            <w:tcW w:w="1665" w:type="dxa"/>
-            <w:vAlign w:val="center"/>
-          </w:tcPr>
-          <w:p>
-            <w:pPr>
-              <w:pStyle w:val="ListParagraph"/>
-              <w:ind w:left="0"/>
-              <w:jc w:val="center"/>
-            </w:pPr>
-            <w:r>
-              <w:t>0.028002</w:t>
-            </w:r>
-          </w:p>
-        </w:tc>
-      </w:tr>
-      <w:tr>
-        <w:tc>
-          <w:tcPr>
-            <w:tcW w:w="1804" w:type="dxa"/>
-            <w:vAlign w:val="center"/>
-          </w:tcPr>
-          <w:p>
-            <w:pPr>
-              <w:pStyle w:val="ListParagraph"/>
-              <w:ind w:left="0"/>
-              <w:jc w:val="center"/>
-              <w:rPr>
-                <w:b/>
-                <w:bCs/>
-              </w:rPr>
-            </w:pPr>
-            <w:r>
-              <w:rPr>
-                <w:b/>
-                <w:bCs/>
-              </w:rPr>
-              <w:t>RLC</w:t>
-            </w:r>
-          </w:p>
-        </w:tc>
-        <w:tc>
-          <w:tcPr>
-            <w:tcW w:w="1831" w:type="dxa"/>
-            <w:vAlign w:val="center"/>
-          </w:tcPr>
-          <w:p>
-            <w:pPr>
-              <w:pStyle w:val="ListParagraph"/>
-              <w:ind w:left="0"/>
-              <w:jc w:val="center"/>
-            </w:pPr>
-            <w:r>
-              <w:t>0.474353</w:t>
-            </w:r>
-          </w:p>
-        </w:tc>
-        <w:tc>
-          <w:tcPr>
-            <w:tcW w:w="1665" w:type="dxa"/>
-            <w:vAlign w:val="center"/>
-          </w:tcPr>
-          <w:p>
-            <w:pPr>
-              <w:pStyle w:val="ListParagraph"/>
-              <w:ind w:left="0"/>
-              <w:jc w:val="center"/>
-            </w:pPr>
-            <w:r>
-              <w:t>0.688733</w:t>
-            </w:r>
-          </w:p>
-        </w:tc>
-        <w:tc>
-          <w:tcPr>
-            <w:tcW w:w="1665" w:type="dxa"/>
-            <w:vAlign w:val="center"/>
-          </w:tcPr>
-          <w:p>
-            <w:pPr>
-              <w:pStyle w:val="ListParagraph"/>
-              <w:ind w:left="0"/>
-              <w:jc w:val="center"/>
-            </w:pPr>
-            <w:r>
-              <w:t>0.446334</w:t>
-            </w:r>
-          </w:p>
-        </w:tc>
-        <w:tc>
-          <w:tcPr>
-            <w:tcW w:w="1665" w:type="dxa"/>
-            <w:vAlign w:val="center"/>
-          </w:tcPr>
-          <w:p>
-            <w:pPr>
-              <w:pStyle w:val="ListParagraph"/>
-              <w:ind w:left="0"/>
-              <w:jc w:val="center"/>
-            </w:pPr>
-            <w:r>
-              <w:t>0.039573</w:t>
-            </w:r>
-          </w:p>
-        </w:tc>
-      </w:tr>
-      <w:tr>
-        <w:tc>
-          <w:tcPr>
-            <w:tcW w:w="1804" w:type="dxa"/>
-            <w:vAlign w:val="center"/>
-          </w:tcPr>
-          <w:p>
-            <w:pPr>
-              <w:pStyle w:val="ListParagraph"/>
-              <w:ind w:left="0"/>
-              <w:jc w:val="center"/>
-              <w:rPr>
-                <w:b/>
-                <w:bCs/>
-              </w:rPr>
-            </w:pPr>
-            <w:r>
-              <w:rPr>
-                <w:b/>
-                <w:bCs/>
-              </w:rPr>
-              <w:t>RRHI</w:t>
-            </w:r>
-          </w:p>
-        </w:tc>
-        <w:tc>
-          <w:tcPr>
-            <w:tcW w:w="1831" w:type="dxa"/>
-            <w:vAlign w:val="center"/>
-          </w:tcPr>
-          <w:p>
-            <w:pPr>
-              <w:pStyle w:val="ListParagraph"/>
-              <w:ind w:left="0"/>
-              <w:jc w:val="center"/>
-            </w:pPr>
-            <w:r>
-              <w:t>6.239762</w:t>
-            </w:r>
-          </w:p>
-        </w:tc>
-        <w:tc>
-          <w:tcPr>
-            <w:tcW w:w="1665" w:type="dxa"/>
-            <w:vAlign w:val="center"/>
-          </w:tcPr>
-          <w:p>
-            <w:pPr>
-              <w:pStyle w:val="ListParagraph"/>
-              <w:ind w:left="0"/>
-              <w:jc w:val="center"/>
-            </w:pPr>
-            <w:r>
-              <w:t>2.497952</w:t>
-            </w:r>
-          </w:p>
-        </w:tc>
-        <w:tc>
-          <w:tcPr>
-            <w:tcW w:w="1665" w:type="dxa"/>
-            <w:vAlign w:val="center"/>
-          </w:tcPr>
-          <w:p>
-            <w:pPr>
-              <w:pStyle w:val="ListParagraph"/>
-              <w:ind w:left="0"/>
-              <w:jc w:val="center"/>
-            </w:pPr>
-            <w:r>
-              <w:t>1.873154</w:t>
-            </w:r>
-          </w:p>
-        </w:tc>
-        <w:tc>
-          <w:tcPr>
-            <w:tcW w:w="1665" w:type="dxa"/>
-            <w:vAlign w:val="center"/>
-          </w:tcPr>
-          <w:p>
-            <w:pPr>
-              <w:pStyle w:val="ListParagraph"/>
-              <w:ind w:left="0"/>
-              <w:jc w:val="center"/>
-            </w:pPr>
-            <w:r>
-              <w:t>0.026765</w:t>
-            </w:r>
-          </w:p>
-        </w:tc>
-      </w:tr>
-      <w:tr>
-        <w:tc>
-          <w:tcPr>
-            <w:tcW w:w="1804" w:type="dxa"/>
-            <w:vAlign w:val="center"/>
-          </w:tcPr>
-          <w:p>
-            <w:pPr>
-              <w:pStyle w:val="ListParagraph"/>
-              <w:ind w:left="0"/>
-              <w:jc w:val="center"/>
-              <w:rPr>
-                <w:b/>
-                <w:bCs/>
-              </w:rPr>
-            </w:pPr>
-            <w:r>
-              <w:rPr>
-                <w:b/>
-                <w:bCs/>
-              </w:rPr>
-              <w:t>SMC</w:t>
-            </w:r>
-          </w:p>
-        </w:tc>
-        <w:tc>
-          <w:tcPr>
-            <w:tcW w:w="1831" w:type="dxa"/>
-            <w:vAlign w:val="center"/>
-          </w:tcPr>
-          <w:p>
-            <w:pPr>
-              <w:pStyle w:val="ListParagraph"/>
-              <w:ind w:left="0"/>
-              <w:jc w:val="center"/>
-            </w:pPr>
-            <w:r>
-              <w:t>9.741641</w:t>
-            </w:r>
-          </w:p>
-        </w:tc>
-        <w:tc>
-          <w:tcPr>
-            <w:tcW w:w="1665" w:type="dxa"/>
-            <w:vAlign w:val="center"/>
-          </w:tcPr>
-          <w:p>
-            <w:pPr>
-              <w:pStyle w:val="ListParagraph"/>
-              <w:ind w:left="0"/>
-              <w:jc w:val="center"/>
-            </w:pPr>
-            <w:r>
-              <w:t>3.121160</w:t>
-            </w:r>
-          </w:p>
-        </w:tc>
-        <w:tc>
-          <w:tcPr>
-            <w:tcW w:w="1665" w:type="dxa"/>
-            <w:vAlign w:val="center"/>
-          </w:tcPr>
-          <w:p>
-            <w:pPr>
-              <w:pStyle w:val="ListParagraph"/>
-              <w:ind w:left="0"/>
-              <w:jc w:val="center"/>
-            </w:pPr>
-            <w:r>
-              <w:t>1.633596</w:t>
-            </w:r>
-          </w:p>
-        </w:tc>
-        <w:tc>
-          <w:tcPr>
-            <w:tcW w:w="1665" w:type="dxa"/>
-            <w:vAlign w:val="center"/>
-          </w:tcPr>
-          <w:p>
-            <w:pPr>
-              <w:pStyle w:val="ListParagraph"/>
-              <w:ind w:left="0"/>
-              <w:jc w:val="center"/>
-            </w:pPr>
-            <w:r>
-              <w:t>0.022560</w:t>
-            </w:r>
-          </w:p>
-        </w:tc>
-      </w:tr>
-      <w:tr>
-        <w:tc>
-          <w:tcPr>
-            <w:tcW w:w="1804" w:type="dxa"/>
-            <w:vAlign w:val="center"/>
-          </w:tcPr>
-          <w:p>
-            <w:pPr>
-              <w:pStyle w:val="ListParagraph"/>
-              <w:ind w:left="0"/>
-              <w:jc w:val="center"/>
-              <w:rPr>
-                <w:b/>
-                <w:bCs/>
-              </w:rPr>
-            </w:pPr>
-            <w:r>
-              <w:rPr>
-                <w:b/>
-                <w:bCs/>
-              </w:rPr>
-              <w:t>TEL</w:t>
-            </w:r>
-          </w:p>
-        </w:tc>
-        <w:tc>
-          <w:tcPr>
-            <w:tcW w:w="1831" w:type="dxa"/>
-            <w:vAlign w:val="center"/>
-          </w:tcPr>
-          <w:p>
-            <w:pPr>
-              <w:pStyle w:val="ListParagraph"/>
-              <w:ind w:left="0"/>
-              <w:jc w:val="center"/>
-            </w:pPr>
-            <w:r>
-              <w:t>4258.850672</w:t>
-            </w:r>
-          </w:p>
-        </w:tc>
-        <w:tc>
-          <w:tcPr>
-            <w:tcW w:w="1665" w:type="dxa"/>
-            <w:vAlign w:val="center"/>
-          </w:tcPr>
-          <w:p>
-            <w:pPr>
-              <w:pStyle w:val="ListParagraph"/>
-              <w:ind w:left="0"/>
-              <w:jc w:val="center"/>
-            </w:pPr>
-            <w:r>
-              <w:t>65.259870</w:t>
-            </w:r>
-          </w:p>
-        </w:tc>
-        <w:tc>
-          <w:tcPr>
-            <w:tcW w:w="1665" w:type="dxa"/>
-            <w:vAlign w:val="center"/>
-          </w:tcPr>
-          <w:p>
-            <w:pPr>
-              <w:pStyle w:val="ListParagraph"/>
-              <w:ind w:left="0"/>
-              <w:jc w:val="center"/>
-            </w:pPr>
-            <w:r>
-              <w:t>44.221286</w:t>
-            </w:r>
-          </w:p>
-        </w:tc>
-        <w:tc>
-          <w:tcPr>
-            <w:tcW w:w="1665" w:type="dxa"/>
-            <w:vAlign w:val="center"/>
-          </w:tcPr>
-          <w:p>
-            <w:pPr>
-              <w:pStyle w:val="ListParagraph"/>
-              <w:ind w:left="0"/>
-              <w:jc w:val="center"/>
-            </w:pPr>
-            <w:r>
-              <w:t>0.029942</w:t>
-            </w:r>
-          </w:p>
-        </w:tc>
-      </w:tr>
-      <w:tr>
-        <w:tc>
-          <w:tcPr>
-            <w:tcW w:w="1804" w:type="dxa"/>
-            <w:vAlign w:val="center"/>
-          </w:tcPr>
-          <w:p>
-            <w:pPr>
-              <w:pStyle w:val="ListParagraph"/>
-              <w:ind w:left="0"/>
-              <w:jc w:val="center"/>
-              <w:rPr>
-                <w:b/>
-                <w:bCs/>
-              </w:rPr>
-            </w:pPr>
-            <w:r>
-              <w:rPr>
-                <w:b/>
-                <w:bCs/>
-              </w:rPr>
-              <w:t>URC</w:t>
-            </w:r>
-          </w:p>
-        </w:tc>
-        <w:tc>
-          <w:tcPr>
-            <w:tcW w:w="1831" w:type="dxa"/>
-            <w:vAlign w:val="center"/>
-          </w:tcPr>
-          <w:p>
-            <w:pPr>
-              <w:pStyle w:val="ListParagraph"/>
-              <w:ind w:left="0"/>
-              <w:jc w:val="center"/>
-            </w:pPr>
-            <w:r>
-              <w:t>12.778722</w:t>
-            </w:r>
-          </w:p>
-        </w:tc>
-        <w:tc>
-          <w:tcPr>
-            <w:tcW w:w="1665" w:type="dxa"/>
-            <w:vAlign w:val="center"/>
-          </w:tcPr>
-          <w:p>
-            <w:pPr>
-              <w:pStyle w:val="ListParagraph"/>
-              <w:ind w:left="0"/>
-              <w:jc w:val="center"/>
-            </w:pPr>
-            <w:r>
-              <w:t>3.574734</w:t>
-            </w:r>
-          </w:p>
-        </w:tc>
-        <w:tc>
-          <w:tcPr>
-            <w:tcW w:w="1665" w:type="dxa"/>
-            <w:vAlign w:val="center"/>
-          </w:tcPr>
-          <w:p>
-            <w:pPr>
-              <w:pStyle w:val="ListParagraph"/>
-              <w:ind w:left="0"/>
-              <w:jc w:val="center"/>
-            </w:pPr>
-            <w:r>
-              <w:t>2.020836</w:t>
-            </w:r>
-          </w:p>
-        </w:tc>
-        <w:tc>
-          <w:tcPr>
-            <w:tcW w:w="1665" w:type="dxa"/>
-            <w:vAlign w:val="center"/>
-          </w:tcPr>
-          <w:p>
-            <w:pPr>
-              <w:pStyle w:val="ListParagraph"/>
-              <w:ind w:left="0"/>
-              <w:jc w:val="center"/>
-            </w:pPr>
-            <w:r>
-              <w:t>0.037336</w:t>
+              <w:rPr>
+                <w:rFonts w:cstheme="minorHAnsi"/>
+              </w:rPr>
+            </w:pPr>
+            <w:r>
+              <w:rPr>
+                <w:rFonts w:cstheme="minorHAnsi"/>
+              </w:rPr>
+              <w:t>0.00297</w:t>
+            </w:r>
+          </w:p>
+        </w:tc>
+        <w:tc>
+          <w:tcPr>
+            <w:tcW w:w="1665" w:type="dxa"/>
+            <w:vAlign w:val="center"/>
+          </w:tcPr>
+          <w:p>
+            <w:pPr>
+              <w:pStyle w:val="ListParagraph"/>
+              <w:ind w:left="0"/>
+              <w:jc w:val="center"/>
+              <w:rPr>
+                <w:rFonts w:cstheme="minorHAnsi"/>
+              </w:rPr>
+            </w:pPr>
+            <w:r>
+              <w:rPr>
+                <w:rFonts w:cstheme="minorHAnsi"/>
+              </w:rPr>
+              <w:t>0.05447</w:t>
+            </w:r>
+          </w:p>
+        </w:tc>
+        <w:tc>
+          <w:tcPr>
+            <w:tcW w:w="1665" w:type="dxa"/>
+            <w:vAlign w:val="center"/>
+          </w:tcPr>
+          <w:p>
+            <w:pPr>
+              <w:pStyle w:val="ListParagraph"/>
+              <w:ind w:left="0"/>
+              <w:jc w:val="center"/>
+              <w:rPr>
+                <w:rFonts w:cstheme="minorHAnsi"/>
+              </w:rPr>
+            </w:pPr>
+            <w:r>
+              <w:rPr>
+                <w:rFonts w:cstheme="minorHAnsi"/>
+              </w:rPr>
+              <w:t>0.03742</w:t>
+            </w:r>
+          </w:p>
+        </w:tc>
+        <w:tc>
+          <w:tcPr>
+            <w:tcW w:w="1665" w:type="dxa"/>
+            <w:vAlign w:val="center"/>
+          </w:tcPr>
+          <w:p>
+            <w:pPr>
+              <w:pStyle w:val="ListParagraph"/>
+              <w:ind w:left="0"/>
+              <w:jc w:val="center"/>
+              <w:rPr>
+                <w:rFonts w:cstheme="minorHAnsi"/>
+              </w:rPr>
+            </w:pPr>
+            <w:r>
+              <w:rPr>
+                <w:rFonts w:cstheme="minorHAnsi"/>
+              </w:rPr>
+              <w:t>1.798000e-02</w:t>
             </w:r>
           </w:p>
         </w:tc>
@@ -4285,6 +3730,19 @@
         <w:t>DMD-LSTM SUCCESSIVE PREDICTIONS</w:t>
       </w:r>
     </w:p>
+    <w:p>
+      <w:pPr>
+        <w:pStyle w:val="ListParagraph"/>
+      </w:pPr>
+      <w:proofErr w:type="spellStart"/>
+      <w:r>
+        <w:t>dmd_lstm_successive</w:t>
+      </w:r>
+      <w:r>
+        <w:t>.tex</w:t>
+      </w:r>
+      <w:proofErr w:type="spellEnd"/>
+    </w:p>
     <w:tbl>
       <w:tblPr>
         <w:tblStyle w:val="TableGrid"/>
@@ -4318,7 +3776,7 @@
                 <w:b/>
                 <w:bCs/>
               </w:rPr>
-              <w:t>SUCCESSIVE DAYS PREDICTED</w:t>
+              <w:t>Successive Days Predicted</w:t>
             </w:r>
           </w:p>
         </w:tc>
@@ -4342,7 +3800,21 @@
                 <w:b/>
                 <w:bCs/>
               </w:rPr>
-              <w:t>ACTUAL DATA AND PREDICTED DATA RATIO</w:t>
+              <w:t xml:space="preserve">Actual Data </w:t>
+            </w:r>
+            <w:r>
+              <w:rPr>
+                <w:b/>
+                <w:bCs/>
+              </w:rPr>
+              <w:t>a</w:t>
+            </w:r>
+            <w:r>
+              <w:rPr>
+                <w:b/>
+                <w:bCs/>
+              </w:rPr>
+              <w:t>nd Predicted Data Ratio</w:t>
             </w:r>
           </w:p>
         </w:tc>
@@ -4919,8 +4391,18 @@
         </w:numPr>
       </w:pPr>
       <w:r>
-        <w:t>OPTIMAL ALMA PARAMETERS VALIDATION RESULTS</w:t>
+        <w:t>Optimal Alma Parameters Validation Results</w:t>
       </w:r>
+    </w:p>
+    <w:p>
+      <w:pPr>
+        <w:pStyle w:val="ListParagraph"/>
+      </w:pPr>
+      <w:proofErr w:type="spellStart"/>
+      <w:r>
+        <w:t>alma_validation.tex</w:t>
+      </w:r>
+      <w:proofErr w:type="spellEnd"/>
     </w:p>
     <w:tbl>
       <w:tblPr>
@@ -4954,7 +4436,7 @@
                 <w:b/>
                 <w:bCs/>
               </w:rPr>
-              <w:t>STOCK</w:t>
+              <w:t>Stock</w:t>
             </w:r>
           </w:p>
         </w:tc>
@@ -4978,25 +4460,25 @@
                 <w:b/>
                 <w:bCs/>
               </w:rPr>
-              <w:t xml:space="preserve">COMPOUNDED </w:t>
-            </w:r>
-          </w:p>
-          <w:p>
-            <w:pPr>
-              <w:pStyle w:val="ListParagraph"/>
-              <w:ind w:left="0"/>
-              <w:jc w:val="center"/>
-              <w:rPr>
-                <w:b/>
-                <w:bCs/>
-              </w:rPr>
-            </w:pPr>
-            <w:r>
-              <w:rPr>
-                <w:b/>
-                <w:bCs/>
-              </w:rPr>
-              <w:t>EXPECTED RETURN</w:t>
+              <w:t xml:space="preserve">Compounded </w:t>
+            </w:r>
+          </w:p>
+          <w:p>
+            <w:pPr>
+              <w:pStyle w:val="ListParagraph"/>
+              <w:ind w:left="0"/>
+              <w:jc w:val="center"/>
+              <w:rPr>
+                <w:b/>
+                <w:bCs/>
+              </w:rPr>
+            </w:pPr>
+            <w:r>
+              <w:rPr>
+                <w:b/>
+                <w:bCs/>
+              </w:rPr>
+              <w:t>Expected Return</w:t>
             </w:r>
           </w:p>
         </w:tc>
@@ -5702,7 +5184,6 @@
                 <w:b/>
                 <w:bCs/>
               </w:rPr>
-              <w:lastRenderedPageBreak/>
               <w:t>TEL</w:t>
             </w:r>
           </w:p>
@@ -5777,8 +5258,18 @@
         </w:numPr>
       </w:pPr>
       <w:r>
-        <w:t>IDLE SYSTEM USAGE STATISTICS</w:t>
+        <w:t>Idle System Usage Statistics</w:t>
       </w:r>
+    </w:p>
+    <w:p>
+      <w:pPr>
+        <w:pStyle w:val="ListParagraph"/>
+      </w:pPr>
+      <w:proofErr w:type="spellStart"/>
+      <w:r>
+        <w:t>idle_sys_utilization.tex</w:t>
+      </w:r>
+      <w:proofErr w:type="spellEnd"/>
     </w:p>
     <w:tbl>
       <w:tblPr>
@@ -6047,8 +5538,18 @@
         </w:numPr>
       </w:pPr>
       <w:r>
-        <w:t>INTERNAL LOAD USAGE STATISTICS</w:t>
+        <w:t>Internal Load Average Resource Usage Statistics</w:t>
       </w:r>
+    </w:p>
+    <w:p>
+      <w:pPr>
+        <w:pStyle w:val="ListParagraph"/>
+      </w:pPr>
+      <w:proofErr w:type="spellStart"/>
+      <w:r>
+        <w:t>internal_load_stats.tex</w:t>
+      </w:r>
+      <w:proofErr w:type="spellEnd"/>
     </w:p>
     <w:tbl>
       <w:tblPr>
@@ -6139,7 +5640,7 @@
                 <w:b/>
                 <w:bCs/>
               </w:rPr>
-              <w:t>DATA COLLECTOR</w:t>
+              <w:t>Data Collector</w:t>
             </w:r>
           </w:p>
         </w:tc>
@@ -6163,7 +5664,7 @@
                 <w:b/>
                 <w:bCs/>
               </w:rPr>
-              <w:t>DATA PROCESSOR</w:t>
+              <w:t>Data Processor</w:t>
             </w:r>
           </w:p>
         </w:tc>
@@ -6235,7 +5736,10 @@
                 <w:b/>
                 <w:bCs/>
               </w:rPr>
-              <w:t>FAILURE RATE (%)</w:t>
+              <w:t xml:space="preserve">Failure Rate </w:t>
+            </w:r>
+            <w:r>
+              <w:t>(%)</w:t>
             </w:r>
           </w:p>
         </w:tc>
@@ -6309,7 +5813,10 @@
                 <w:b/>
                 <w:bCs/>
               </w:rPr>
-              <w:t>SUCCESS RATE (%)</w:t>
+              <w:t xml:space="preserve">Success Rate </w:t>
+            </w:r>
+            <w:r>
+              <w:t>(%)</w:t>
             </w:r>
           </w:p>
         </w:tc>
@@ -6383,7 +5890,16 @@
                 <w:b/>
                 <w:bCs/>
               </w:rPr>
-              <w:t>AVERAGE RUNTIME (s)</w:t>
+              <w:t xml:space="preserve">AVERAGE RUNTIME </w:t>
+            </w:r>
+            <w:r>
+              <w:t>(</w:t>
+            </w:r>
+            <w:r>
+              <w:t>s</w:t>
+            </w:r>
+            <w:r>
+              <w:t>)</w:t>
             </w:r>
           </w:p>
         </w:tc>
@@ -6460,7 +5976,33 @@
                 <w:b/>
                 <w:bCs/>
               </w:rPr>
-              <w:t>AVERAGE CPU (%) UTILIZATION</w:t>
+              <w:t xml:space="preserve">Average </w:t>
+            </w:r>
+            <w:proofErr w:type="spellStart"/>
+            <w:r>
+              <w:rPr>
+                <w:b/>
+                <w:bCs/>
+              </w:rPr>
+              <w:t>Cpu</w:t>
+            </w:r>
+            <w:proofErr w:type="spellEnd"/>
+            <w:r>
+              <w:rPr>
+                <w:b/>
+                <w:bCs/>
+              </w:rPr>
+              <w:t xml:space="preserve"> </w:t>
+            </w:r>
+            <w:r>
+              <w:t xml:space="preserve">(%) </w:t>
+            </w:r>
+            <w:r>
+              <w:rPr>
+                <w:b/>
+                <w:bCs/>
+              </w:rPr>
+              <w:t>Utilization</w:t>
             </w:r>
           </w:p>
         </w:tc>
@@ -6537,21 +6079,10 @@
                 <w:b/>
                 <w:bCs/>
               </w:rPr>
-              <w:t>AVERAGE MEMORY UTILIZATION (M</w:t>
-            </w:r>
-            <w:r>
-              <w:rPr>
-                <w:b/>
-                <w:bCs/>
-              </w:rPr>
-              <w:t>i</w:t>
-            </w:r>
-            <w:r>
-              <w:rPr>
-                <w:b/>
-                <w:bCs/>
-              </w:rPr>
-              <w:t>B)</w:t>
+              <w:t xml:space="preserve">AVERAGE MEMORY UTILIZATION </w:t>
+            </w:r>
+            <w:r>
+              <w:t>(Mb)</w:t>
             </w:r>
           </w:p>
         </w:tc>
@@ -6631,7 +6162,10 @@
                 <w:b/>
                 <w:bCs/>
               </w:rPr>
-              <w:t>AVERAGE NETWORK UTILIZATION (MB)</w:t>
+              <w:t xml:space="preserve">Average Network Utilization </w:t>
+            </w:r>
+            <w:r>
+              <w:t>(Mb)</w:t>
             </w:r>
           </w:p>
         </w:tc>
@@ -6718,11 +6252,18 @@
         </w:numPr>
       </w:pPr>
       <w:r>
-        <w:t>DEPLOYMENT LOAD TEST RESULTS</w:t>
+        <w:t>Deployment Load Test Results (Buy)</w:t>
       </w:r>
+    </w:p>
+    <w:p>
+      <w:pPr>
+        <w:pStyle w:val="ListParagraph"/>
+      </w:pPr>
+      <w:proofErr w:type="spellStart"/>
       <w:r>
-        <w:t xml:space="preserve"> (BUY)</w:t>
+        <w:t>buy_dep.tex</w:t>
       </w:r>
+      <w:proofErr w:type="spellEnd"/>
     </w:p>
     <w:tbl>
       <w:tblPr>
@@ -6877,7 +6418,7 @@
               <w:jc w:val="center"/>
             </w:pPr>
             <w:r>
-              <w:t>SUCCESS RATE (%)</w:t>
+              <w:t>Success Rate (%)</w:t>
             </w:r>
           </w:p>
         </w:tc>
@@ -6943,17 +6484,17 @@
               <w:jc w:val="center"/>
             </w:pPr>
             <w:r>
-              <w:t>AVERAGE PROCESSING TIME</w:t>
-            </w:r>
-          </w:p>
-          <w:p>
-            <w:pPr>
-              <w:pStyle w:val="ListParagraph"/>
-              <w:ind w:left="0"/>
-              <w:jc w:val="center"/>
-            </w:pPr>
-            <w:r>
-              <w:t>(Seconds)</w:t>
+              <w:t>Average Processing Time</w:t>
+            </w:r>
+          </w:p>
+          <w:p>
+            <w:pPr>
+              <w:pStyle w:val="ListParagraph"/>
+              <w:ind w:left="0"/>
+              <w:jc w:val="center"/>
+            </w:pPr>
+            <w:r>
+              <w:t>(s)</w:t>
             </w:r>
           </w:p>
         </w:tc>
@@ -7021,8 +6562,18 @@
         </w:numPr>
       </w:pPr>
       <w:r>
-        <w:t>DEPLOYMENT LOAD TEST RESULTS (SELL)</w:t>
+        <w:t>Deployment Load Test Results (Sell)</w:t>
       </w:r>
+    </w:p>
+    <w:p>
+      <w:pPr>
+        <w:pStyle w:val="ListParagraph"/>
+      </w:pPr>
+      <w:proofErr w:type="spellStart"/>
+      <w:r>
+        <w:t>sell_dep.tex</w:t>
+      </w:r>
+      <w:proofErr w:type="spellEnd"/>
     </w:p>
     <w:tbl>
       <w:tblPr>
@@ -7177,7 +6728,10 @@
               <w:jc w:val="center"/>
             </w:pPr>
             <w:r>
-              <w:t>SUCCESS RATE (%)</w:t>
+              <w:t xml:space="preserve">Success Rate </w:t>
+            </w:r>
+            <w:r>
+              <w:t>(%)</w:t>
             </w:r>
           </w:p>
         </w:tc>
@@ -7243,7 +6797,7 @@
               <w:jc w:val="center"/>
             </w:pPr>
             <w:r>
-              <w:t>AVERAGE PROCESSING TIME</w:t>
+              <w:t>Average Processing Time</w:t>
             </w:r>
           </w:p>
           <w:p>
@@ -7259,7 +6813,13 @@
               </w:rPr>
             </w:pPr>
             <w:r>
-              <w:t>(Seconds)</w:t>
+              <w:t>(</w:t>
+            </w:r>
+            <w:r>
+              <w:t>s</w:t>
+            </w:r>
+            <w:r>
+              <w:t>)</w:t>
             </w:r>
           </w:p>
         </w:tc>
@@ -7371,6 +6931,16 @@
       <w:r>
         <w:t>REAL WORLD APPLICATION RESULTS</w:t>
       </w:r>
+    </w:p>
+    <w:p>
+      <w:pPr>
+        <w:pStyle w:val="ListParagraph"/>
+      </w:pPr>
+      <w:proofErr w:type="spellStart"/>
+      <w:r>
+        <w:t>profits.tex</w:t>
+      </w:r>
+      <w:proofErr w:type="spellEnd"/>
     </w:p>
     <w:tbl>
       <w:tblPr>
@@ -8175,6 +7745,7 @@
   <w:style w:type="character" w:default="1" w:styleId="DefaultParagraphFont">
     <w:name w:val="Default Paragraph Font"/>
     <w:uiPriority w:val="1"/>
+    <w:semiHidden/>
     <w:unhideWhenUsed/>
   </w:style>
   <w:style w:type="table" w:default="1" w:styleId="TableNormal">

</xml_diff>